<commit_message>
first progress report ready
</commit_message>
<xml_diff>
--- a/PIB_brutovsky_sql_injection.docx
+++ b/PIB_brutovsky_sql_injection.docx
@@ -143,7 +143,7 @@
           <w:r>
             <w:fldChar w:fldCharType="separate"/>
           </w:r>
-          <w:hyperlink w:anchor="_Toc210417202" w:history="1">
+          <w:hyperlink w:anchor="_Toc212907591" w:history="1">
             <w:r>
               <w:rPr>
                 <w:rStyle w:val="Hyperlink"/>
@@ -185,7 +185,7 @@
                 <w:noProof/>
                 <w:webHidden/>
               </w:rPr>
-              <w:instrText xml:space="preserve"> PAGEREF _Toc210417202 \h </w:instrText>
+              <w:instrText xml:space="preserve"> PAGEREF _Toc212907591 \h </w:instrText>
             </w:r>
             <w:r>
               <w:rPr>
@@ -229,7 +229,7 @@
               <w:lang w:eastAsia="en-GB"/>
             </w:rPr>
           </w:pPr>
-          <w:hyperlink w:anchor="_Toc210417203" w:history="1">
+          <w:hyperlink w:anchor="_Toc212907592" w:history="1">
             <w:r>
               <w:rPr>
                 <w:rStyle w:val="Hyperlink"/>
@@ -271,7 +271,7 @@
                 <w:noProof/>
                 <w:webHidden/>
               </w:rPr>
-              <w:instrText xml:space="preserve"> PAGEREF _Toc210417203 \h </w:instrText>
+              <w:instrText xml:space="preserve"> PAGEREF _Toc212907592 \h </w:instrText>
             </w:r>
             <w:r>
               <w:rPr>
@@ -315,7 +315,7 @@
               <w:lang w:eastAsia="en-GB"/>
             </w:rPr>
           </w:pPr>
-          <w:hyperlink w:anchor="_Toc210417204" w:history="1">
+          <w:hyperlink w:anchor="_Toc212907593" w:history="1">
             <w:r>
               <w:rPr>
                 <w:rStyle w:val="Hyperlink"/>
@@ -357,7 +357,7 @@
                 <w:noProof/>
                 <w:webHidden/>
               </w:rPr>
-              <w:instrText xml:space="preserve"> PAGEREF _Toc210417204 \h </w:instrText>
+              <w:instrText xml:space="preserve"> PAGEREF _Toc212907593 \h </w:instrText>
             </w:r>
             <w:r>
               <w:rPr>
@@ -401,7 +401,7 @@
               <w:lang w:eastAsia="en-GB"/>
             </w:rPr>
           </w:pPr>
-          <w:hyperlink w:anchor="_Toc210417205" w:history="1">
+          <w:hyperlink w:anchor="_Toc212907594" w:history="1">
             <w:r>
               <w:rPr>
                 <w:rStyle w:val="Hyperlink"/>
@@ -443,7 +443,7 @@
                 <w:noProof/>
                 <w:webHidden/>
               </w:rPr>
-              <w:instrText xml:space="preserve"> PAGEREF _Toc210417205 \h </w:instrText>
+              <w:instrText xml:space="preserve"> PAGEREF _Toc212907594 \h </w:instrText>
             </w:r>
             <w:r>
               <w:rPr>
@@ -487,7 +487,7 @@
               <w:lang w:eastAsia="en-GB"/>
             </w:rPr>
           </w:pPr>
-          <w:hyperlink w:anchor="_Toc210417206" w:history="1">
+          <w:hyperlink w:anchor="_Toc212907595" w:history="1">
             <w:r>
               <w:rPr>
                 <w:rStyle w:val="Hyperlink"/>
@@ -529,7 +529,7 @@
                 <w:noProof/>
                 <w:webHidden/>
               </w:rPr>
-              <w:instrText xml:space="preserve"> PAGEREF _Toc210417206 \h </w:instrText>
+              <w:instrText xml:space="preserve"> PAGEREF _Toc212907595 \h </w:instrText>
             </w:r>
             <w:r>
               <w:rPr>
@@ -573,7 +573,7 @@
               <w:lang w:eastAsia="en-GB"/>
             </w:rPr>
           </w:pPr>
-          <w:hyperlink w:anchor="_Toc210417207" w:history="1">
+          <w:hyperlink w:anchor="_Toc212907596" w:history="1">
             <w:r>
               <w:rPr>
                 <w:rStyle w:val="Hyperlink"/>
@@ -615,7 +615,7 @@
                 <w:noProof/>
                 <w:webHidden/>
               </w:rPr>
-              <w:instrText xml:space="preserve"> PAGEREF _Toc210417207 \h </w:instrText>
+              <w:instrText xml:space="preserve"> PAGEREF _Toc212907596 \h </w:instrText>
             </w:r>
             <w:r>
               <w:rPr>
@@ -659,7 +659,7 @@
               <w:lang w:eastAsia="en-GB"/>
             </w:rPr>
           </w:pPr>
-          <w:hyperlink w:anchor="_Toc210417208" w:history="1">
+          <w:hyperlink w:anchor="_Toc212907597" w:history="1">
             <w:r>
               <w:rPr>
                 <w:rStyle w:val="Hyperlink"/>
@@ -701,7 +701,7 @@
                 <w:noProof/>
                 <w:webHidden/>
               </w:rPr>
-              <w:instrText xml:space="preserve"> PAGEREF _Toc210417208 \h </w:instrText>
+              <w:instrText xml:space="preserve"> PAGEREF _Toc212907597 \h </w:instrText>
             </w:r>
             <w:r>
               <w:rPr>
@@ -745,7 +745,7 @@
               <w:lang w:eastAsia="en-GB"/>
             </w:rPr>
           </w:pPr>
-          <w:hyperlink w:anchor="_Toc210417209" w:history="1">
+          <w:hyperlink w:anchor="_Toc212907598" w:history="1">
             <w:r>
               <w:rPr>
                 <w:rStyle w:val="Hyperlink"/>
@@ -787,7 +787,7 @@
                 <w:noProof/>
                 <w:webHidden/>
               </w:rPr>
-              <w:instrText xml:space="preserve"> PAGEREF _Toc210417209 \h </w:instrText>
+              <w:instrText xml:space="preserve"> PAGEREF _Toc212907598 \h </w:instrText>
             </w:r>
             <w:r>
               <w:rPr>
@@ -831,7 +831,7 @@
               <w:lang w:eastAsia="en-GB"/>
             </w:rPr>
           </w:pPr>
-          <w:hyperlink w:anchor="_Toc210417210" w:history="1">
+          <w:hyperlink w:anchor="_Toc212907599" w:history="1">
             <w:r>
               <w:rPr>
                 <w:rStyle w:val="Hyperlink"/>
@@ -873,7 +873,7 @@
                 <w:noProof/>
                 <w:webHidden/>
               </w:rPr>
-              <w:instrText xml:space="preserve"> PAGEREF _Toc210417210 \h </w:instrText>
+              <w:instrText xml:space="preserve"> PAGEREF _Toc212907599 \h </w:instrText>
             </w:r>
             <w:r>
               <w:rPr>
@@ -917,7 +917,7 @@
               <w:lang w:eastAsia="en-GB"/>
             </w:rPr>
           </w:pPr>
-          <w:hyperlink w:anchor="_Toc210417211" w:history="1">
+          <w:hyperlink w:anchor="_Toc212907600" w:history="1">
             <w:r>
               <w:rPr>
                 <w:rStyle w:val="Hyperlink"/>
@@ -959,7 +959,7 @@
                 <w:noProof/>
                 <w:webHidden/>
               </w:rPr>
-              <w:instrText xml:space="preserve"> PAGEREF _Toc210417211 \h </w:instrText>
+              <w:instrText xml:space="preserve"> PAGEREF _Toc212907600 \h </w:instrText>
             </w:r>
             <w:r>
               <w:rPr>
@@ -1003,7 +1003,7 @@
               <w:lang w:eastAsia="en-GB"/>
             </w:rPr>
           </w:pPr>
-          <w:hyperlink w:anchor="_Toc210417212" w:history="1">
+          <w:hyperlink w:anchor="_Toc212907601" w:history="1">
             <w:r>
               <w:rPr>
                 <w:rStyle w:val="Hyperlink"/>
@@ -1024,7 +1024,7 @@
                 <w:rStyle w:val="Hyperlink"/>
                 <w:noProof/>
               </w:rPr>
-              <w:t>Experimental environment</w:t>
+              <w:t>Project description</w:t>
             </w:r>
             <w:r>
               <w:rPr>
@@ -1045,7 +1045,7 @@
                 <w:noProof/>
                 <w:webHidden/>
               </w:rPr>
-              <w:instrText xml:space="preserve"> PAGEREF _Toc210417212 \h </w:instrText>
+              <w:instrText xml:space="preserve"> PAGEREF _Toc212907601 \h </w:instrText>
             </w:r>
             <w:r>
               <w:rPr>
@@ -1089,7 +1089,7 @@
               <w:lang w:eastAsia="en-GB"/>
             </w:rPr>
           </w:pPr>
-          <w:hyperlink w:anchor="_Toc210417213" w:history="1">
+          <w:hyperlink w:anchor="_Toc212907602" w:history="1">
             <w:r>
               <w:rPr>
                 <w:rStyle w:val="Hyperlink"/>
@@ -1110,7 +1110,7 @@
                 <w:rStyle w:val="Hyperlink"/>
                 <w:noProof/>
               </w:rPr>
-              <w:t>Python Flask</w:t>
+              <w:t>Manual part</w:t>
             </w:r>
             <w:r>
               <w:rPr>
@@ -1131,7 +1131,7 @@
                 <w:noProof/>
                 <w:webHidden/>
               </w:rPr>
-              <w:instrText xml:space="preserve"> PAGEREF _Toc210417213 \h </w:instrText>
+              <w:instrText xml:space="preserve"> PAGEREF _Toc212907602 \h </w:instrText>
             </w:r>
             <w:r>
               <w:rPr>
@@ -1175,7 +1175,7 @@
               <w:lang w:eastAsia="en-GB"/>
             </w:rPr>
           </w:pPr>
-          <w:hyperlink w:anchor="_Toc210417214" w:history="1">
+          <w:hyperlink w:anchor="_Toc212907603" w:history="1">
             <w:r>
               <w:rPr>
                 <w:rStyle w:val="Hyperlink"/>
@@ -1196,7 +1196,7 @@
                 <w:rStyle w:val="Hyperlink"/>
                 <w:noProof/>
               </w:rPr>
-              <w:t>PostgreSQL</w:t>
+              <w:t>Automatic part</w:t>
             </w:r>
             <w:r>
               <w:rPr>
@@ -1217,7 +1217,7 @@
                 <w:noProof/>
                 <w:webHidden/>
               </w:rPr>
-              <w:instrText xml:space="preserve"> PAGEREF _Toc210417214 \h </w:instrText>
+              <w:instrText xml:space="preserve"> PAGEREF _Toc212907603 \h </w:instrText>
             </w:r>
             <w:r>
               <w:rPr>
@@ -1237,7 +1237,7 @@
                 <w:noProof/>
                 <w:webHidden/>
               </w:rPr>
-              <w:t>5</w:t>
+              <w:t>7</w:t>
             </w:r>
             <w:r>
               <w:rPr>
@@ -1261,7 +1261,7 @@
               <w:lang w:eastAsia="en-GB"/>
             </w:rPr>
           </w:pPr>
-          <w:hyperlink w:anchor="_Toc210417215" w:history="1">
+          <w:hyperlink w:anchor="_Toc212907604" w:history="1">
             <w:r>
               <w:rPr>
                 <w:rStyle w:val="Hyperlink"/>
@@ -1282,6 +1282,1124 @@
                 <w:rStyle w:val="Hyperlink"/>
                 <w:noProof/>
               </w:rPr>
+              <w:t>Tool analysis</w:t>
+            </w:r>
+            <w:r>
+              <w:rPr>
+                <w:noProof/>
+                <w:webHidden/>
+              </w:rPr>
+              <w:tab/>
+            </w:r>
+            <w:r>
+              <w:rPr>
+                <w:noProof/>
+                <w:webHidden/>
+              </w:rPr>
+              <w:fldChar w:fldCharType="begin"/>
+            </w:r>
+            <w:r>
+              <w:rPr>
+                <w:noProof/>
+                <w:webHidden/>
+              </w:rPr>
+              <w:instrText xml:space="preserve"> PAGEREF _Toc212907604 \h </w:instrText>
+            </w:r>
+            <w:r>
+              <w:rPr>
+                <w:noProof/>
+                <w:webHidden/>
+              </w:rPr>
+            </w:r>
+            <w:r>
+              <w:rPr>
+                <w:noProof/>
+                <w:webHidden/>
+              </w:rPr>
+              <w:fldChar w:fldCharType="separate"/>
+            </w:r>
+            <w:r>
+              <w:rPr>
+                <w:noProof/>
+                <w:webHidden/>
+              </w:rPr>
+              <w:t>7</w:t>
+            </w:r>
+            <w:r>
+              <w:rPr>
+                <w:noProof/>
+                <w:webHidden/>
+              </w:rPr>
+              <w:fldChar w:fldCharType="end"/>
+            </w:r>
+          </w:hyperlink>
+        </w:p>
+        <w:p>
+          <w:pPr>
+            <w:pStyle w:val="TOC3"/>
+            <w:tabs>
+              <w:tab w:val="left" w:pos="960"/>
+              <w:tab w:val="right" w:leader="dot" w:pos="9016"/>
+            </w:tabs>
+            <w:rPr>
+              <w:rFonts w:eastAsiaTheme="minorEastAsia"/>
+              <w:noProof/>
+              <w:lang w:eastAsia="en-GB"/>
+            </w:rPr>
+          </w:pPr>
+          <w:hyperlink w:anchor="_Toc212907605" w:history="1">
+            <w:r>
+              <w:rPr>
+                <w:rStyle w:val="Hyperlink"/>
+                <w:noProof/>
+              </w:rPr>
+              <w:t>a.</w:t>
+            </w:r>
+            <w:r>
+              <w:rPr>
+                <w:rFonts w:eastAsiaTheme="minorEastAsia"/>
+                <w:noProof/>
+                <w:lang w:eastAsia="en-GB"/>
+              </w:rPr>
+              <w:tab/>
+            </w:r>
+            <w:r>
+              <w:rPr>
+                <w:rStyle w:val="Hyperlink"/>
+                <w:noProof/>
+              </w:rPr>
+              <w:t>Burp suite community version</w:t>
+            </w:r>
+            <w:r>
+              <w:rPr>
+                <w:noProof/>
+                <w:webHidden/>
+              </w:rPr>
+              <w:tab/>
+            </w:r>
+            <w:r>
+              <w:rPr>
+                <w:noProof/>
+                <w:webHidden/>
+              </w:rPr>
+              <w:fldChar w:fldCharType="begin"/>
+            </w:r>
+            <w:r>
+              <w:rPr>
+                <w:noProof/>
+                <w:webHidden/>
+              </w:rPr>
+              <w:instrText xml:space="preserve"> PAGEREF _Toc212907605 \h </w:instrText>
+            </w:r>
+            <w:r>
+              <w:rPr>
+                <w:noProof/>
+                <w:webHidden/>
+              </w:rPr>
+            </w:r>
+            <w:r>
+              <w:rPr>
+                <w:noProof/>
+                <w:webHidden/>
+              </w:rPr>
+              <w:fldChar w:fldCharType="separate"/>
+            </w:r>
+            <w:r>
+              <w:rPr>
+                <w:noProof/>
+                <w:webHidden/>
+              </w:rPr>
+              <w:t>7</w:t>
+            </w:r>
+            <w:r>
+              <w:rPr>
+                <w:noProof/>
+                <w:webHidden/>
+              </w:rPr>
+              <w:fldChar w:fldCharType="end"/>
+            </w:r>
+          </w:hyperlink>
+        </w:p>
+        <w:p>
+          <w:pPr>
+            <w:pStyle w:val="TOC3"/>
+            <w:tabs>
+              <w:tab w:val="left" w:pos="960"/>
+              <w:tab w:val="right" w:leader="dot" w:pos="9016"/>
+            </w:tabs>
+            <w:rPr>
+              <w:rFonts w:eastAsiaTheme="minorEastAsia"/>
+              <w:noProof/>
+              <w:lang w:eastAsia="en-GB"/>
+            </w:rPr>
+          </w:pPr>
+          <w:hyperlink w:anchor="_Toc212907606" w:history="1">
+            <w:r>
+              <w:rPr>
+                <w:rStyle w:val="Hyperlink"/>
+                <w:noProof/>
+              </w:rPr>
+              <w:t>b.</w:t>
+            </w:r>
+            <w:r>
+              <w:rPr>
+                <w:rFonts w:eastAsiaTheme="minorEastAsia"/>
+                <w:noProof/>
+                <w:lang w:eastAsia="en-GB"/>
+              </w:rPr>
+              <w:tab/>
+            </w:r>
+            <w:r>
+              <w:rPr>
+                <w:rStyle w:val="Hyperlink"/>
+                <w:noProof/>
+              </w:rPr>
+              <w:t>sqlmap</w:t>
+            </w:r>
+            <w:r>
+              <w:rPr>
+                <w:noProof/>
+                <w:webHidden/>
+              </w:rPr>
+              <w:tab/>
+            </w:r>
+            <w:r>
+              <w:rPr>
+                <w:noProof/>
+                <w:webHidden/>
+              </w:rPr>
+              <w:fldChar w:fldCharType="begin"/>
+            </w:r>
+            <w:r>
+              <w:rPr>
+                <w:noProof/>
+                <w:webHidden/>
+              </w:rPr>
+              <w:instrText xml:space="preserve"> PAGEREF _Toc212907606 \h </w:instrText>
+            </w:r>
+            <w:r>
+              <w:rPr>
+                <w:noProof/>
+                <w:webHidden/>
+              </w:rPr>
+            </w:r>
+            <w:r>
+              <w:rPr>
+                <w:noProof/>
+                <w:webHidden/>
+              </w:rPr>
+              <w:fldChar w:fldCharType="separate"/>
+            </w:r>
+            <w:r>
+              <w:rPr>
+                <w:noProof/>
+                <w:webHidden/>
+              </w:rPr>
+              <w:t>8</w:t>
+            </w:r>
+            <w:r>
+              <w:rPr>
+                <w:noProof/>
+                <w:webHidden/>
+              </w:rPr>
+              <w:fldChar w:fldCharType="end"/>
+            </w:r>
+          </w:hyperlink>
+        </w:p>
+        <w:p>
+          <w:pPr>
+            <w:pStyle w:val="TOC2"/>
+            <w:tabs>
+              <w:tab w:val="left" w:pos="720"/>
+              <w:tab w:val="right" w:leader="dot" w:pos="9016"/>
+            </w:tabs>
+            <w:rPr>
+              <w:rFonts w:eastAsiaTheme="minorEastAsia"/>
+              <w:noProof/>
+              <w:lang w:eastAsia="en-GB"/>
+            </w:rPr>
+          </w:pPr>
+          <w:hyperlink w:anchor="_Toc212907607" w:history="1">
+            <w:r>
+              <w:rPr>
+                <w:rStyle w:val="Hyperlink"/>
+                <w:noProof/>
+              </w:rPr>
+              <w:t>7.</w:t>
+            </w:r>
+            <w:r>
+              <w:rPr>
+                <w:rFonts w:eastAsiaTheme="minorEastAsia"/>
+                <w:noProof/>
+                <w:lang w:eastAsia="en-GB"/>
+              </w:rPr>
+              <w:tab/>
+            </w:r>
+            <w:r>
+              <w:rPr>
+                <w:rStyle w:val="Hyperlink"/>
+                <w:noProof/>
+              </w:rPr>
+              <w:t>Experimental environment</w:t>
+            </w:r>
+            <w:r>
+              <w:rPr>
+                <w:noProof/>
+                <w:webHidden/>
+              </w:rPr>
+              <w:tab/>
+            </w:r>
+            <w:r>
+              <w:rPr>
+                <w:noProof/>
+                <w:webHidden/>
+              </w:rPr>
+              <w:fldChar w:fldCharType="begin"/>
+            </w:r>
+            <w:r>
+              <w:rPr>
+                <w:noProof/>
+                <w:webHidden/>
+              </w:rPr>
+              <w:instrText xml:space="preserve"> PAGEREF _Toc212907607 \h </w:instrText>
+            </w:r>
+            <w:r>
+              <w:rPr>
+                <w:noProof/>
+                <w:webHidden/>
+              </w:rPr>
+            </w:r>
+            <w:r>
+              <w:rPr>
+                <w:noProof/>
+                <w:webHidden/>
+              </w:rPr>
+              <w:fldChar w:fldCharType="separate"/>
+            </w:r>
+            <w:r>
+              <w:rPr>
+                <w:noProof/>
+                <w:webHidden/>
+              </w:rPr>
+              <w:t>8</w:t>
+            </w:r>
+            <w:r>
+              <w:rPr>
+                <w:noProof/>
+                <w:webHidden/>
+              </w:rPr>
+              <w:fldChar w:fldCharType="end"/>
+            </w:r>
+          </w:hyperlink>
+        </w:p>
+        <w:p>
+          <w:pPr>
+            <w:pStyle w:val="TOC3"/>
+            <w:tabs>
+              <w:tab w:val="left" w:pos="960"/>
+              <w:tab w:val="right" w:leader="dot" w:pos="9016"/>
+            </w:tabs>
+            <w:rPr>
+              <w:rFonts w:eastAsiaTheme="minorEastAsia"/>
+              <w:noProof/>
+              <w:lang w:eastAsia="en-GB"/>
+            </w:rPr>
+          </w:pPr>
+          <w:hyperlink w:anchor="_Toc212907608" w:history="1">
+            <w:r>
+              <w:rPr>
+                <w:rStyle w:val="Hyperlink"/>
+                <w:noProof/>
+              </w:rPr>
+              <w:t>a.</w:t>
+            </w:r>
+            <w:r>
+              <w:rPr>
+                <w:rFonts w:eastAsiaTheme="minorEastAsia"/>
+                <w:noProof/>
+                <w:lang w:eastAsia="en-GB"/>
+              </w:rPr>
+              <w:tab/>
+            </w:r>
+            <w:r>
+              <w:rPr>
+                <w:rStyle w:val="Hyperlink"/>
+                <w:noProof/>
+              </w:rPr>
+              <w:t>Python Flask</w:t>
+            </w:r>
+            <w:r>
+              <w:rPr>
+                <w:noProof/>
+                <w:webHidden/>
+              </w:rPr>
+              <w:tab/>
+            </w:r>
+            <w:r>
+              <w:rPr>
+                <w:noProof/>
+                <w:webHidden/>
+              </w:rPr>
+              <w:fldChar w:fldCharType="begin"/>
+            </w:r>
+            <w:r>
+              <w:rPr>
+                <w:noProof/>
+                <w:webHidden/>
+              </w:rPr>
+              <w:instrText xml:space="preserve"> PAGEREF _Toc212907608 \h </w:instrText>
+            </w:r>
+            <w:r>
+              <w:rPr>
+                <w:noProof/>
+                <w:webHidden/>
+              </w:rPr>
+            </w:r>
+            <w:r>
+              <w:rPr>
+                <w:noProof/>
+                <w:webHidden/>
+              </w:rPr>
+              <w:fldChar w:fldCharType="separate"/>
+            </w:r>
+            <w:r>
+              <w:rPr>
+                <w:noProof/>
+                <w:webHidden/>
+              </w:rPr>
+              <w:t>8</w:t>
+            </w:r>
+            <w:r>
+              <w:rPr>
+                <w:noProof/>
+                <w:webHidden/>
+              </w:rPr>
+              <w:fldChar w:fldCharType="end"/>
+            </w:r>
+          </w:hyperlink>
+        </w:p>
+        <w:p>
+          <w:pPr>
+            <w:pStyle w:val="TOC3"/>
+            <w:tabs>
+              <w:tab w:val="left" w:pos="960"/>
+              <w:tab w:val="right" w:leader="dot" w:pos="9016"/>
+            </w:tabs>
+            <w:rPr>
+              <w:rFonts w:eastAsiaTheme="minorEastAsia"/>
+              <w:noProof/>
+              <w:lang w:eastAsia="en-GB"/>
+            </w:rPr>
+          </w:pPr>
+          <w:hyperlink w:anchor="_Toc212907609" w:history="1">
+            <w:r>
+              <w:rPr>
+                <w:rStyle w:val="Hyperlink"/>
+                <w:noProof/>
+              </w:rPr>
+              <w:t>b.</w:t>
+            </w:r>
+            <w:r>
+              <w:rPr>
+                <w:rFonts w:eastAsiaTheme="minorEastAsia"/>
+                <w:noProof/>
+                <w:lang w:eastAsia="en-GB"/>
+              </w:rPr>
+              <w:tab/>
+            </w:r>
+            <w:r>
+              <w:rPr>
+                <w:rStyle w:val="Hyperlink"/>
+                <w:noProof/>
+              </w:rPr>
+              <w:t>PostgreSQL</w:t>
+            </w:r>
+            <w:r>
+              <w:rPr>
+                <w:noProof/>
+                <w:webHidden/>
+              </w:rPr>
+              <w:tab/>
+            </w:r>
+            <w:r>
+              <w:rPr>
+                <w:noProof/>
+                <w:webHidden/>
+              </w:rPr>
+              <w:fldChar w:fldCharType="begin"/>
+            </w:r>
+            <w:r>
+              <w:rPr>
+                <w:noProof/>
+                <w:webHidden/>
+              </w:rPr>
+              <w:instrText xml:space="preserve"> PAGEREF _Toc212907609 \h </w:instrText>
+            </w:r>
+            <w:r>
+              <w:rPr>
+                <w:noProof/>
+                <w:webHidden/>
+              </w:rPr>
+            </w:r>
+            <w:r>
+              <w:rPr>
+                <w:noProof/>
+                <w:webHidden/>
+              </w:rPr>
+              <w:fldChar w:fldCharType="separate"/>
+            </w:r>
+            <w:r>
+              <w:rPr>
+                <w:noProof/>
+                <w:webHidden/>
+              </w:rPr>
+              <w:t>9</w:t>
+            </w:r>
+            <w:r>
+              <w:rPr>
+                <w:noProof/>
+                <w:webHidden/>
+              </w:rPr>
+              <w:fldChar w:fldCharType="end"/>
+            </w:r>
+          </w:hyperlink>
+        </w:p>
+        <w:p>
+          <w:pPr>
+            <w:pStyle w:val="TOC2"/>
+            <w:tabs>
+              <w:tab w:val="left" w:pos="720"/>
+              <w:tab w:val="right" w:leader="dot" w:pos="9016"/>
+            </w:tabs>
+            <w:rPr>
+              <w:rFonts w:eastAsiaTheme="minorEastAsia"/>
+              <w:noProof/>
+              <w:lang w:eastAsia="en-GB"/>
+            </w:rPr>
+          </w:pPr>
+          <w:hyperlink w:anchor="_Toc212907610" w:history="1">
+            <w:r>
+              <w:rPr>
+                <w:rStyle w:val="Hyperlink"/>
+                <w:noProof/>
+              </w:rPr>
+              <w:t>8.</w:t>
+            </w:r>
+            <w:r>
+              <w:rPr>
+                <w:rFonts w:eastAsiaTheme="minorEastAsia"/>
+                <w:noProof/>
+                <w:lang w:eastAsia="en-GB"/>
+              </w:rPr>
+              <w:tab/>
+            </w:r>
+            <w:r>
+              <w:rPr>
+                <w:rStyle w:val="Hyperlink"/>
+                <w:noProof/>
+              </w:rPr>
+              <w:t>Mitigation Strategies</w:t>
+            </w:r>
+            <w:r>
+              <w:rPr>
+                <w:noProof/>
+                <w:webHidden/>
+              </w:rPr>
+              <w:tab/>
+            </w:r>
+            <w:r>
+              <w:rPr>
+                <w:noProof/>
+                <w:webHidden/>
+              </w:rPr>
+              <w:fldChar w:fldCharType="begin"/>
+            </w:r>
+            <w:r>
+              <w:rPr>
+                <w:noProof/>
+                <w:webHidden/>
+              </w:rPr>
+              <w:instrText xml:space="preserve"> PAGEREF _Toc212907610 \h </w:instrText>
+            </w:r>
+            <w:r>
+              <w:rPr>
+                <w:noProof/>
+                <w:webHidden/>
+              </w:rPr>
+            </w:r>
+            <w:r>
+              <w:rPr>
+                <w:noProof/>
+                <w:webHidden/>
+              </w:rPr>
+              <w:fldChar w:fldCharType="separate"/>
+            </w:r>
+            <w:r>
+              <w:rPr>
+                <w:noProof/>
+                <w:webHidden/>
+              </w:rPr>
+              <w:t>10</w:t>
+            </w:r>
+            <w:r>
+              <w:rPr>
+                <w:noProof/>
+                <w:webHidden/>
+              </w:rPr>
+              <w:fldChar w:fldCharType="end"/>
+            </w:r>
+          </w:hyperlink>
+        </w:p>
+        <w:p>
+          <w:pPr>
+            <w:pStyle w:val="TOC3"/>
+            <w:tabs>
+              <w:tab w:val="left" w:pos="960"/>
+              <w:tab w:val="right" w:leader="dot" w:pos="9016"/>
+            </w:tabs>
+            <w:rPr>
+              <w:rFonts w:eastAsiaTheme="minorEastAsia"/>
+              <w:noProof/>
+              <w:lang w:eastAsia="en-GB"/>
+            </w:rPr>
+          </w:pPr>
+          <w:hyperlink w:anchor="_Toc212907611" w:history="1">
+            <w:r>
+              <w:rPr>
+                <w:rStyle w:val="Hyperlink"/>
+                <w:noProof/>
+              </w:rPr>
+              <w:t>a.</w:t>
+            </w:r>
+            <w:r>
+              <w:rPr>
+                <w:rFonts w:eastAsiaTheme="minorEastAsia"/>
+                <w:noProof/>
+                <w:lang w:eastAsia="en-GB"/>
+              </w:rPr>
+              <w:tab/>
+            </w:r>
+            <w:r>
+              <w:rPr>
+                <w:rStyle w:val="Hyperlink"/>
+                <w:noProof/>
+              </w:rPr>
+              <w:t>Parameterized Queries (Prepared Statements)</w:t>
+            </w:r>
+            <w:r>
+              <w:rPr>
+                <w:noProof/>
+                <w:webHidden/>
+              </w:rPr>
+              <w:tab/>
+            </w:r>
+            <w:r>
+              <w:rPr>
+                <w:noProof/>
+                <w:webHidden/>
+              </w:rPr>
+              <w:fldChar w:fldCharType="begin"/>
+            </w:r>
+            <w:r>
+              <w:rPr>
+                <w:noProof/>
+                <w:webHidden/>
+              </w:rPr>
+              <w:instrText xml:space="preserve"> PAGEREF _Toc212907611 \h </w:instrText>
+            </w:r>
+            <w:r>
+              <w:rPr>
+                <w:noProof/>
+                <w:webHidden/>
+              </w:rPr>
+            </w:r>
+            <w:r>
+              <w:rPr>
+                <w:noProof/>
+                <w:webHidden/>
+              </w:rPr>
+              <w:fldChar w:fldCharType="separate"/>
+            </w:r>
+            <w:r>
+              <w:rPr>
+                <w:noProof/>
+                <w:webHidden/>
+              </w:rPr>
+              <w:t>10</w:t>
+            </w:r>
+            <w:r>
+              <w:rPr>
+                <w:noProof/>
+                <w:webHidden/>
+              </w:rPr>
+              <w:fldChar w:fldCharType="end"/>
+            </w:r>
+          </w:hyperlink>
+        </w:p>
+        <w:p>
+          <w:pPr>
+            <w:pStyle w:val="TOC3"/>
+            <w:tabs>
+              <w:tab w:val="left" w:pos="960"/>
+              <w:tab w:val="right" w:leader="dot" w:pos="9016"/>
+            </w:tabs>
+            <w:rPr>
+              <w:rFonts w:eastAsiaTheme="minorEastAsia"/>
+              <w:noProof/>
+              <w:lang w:eastAsia="en-GB"/>
+            </w:rPr>
+          </w:pPr>
+          <w:hyperlink w:anchor="_Toc212907612" w:history="1">
+            <w:r>
+              <w:rPr>
+                <w:rStyle w:val="Hyperlink"/>
+                <w:noProof/>
+              </w:rPr>
+              <w:t>b.</w:t>
+            </w:r>
+            <w:r>
+              <w:rPr>
+                <w:rFonts w:eastAsiaTheme="minorEastAsia"/>
+                <w:noProof/>
+                <w:lang w:eastAsia="en-GB"/>
+              </w:rPr>
+              <w:tab/>
+            </w:r>
+            <w:r>
+              <w:rPr>
+                <w:rStyle w:val="Hyperlink"/>
+                <w:noProof/>
+              </w:rPr>
+              <w:t>ORM (Object-Relational Mapping) with SQLAlchemy</w:t>
+            </w:r>
+            <w:r>
+              <w:rPr>
+                <w:noProof/>
+                <w:webHidden/>
+              </w:rPr>
+              <w:tab/>
+            </w:r>
+            <w:r>
+              <w:rPr>
+                <w:noProof/>
+                <w:webHidden/>
+              </w:rPr>
+              <w:fldChar w:fldCharType="begin"/>
+            </w:r>
+            <w:r>
+              <w:rPr>
+                <w:noProof/>
+                <w:webHidden/>
+              </w:rPr>
+              <w:instrText xml:space="preserve"> PAGEREF _Toc212907612 \h </w:instrText>
+            </w:r>
+            <w:r>
+              <w:rPr>
+                <w:noProof/>
+                <w:webHidden/>
+              </w:rPr>
+            </w:r>
+            <w:r>
+              <w:rPr>
+                <w:noProof/>
+                <w:webHidden/>
+              </w:rPr>
+              <w:fldChar w:fldCharType="separate"/>
+            </w:r>
+            <w:r>
+              <w:rPr>
+                <w:noProof/>
+                <w:webHidden/>
+              </w:rPr>
+              <w:t>10</w:t>
+            </w:r>
+            <w:r>
+              <w:rPr>
+                <w:noProof/>
+                <w:webHidden/>
+              </w:rPr>
+              <w:fldChar w:fldCharType="end"/>
+            </w:r>
+          </w:hyperlink>
+        </w:p>
+        <w:p>
+          <w:pPr>
+            <w:pStyle w:val="TOC3"/>
+            <w:tabs>
+              <w:tab w:val="left" w:pos="960"/>
+              <w:tab w:val="right" w:leader="dot" w:pos="9016"/>
+            </w:tabs>
+            <w:rPr>
+              <w:rFonts w:eastAsiaTheme="minorEastAsia"/>
+              <w:noProof/>
+              <w:lang w:eastAsia="en-GB"/>
+            </w:rPr>
+          </w:pPr>
+          <w:hyperlink w:anchor="_Toc212907613" w:history="1">
+            <w:r>
+              <w:rPr>
+                <w:rStyle w:val="Hyperlink"/>
+                <w:noProof/>
+              </w:rPr>
+              <w:t>c.</w:t>
+            </w:r>
+            <w:r>
+              <w:rPr>
+                <w:rFonts w:eastAsiaTheme="minorEastAsia"/>
+                <w:noProof/>
+                <w:lang w:eastAsia="en-GB"/>
+              </w:rPr>
+              <w:tab/>
+            </w:r>
+            <w:r>
+              <w:rPr>
+                <w:rStyle w:val="Hyperlink"/>
+                <w:noProof/>
+              </w:rPr>
+              <w:t>Input Validation and Sanitization</w:t>
+            </w:r>
+            <w:r>
+              <w:rPr>
+                <w:noProof/>
+                <w:webHidden/>
+              </w:rPr>
+              <w:tab/>
+            </w:r>
+            <w:r>
+              <w:rPr>
+                <w:noProof/>
+                <w:webHidden/>
+              </w:rPr>
+              <w:fldChar w:fldCharType="begin"/>
+            </w:r>
+            <w:r>
+              <w:rPr>
+                <w:noProof/>
+                <w:webHidden/>
+              </w:rPr>
+              <w:instrText xml:space="preserve"> PAGEREF _Toc212907613 \h </w:instrText>
+            </w:r>
+            <w:r>
+              <w:rPr>
+                <w:noProof/>
+                <w:webHidden/>
+              </w:rPr>
+            </w:r>
+            <w:r>
+              <w:rPr>
+                <w:noProof/>
+                <w:webHidden/>
+              </w:rPr>
+              <w:fldChar w:fldCharType="separate"/>
+            </w:r>
+            <w:r>
+              <w:rPr>
+                <w:noProof/>
+                <w:webHidden/>
+              </w:rPr>
+              <w:t>10</w:t>
+            </w:r>
+            <w:r>
+              <w:rPr>
+                <w:noProof/>
+                <w:webHidden/>
+              </w:rPr>
+              <w:fldChar w:fldCharType="end"/>
+            </w:r>
+          </w:hyperlink>
+        </w:p>
+        <w:p>
+          <w:pPr>
+            <w:pStyle w:val="TOC3"/>
+            <w:tabs>
+              <w:tab w:val="left" w:pos="960"/>
+              <w:tab w:val="right" w:leader="dot" w:pos="9016"/>
+            </w:tabs>
+            <w:rPr>
+              <w:rFonts w:eastAsiaTheme="minorEastAsia"/>
+              <w:noProof/>
+              <w:lang w:eastAsia="en-GB"/>
+            </w:rPr>
+          </w:pPr>
+          <w:hyperlink w:anchor="_Toc212907614" w:history="1">
+            <w:r>
+              <w:rPr>
+                <w:rStyle w:val="Hyperlink"/>
+                <w:noProof/>
+              </w:rPr>
+              <w:t>d.</w:t>
+            </w:r>
+            <w:r>
+              <w:rPr>
+                <w:rFonts w:eastAsiaTheme="minorEastAsia"/>
+                <w:noProof/>
+                <w:lang w:eastAsia="en-GB"/>
+              </w:rPr>
+              <w:tab/>
+            </w:r>
+            <w:r>
+              <w:rPr>
+                <w:rStyle w:val="Hyperlink"/>
+                <w:noProof/>
+              </w:rPr>
+              <w:t>Principle of Least Privilege</w:t>
+            </w:r>
+            <w:r>
+              <w:rPr>
+                <w:noProof/>
+                <w:webHidden/>
+              </w:rPr>
+              <w:tab/>
+            </w:r>
+            <w:r>
+              <w:rPr>
+                <w:noProof/>
+                <w:webHidden/>
+              </w:rPr>
+              <w:fldChar w:fldCharType="begin"/>
+            </w:r>
+            <w:r>
+              <w:rPr>
+                <w:noProof/>
+                <w:webHidden/>
+              </w:rPr>
+              <w:instrText xml:space="preserve"> PAGEREF _Toc212907614 \h </w:instrText>
+            </w:r>
+            <w:r>
+              <w:rPr>
+                <w:noProof/>
+                <w:webHidden/>
+              </w:rPr>
+            </w:r>
+            <w:r>
+              <w:rPr>
+                <w:noProof/>
+                <w:webHidden/>
+              </w:rPr>
+              <w:fldChar w:fldCharType="separate"/>
+            </w:r>
+            <w:r>
+              <w:rPr>
+                <w:noProof/>
+                <w:webHidden/>
+              </w:rPr>
+              <w:t>11</w:t>
+            </w:r>
+            <w:r>
+              <w:rPr>
+                <w:noProof/>
+                <w:webHidden/>
+              </w:rPr>
+              <w:fldChar w:fldCharType="end"/>
+            </w:r>
+          </w:hyperlink>
+        </w:p>
+        <w:p>
+          <w:pPr>
+            <w:pStyle w:val="TOC3"/>
+            <w:tabs>
+              <w:tab w:val="left" w:pos="960"/>
+              <w:tab w:val="right" w:leader="dot" w:pos="9016"/>
+            </w:tabs>
+            <w:rPr>
+              <w:rFonts w:eastAsiaTheme="minorEastAsia"/>
+              <w:noProof/>
+              <w:lang w:eastAsia="en-GB"/>
+            </w:rPr>
+          </w:pPr>
+          <w:hyperlink w:anchor="_Toc212907615" w:history="1">
+            <w:r>
+              <w:rPr>
+                <w:rStyle w:val="Hyperlink"/>
+                <w:noProof/>
+              </w:rPr>
+              <w:t>e.</w:t>
+            </w:r>
+            <w:r>
+              <w:rPr>
+                <w:rFonts w:eastAsiaTheme="minorEastAsia"/>
+                <w:noProof/>
+                <w:lang w:eastAsia="en-GB"/>
+              </w:rPr>
+              <w:tab/>
+            </w:r>
+            <w:r>
+              <w:rPr>
+                <w:rStyle w:val="Hyperlink"/>
+                <w:noProof/>
+              </w:rPr>
+              <w:t>Proper Error Handling</w:t>
+            </w:r>
+            <w:r>
+              <w:rPr>
+                <w:noProof/>
+                <w:webHidden/>
+              </w:rPr>
+              <w:tab/>
+            </w:r>
+            <w:r>
+              <w:rPr>
+                <w:noProof/>
+                <w:webHidden/>
+              </w:rPr>
+              <w:fldChar w:fldCharType="begin"/>
+            </w:r>
+            <w:r>
+              <w:rPr>
+                <w:noProof/>
+                <w:webHidden/>
+              </w:rPr>
+              <w:instrText xml:space="preserve"> PAGEREF _Toc212907615 \h </w:instrText>
+            </w:r>
+            <w:r>
+              <w:rPr>
+                <w:noProof/>
+                <w:webHidden/>
+              </w:rPr>
+            </w:r>
+            <w:r>
+              <w:rPr>
+                <w:noProof/>
+                <w:webHidden/>
+              </w:rPr>
+              <w:fldChar w:fldCharType="separate"/>
+            </w:r>
+            <w:r>
+              <w:rPr>
+                <w:noProof/>
+                <w:webHidden/>
+              </w:rPr>
+              <w:t>11</w:t>
+            </w:r>
+            <w:r>
+              <w:rPr>
+                <w:noProof/>
+                <w:webHidden/>
+              </w:rPr>
+              <w:fldChar w:fldCharType="end"/>
+            </w:r>
+          </w:hyperlink>
+        </w:p>
+        <w:p>
+          <w:pPr>
+            <w:pStyle w:val="TOC3"/>
+            <w:tabs>
+              <w:tab w:val="left" w:pos="960"/>
+              <w:tab w:val="right" w:leader="dot" w:pos="9016"/>
+            </w:tabs>
+            <w:rPr>
+              <w:rFonts w:eastAsiaTheme="minorEastAsia"/>
+              <w:noProof/>
+              <w:lang w:eastAsia="en-GB"/>
+            </w:rPr>
+          </w:pPr>
+          <w:hyperlink w:anchor="_Toc212907616" w:history="1">
+            <w:r>
+              <w:rPr>
+                <w:rStyle w:val="Hyperlink"/>
+                <w:noProof/>
+              </w:rPr>
+              <w:t>f.</w:t>
+            </w:r>
+            <w:r>
+              <w:rPr>
+                <w:rFonts w:eastAsiaTheme="minorEastAsia"/>
+                <w:noProof/>
+                <w:lang w:eastAsia="en-GB"/>
+              </w:rPr>
+              <w:tab/>
+            </w:r>
+            <w:r>
+              <w:rPr>
+                <w:rStyle w:val="Hyperlink"/>
+                <w:noProof/>
+              </w:rPr>
+              <w:t>Web Application Firewall (WAF) Rules</w:t>
+            </w:r>
+            <w:r>
+              <w:rPr>
+                <w:noProof/>
+                <w:webHidden/>
+              </w:rPr>
+              <w:tab/>
+            </w:r>
+            <w:r>
+              <w:rPr>
+                <w:noProof/>
+                <w:webHidden/>
+              </w:rPr>
+              <w:fldChar w:fldCharType="begin"/>
+            </w:r>
+            <w:r>
+              <w:rPr>
+                <w:noProof/>
+                <w:webHidden/>
+              </w:rPr>
+              <w:instrText xml:space="preserve"> PAGEREF _Toc212907616 \h </w:instrText>
+            </w:r>
+            <w:r>
+              <w:rPr>
+                <w:noProof/>
+                <w:webHidden/>
+              </w:rPr>
+            </w:r>
+            <w:r>
+              <w:rPr>
+                <w:noProof/>
+                <w:webHidden/>
+              </w:rPr>
+              <w:fldChar w:fldCharType="separate"/>
+            </w:r>
+            <w:r>
+              <w:rPr>
+                <w:noProof/>
+                <w:webHidden/>
+              </w:rPr>
+              <w:t>11</w:t>
+            </w:r>
+            <w:r>
+              <w:rPr>
+                <w:noProof/>
+                <w:webHidden/>
+              </w:rPr>
+              <w:fldChar w:fldCharType="end"/>
+            </w:r>
+          </w:hyperlink>
+        </w:p>
+        <w:p>
+          <w:pPr>
+            <w:pStyle w:val="TOC2"/>
+            <w:tabs>
+              <w:tab w:val="left" w:pos="720"/>
+              <w:tab w:val="right" w:leader="dot" w:pos="9016"/>
+            </w:tabs>
+            <w:rPr>
+              <w:rFonts w:eastAsiaTheme="minorEastAsia"/>
+              <w:noProof/>
+              <w:lang w:eastAsia="en-GB"/>
+            </w:rPr>
+          </w:pPr>
+          <w:hyperlink w:anchor="_Toc212907617" w:history="1">
+            <w:r>
+              <w:rPr>
+                <w:rStyle w:val="Hyperlink"/>
+                <w:noProof/>
+              </w:rPr>
+              <w:t>9.</w:t>
+            </w:r>
+            <w:r>
+              <w:rPr>
+                <w:rFonts w:eastAsiaTheme="minorEastAsia"/>
+                <w:noProof/>
+                <w:lang w:eastAsia="en-GB"/>
+              </w:rPr>
+              <w:tab/>
+            </w:r>
+            <w:r>
+              <w:rPr>
+                <w:rStyle w:val="Hyperlink"/>
+                <w:noProof/>
+              </w:rPr>
               <w:t>Used resources</w:t>
             </w:r>
             <w:r>
@@ -1303,7 +2421,7 @@
                 <w:noProof/>
                 <w:webHidden/>
               </w:rPr>
-              <w:instrText xml:space="preserve"> PAGEREF _Toc210417215 \h </w:instrText>
+              <w:instrText xml:space="preserve"> PAGEREF _Toc212907617 \h </w:instrText>
             </w:r>
             <w:r>
               <w:rPr>
@@ -1323,7 +2441,7 @@
                 <w:noProof/>
                 <w:webHidden/>
               </w:rPr>
-              <w:t>6</w:t>
+              <w:t>12</w:t>
             </w:r>
             <w:r>
               <w:rPr>
@@ -1347,11 +2465,6 @@
     </w:sdt>
     <w:p>
       <w:pPr>
-        <w:pStyle w:val="Heading2"/>
-      </w:pPr>
-    </w:p>
-    <w:p>
-      <w:pPr>
         <w:rPr>
           <w:rFonts w:asciiTheme="majorHAnsi" w:eastAsiaTheme="majorEastAsia" w:hAnsiTheme="majorHAnsi" w:cstheme="majorBidi"/>
           <w:color w:val="0F4761" w:themeColor="accent1" w:themeShade="BF"/>
@@ -1359,9 +2472,6 @@
           <w:szCs w:val="32"/>
         </w:rPr>
       </w:pPr>
-      <w:r>
-        <w:br w:type="page"/>
-      </w:r>
     </w:p>
     <w:p>
       <w:pPr>
@@ -1371,7 +2481,7 @@
           <w:numId w:val="2"/>
         </w:numPr>
       </w:pPr>
-      <w:bookmarkStart w:id="0" w:name="_Toc210417202"/>
+      <w:bookmarkStart w:id="0" w:name="_Toc212907591"/>
       <w:r>
         <w:lastRenderedPageBreak/>
         <w:t>Introduction</w:t>
@@ -1421,7 +2531,7 @@
           <w:numId w:val="2"/>
         </w:numPr>
       </w:pPr>
-      <w:bookmarkStart w:id="1" w:name="_Toc210417203"/>
+      <w:bookmarkStart w:id="1" w:name="_Toc212907592"/>
       <w:r>
         <w:t>Types of SQLi</w:t>
       </w:r>
@@ -1507,13 +2617,7 @@
         <w:t>w</w:t>
       </w:r>
       <w:r>
-        <w:t xml:space="preserve">hen an attacker </w:t>
-      </w:r>
-      <w:r>
-        <w:t>can</w:t>
-      </w:r>
-      <w:r>
-        <w:t xml:space="preserve"> </w:t>
+        <w:t xml:space="preserve">hen an attacker can </w:t>
       </w:r>
       <w:r>
         <w:t>learn about the database schema, names, types or SQL structure from error messages</w:t>
@@ -1774,7 +2878,7 @@
           <w:numId w:val="2"/>
         </w:numPr>
       </w:pPr>
-      <w:bookmarkStart w:id="2" w:name="_Toc210417204"/>
+      <w:bookmarkStart w:id="2" w:name="_Toc212907593"/>
       <w:r>
         <w:lastRenderedPageBreak/>
         <w:t>Tools</w:t>
@@ -1789,7 +2893,7 @@
           <w:numId w:val="2"/>
         </w:numPr>
       </w:pPr>
-      <w:bookmarkStart w:id="3" w:name="_Toc210417205"/>
+      <w:bookmarkStart w:id="3" w:name="_Toc212907594"/>
       <w:r>
         <w:t>Burp</w:t>
       </w:r>
@@ -1800,19 +2904,19 @@
     </w:p>
     <w:p>
       <w:r>
-        <w:t>Burp Suite is a web-security testing platform that sits between browser and the web server</w:t>
+        <w:t>Burp Suite is a web-security testing platform that sits between my browser (or any HTTP client) and the web server so I can observe, record and manipulate HTTP traffic in real time. In this project I will use Burp as my main interception and manual-testing tool</w:t>
       </w:r>
       <w:r>
         <w:t>.</w:t>
       </w:r>
       <w:r>
-        <w:t xml:space="preserve"> I’ll use it to check for the </w:t>
-      </w:r>
-      <w:r>
-        <w:t xml:space="preserve">HTTP traffic and observe it. It can be also used to </w:t>
-      </w:r>
-      <w:r>
-        <w:t>send modified requests manually.</w:t>
+        <w:t xml:space="preserve"> </w:t>
+      </w:r>
+      <w:r>
+        <w:t>I</w:t>
+      </w:r>
+      <w:r>
+        <w:t>t lets me capture the exact requests my Flask app receives, change parameters on the fly, resend modified requests, and save those interactions as direct evidence for the report.</w:t>
       </w:r>
     </w:p>
     <w:p>
@@ -1823,7 +2927,7 @@
           <w:numId w:val="2"/>
         </w:numPr>
       </w:pPr>
-      <w:bookmarkStart w:id="4" w:name="_Toc210417206"/>
+      <w:bookmarkStart w:id="4" w:name="_Toc212907595"/>
       <w:proofErr w:type="spellStart"/>
       <w:r>
         <w:t>sqlmap</w:t>
@@ -1834,29 +2938,39 @@
     <w:p>
       <w:proofErr w:type="spellStart"/>
       <w:r>
-        <w:t>Sqlmap</w:t>
+        <w:t>sqlmap</w:t>
       </w:r>
       <w:proofErr w:type="spellEnd"/>
       <w:r>
-        <w:t xml:space="preserve"> is opensource </w:t>
-      </w:r>
-      <w:r>
-        <w:t xml:space="preserve">penetration testing tool </w:t>
-      </w:r>
-      <w:r>
-        <w:t xml:space="preserve">for SQL injection. It automatise attack and tries to </w:t>
-      </w:r>
-      <w:r>
-        <w:t>take control over</w:t>
-      </w:r>
-      <w:r>
-        <w:t xml:space="preserve"> the </w:t>
-      </w:r>
-      <w:r>
-        <w:t xml:space="preserve">database. I’ll use it to test integrity of unsecured </w:t>
-      </w:r>
-      <w:r>
-        <w:t>webapp and then secured webapp.</w:t>
+        <w:t xml:space="preserve"> is an open-source penetration-testing tool that automates detection and exploitation of SQL injection vulnerabilities. It can fingerprint the database, enumerate databases/tables/columns, an</w:t>
+      </w:r>
+      <w:r>
+        <w:t xml:space="preserve">d </w:t>
+      </w:r>
+      <w:r>
+        <w:t>if permitted</w:t>
+      </w:r>
+      <w:r>
+        <w:t xml:space="preserve">, </w:t>
+      </w:r>
+      <w:r>
+        <w:t xml:space="preserve">extract data. In this project I will use </w:t>
+      </w:r>
+      <w:proofErr w:type="spellStart"/>
+      <w:r>
+        <w:t>sqlmap</w:t>
+      </w:r>
+      <w:proofErr w:type="spellEnd"/>
+      <w:r>
+        <w:t xml:space="preserve"> as my main automated verification tool: after manually identifying potential injection points (using Burp Suite), I will feed those requests to </w:t>
+      </w:r>
+      <w:proofErr w:type="spellStart"/>
+      <w:r>
+        <w:t>sqlmap</w:t>
+      </w:r>
+      <w:proofErr w:type="spellEnd"/>
+      <w:r>
+        <w:t xml:space="preserve"> to confirm and quantify the vulnerability, and later re-run the same commands against the secured version of the app to verify that the mitigations are effective.</w:t>
       </w:r>
     </w:p>
     <w:p/>
@@ -1869,7 +2983,7 @@
         </w:numPr>
         <w:ind w:left="360"/>
       </w:pPr>
-      <w:bookmarkStart w:id="5" w:name="_Toc210417207"/>
+      <w:bookmarkStart w:id="5" w:name="_Toc212907596"/>
       <w:r>
         <w:t>Objectives</w:t>
       </w:r>
@@ -1883,7 +2997,7 @@
           <w:numId w:val="2"/>
         </w:numPr>
       </w:pPr>
-      <w:bookmarkStart w:id="6" w:name="_Toc210417208"/>
+      <w:bookmarkStart w:id="6" w:name="_Toc212907597"/>
       <w:r>
         <w:t xml:space="preserve">Creating the </w:t>
       </w:r>
@@ -1923,7 +3037,7 @@
           <w:numId w:val="2"/>
         </w:numPr>
       </w:pPr>
-      <w:bookmarkStart w:id="7" w:name="_Toc210417209"/>
+      <w:bookmarkStart w:id="7" w:name="_Toc212907598"/>
       <w:r>
         <w:t>Securing the web</w:t>
       </w:r>
@@ -1963,7 +3077,7 @@
           <w:numId w:val="2"/>
         </w:numPr>
       </w:pPr>
-      <w:bookmarkStart w:id="8" w:name="_Toc210417210"/>
+      <w:bookmarkStart w:id="8" w:name="_Toc212907599"/>
       <w:r>
         <w:t>Trying the same attack</w:t>
       </w:r>
@@ -2012,7 +3126,7 @@
         <w:lastRenderedPageBreak/>
         <w:t xml:space="preserve"> </w:t>
       </w:r>
-      <w:bookmarkStart w:id="9" w:name="_Toc210417211"/>
+      <w:bookmarkStart w:id="9" w:name="_Toc212907600"/>
       <w:r>
         <w:t>Timeline</w:t>
       </w:r>
@@ -2243,7 +3357,6 @@
       </w:tr>
     </w:tbl>
     <w:p/>
-    <w:p/>
     <w:p>
       <w:pPr>
         <w:pStyle w:val="Heading2"/>
@@ -2252,12 +3365,9 @@
           <w:numId w:val="2"/>
         </w:numPr>
       </w:pPr>
-      <w:bookmarkStart w:id="10" w:name="_Toc210417212"/>
-      <w:r>
-        <w:t xml:space="preserve">Experimental </w:t>
-      </w:r>
-      <w:r>
-        <w:t>environment</w:t>
+      <w:bookmarkStart w:id="10" w:name="_Toc212907601"/>
+      <w:r>
+        <w:t>Project description</w:t>
       </w:r>
       <w:bookmarkEnd w:id="10"/>
     </w:p>
@@ -2269,15 +3379,394 @@
           <w:numId w:val="2"/>
         </w:numPr>
       </w:pPr>
-      <w:bookmarkStart w:id="11" w:name="_Toc210417213"/>
-      <w:r>
-        <w:t>Python Flask</w:t>
+      <w:bookmarkStart w:id="11" w:name="_Toc212907602"/>
+      <w:r>
+        <w:t>Manual part</w:t>
       </w:r>
       <w:bookmarkEnd w:id="11"/>
     </w:p>
     <w:p>
       <w:r>
-        <w:t>Flask is lightweight python-based framework for web applications. It’s easy to use and scale so perfect for my vulnerable test app and later for secured web application.</w:t>
+        <w:t xml:space="preserve">During the first part of the </w:t>
+      </w:r>
+      <w:r>
+        <w:t>project,</w:t>
+      </w:r>
+      <w:r>
+        <w:t xml:space="preserve"> I started to develop </w:t>
+      </w:r>
+      <w:r>
+        <w:t>a</w:t>
+      </w:r>
+      <w:r>
+        <w:t xml:space="preserve"> </w:t>
+      </w:r>
+      <w:r>
+        <w:t xml:space="preserve">vulnerable web application </w:t>
+      </w:r>
+      <w:r>
+        <w:t xml:space="preserve">it consists of a simple login page and </w:t>
+      </w:r>
+      <w:r>
+        <w:t xml:space="preserve">user’s dashboard. Login page is </w:t>
+      </w:r>
+      <w:r>
+        <w:t>built</w:t>
+      </w:r>
+      <w:r>
+        <w:t xml:space="preserve"> for username and password </w:t>
+      </w:r>
+      <w:r>
+        <w:t xml:space="preserve">in these two places I will try to execute simple SQLi </w:t>
+      </w:r>
+      <w:r>
+        <w:t xml:space="preserve">attack </w:t>
+      </w:r>
+      <w:r>
+        <w:t>to</w:t>
+      </w:r>
+      <w:r>
+        <w:t xml:space="preserve"> bypass login and successfully </w:t>
+      </w:r>
+      <w:r>
+        <w:t>access a user’s profile.</w:t>
+      </w:r>
+    </w:p>
+    <w:p>
+      <w:pPr>
+        <w:keepNext/>
+      </w:pPr>
+      <w:r>
+        <w:rPr>
+          <w:noProof/>
+        </w:rPr>
+        <w:drawing>
+          <wp:inline distT="0" distB="0" distL="0" distR="0" wp14:anchorId="35D84EAB" wp14:editId="7ECE080F">
+            <wp:extent cx="5731510" cy="2621915"/>
+            <wp:effectExtent l="0" t="0" r="2540" b="6985"/>
+            <wp:docPr id="2140433204" name="Picture 1"/>
+            <wp:cNvGraphicFramePr>
+              <a:graphicFrameLocks xmlns:a="http://schemas.openxmlformats.org/drawingml/2006/main" noChangeAspect="1"/>
+            </wp:cNvGraphicFramePr>
+            <a:graphic xmlns:a="http://schemas.openxmlformats.org/drawingml/2006/main">
+              <a:graphicData uri="http://schemas.openxmlformats.org/drawingml/2006/picture">
+                <pic:pic xmlns:pic="http://schemas.openxmlformats.org/drawingml/2006/picture">
+                  <pic:nvPicPr>
+                    <pic:cNvPr id="2140433204" name=""/>
+                    <pic:cNvPicPr/>
+                  </pic:nvPicPr>
+                  <pic:blipFill>
+                    <a:blip r:embed="rId8"/>
+                    <a:stretch>
+                      <a:fillRect/>
+                    </a:stretch>
+                  </pic:blipFill>
+                  <pic:spPr>
+                    <a:xfrm>
+                      <a:off x="0" y="0"/>
+                      <a:ext cx="5731510" cy="2621915"/>
+                    </a:xfrm>
+                    <a:prstGeom prst="rect">
+                      <a:avLst/>
+                    </a:prstGeom>
+                  </pic:spPr>
+                </pic:pic>
+              </a:graphicData>
+            </a:graphic>
+          </wp:inline>
+        </w:drawing>
+      </w:r>
+    </w:p>
+    <w:p>
+      <w:pPr>
+        <w:pStyle w:val="Caption"/>
+      </w:pPr>
+      <w:r>
+        <w:t xml:space="preserve">Figure </w:t>
+      </w:r>
+      <w:fldSimple w:instr=" SEQ Figure \* ARABIC ">
+        <w:r>
+          <w:rPr>
+            <w:noProof/>
+          </w:rPr>
+          <w:t>1</w:t>
+        </w:r>
+      </w:fldSimple>
+      <w:r>
+        <w:t xml:space="preserve"> Login page in vulnerable web application</w:t>
+      </w:r>
+    </w:p>
+    <w:p>
+      <w:r>
+        <w:t xml:space="preserve">After successful bypass </w:t>
+      </w:r>
+      <w:r>
+        <w:t xml:space="preserve">I will try to pull information about the other </w:t>
+      </w:r>
+      <w:r>
+        <w:t xml:space="preserve">users </w:t>
+      </w:r>
+      <w:r>
+        <w:t xml:space="preserve">via search function in the dashboard. </w:t>
+      </w:r>
+      <w:r>
+        <w:t xml:space="preserve">In this part </w:t>
+      </w:r>
+      <w:r>
+        <w:t xml:space="preserve">I’ll use simple union-based SQLi that will </w:t>
+      </w:r>
+      <w:r>
+        <w:t xml:space="preserve">extract </w:t>
+      </w:r>
+      <w:r>
+        <w:lastRenderedPageBreak/>
+        <w:t>otherwise unauthorized data for the user.</w:t>
+      </w:r>
+      <w:r>
+        <w:t xml:space="preserve"> Such as other user’s </w:t>
+      </w:r>
+      <w:r>
+        <w:t>login credentials or other sensitive data stored inside the database.</w:t>
+      </w:r>
+    </w:p>
+    <w:p>
+      <w:pPr>
+        <w:keepNext/>
+      </w:pPr>
+      <w:r>
+        <w:rPr>
+          <w:noProof/>
+        </w:rPr>
+        <w:drawing>
+          <wp:inline distT="0" distB="0" distL="0" distR="0" wp14:anchorId="51162917" wp14:editId="56623401">
+            <wp:extent cx="5731510" cy="2611120"/>
+            <wp:effectExtent l="0" t="0" r="2540" b="0"/>
+            <wp:docPr id="1397453252" name="Picture 1" descr="A screenshot of a phone&#10;&#10;AI-generated content may be incorrect."/>
+            <wp:cNvGraphicFramePr>
+              <a:graphicFrameLocks xmlns:a="http://schemas.openxmlformats.org/drawingml/2006/main" noChangeAspect="1"/>
+            </wp:cNvGraphicFramePr>
+            <a:graphic xmlns:a="http://schemas.openxmlformats.org/drawingml/2006/main">
+              <a:graphicData uri="http://schemas.openxmlformats.org/drawingml/2006/picture">
+                <pic:pic xmlns:pic="http://schemas.openxmlformats.org/drawingml/2006/picture">
+                  <pic:nvPicPr>
+                    <pic:cNvPr id="1397453252" name="Picture 1" descr="A screenshot of a phone&#10;&#10;AI-generated content may be incorrect."/>
+                    <pic:cNvPicPr/>
+                  </pic:nvPicPr>
+                  <pic:blipFill>
+                    <a:blip r:embed="rId9"/>
+                    <a:stretch>
+                      <a:fillRect/>
+                    </a:stretch>
+                  </pic:blipFill>
+                  <pic:spPr>
+                    <a:xfrm>
+                      <a:off x="0" y="0"/>
+                      <a:ext cx="5731510" cy="2611120"/>
+                    </a:xfrm>
+                    <a:prstGeom prst="rect">
+                      <a:avLst/>
+                    </a:prstGeom>
+                  </pic:spPr>
+                </pic:pic>
+              </a:graphicData>
+            </a:graphic>
+          </wp:inline>
+        </w:drawing>
+      </w:r>
+    </w:p>
+    <w:p>
+      <w:pPr>
+        <w:pStyle w:val="Caption"/>
+      </w:pPr>
+      <w:r>
+        <w:t xml:space="preserve">Figure </w:t>
+      </w:r>
+      <w:fldSimple w:instr=" SEQ Figure \* ARABIC ">
+        <w:r>
+          <w:rPr>
+            <w:noProof/>
+          </w:rPr>
+          <w:t>2</w:t>
+        </w:r>
+      </w:fldSimple>
+      <w:r>
+        <w:t xml:space="preserve"> Dashboard page in vulnerable web application</w:t>
+      </w:r>
+    </w:p>
+    <w:p>
+      <w:r>
+        <w:t xml:space="preserve">When I test web application </w:t>
+      </w:r>
+      <w:r>
+        <w:t>for these two vulnerabilities</w:t>
+      </w:r>
+      <w:r>
+        <w:t xml:space="preserve">. </w:t>
+      </w:r>
+      <w:r>
+        <w:t>I’ll</w:t>
+      </w:r>
+      <w:r>
+        <w:t xml:space="preserve"> deduce results and proceed to securing said web application</w:t>
+      </w:r>
+      <w:r>
+        <w:t xml:space="preserve">. </w:t>
+      </w:r>
+    </w:p>
+    <w:p>
+      <w:r>
+        <w:t xml:space="preserve">Few test attacks </w:t>
+      </w:r>
+      <w:r>
+        <w:t xml:space="preserve">during the web application </w:t>
+      </w:r>
+      <w:r>
+        <w:t>development:</w:t>
+      </w:r>
+    </w:p>
+    <w:p>
+      <w:pPr>
+        <w:pStyle w:val="ListParagraph"/>
+        <w:numPr>
+          <w:ilvl w:val="0"/>
+          <w:numId w:val="9"/>
+        </w:numPr>
+      </w:pPr>
+      <w:r>
+        <w:rPr>
+          <w:b/>
+          <w:bCs/>
+        </w:rPr>
+        <w:t>( ‘or 1 = 1; -- ):</w:t>
+      </w:r>
+      <w:r>
+        <w:t xml:space="preserve"> </w:t>
+      </w:r>
+      <w:r>
+        <w:t xml:space="preserve">In order to bypass the </w:t>
+      </w:r>
+      <w:r>
+        <w:t>login,</w:t>
+      </w:r>
+      <w:r>
+        <w:t xml:space="preserve"> I’ve pasted this command in login</w:t>
+      </w:r>
+      <w:r>
+        <w:t xml:space="preserve"> input field and gained access to the </w:t>
+      </w:r>
+      <w:r>
+        <w:t>user profile named ‘Alice’.</w:t>
+      </w:r>
+    </w:p>
+    <w:p>
+      <w:pPr>
+        <w:pStyle w:val="ListParagraph"/>
+        <w:numPr>
+          <w:ilvl w:val="0"/>
+          <w:numId w:val="9"/>
+        </w:numPr>
+      </w:pPr>
+      <w:r>
+        <w:rPr>
+          <w:b/>
+          <w:bCs/>
+        </w:rPr>
+        <w:t xml:space="preserve">( 'union all select id, </w:t>
+      </w:r>
+      <w:proofErr w:type="spellStart"/>
+      <w:r>
+        <w:rPr>
+          <w:b/>
+          <w:bCs/>
+        </w:rPr>
+        <w:t>password_hash</w:t>
+      </w:r>
+      <w:proofErr w:type="spellEnd"/>
+      <w:r>
+        <w:rPr>
+          <w:b/>
+          <w:bCs/>
+        </w:rPr>
+        <w:t>, email from users;-- ):</w:t>
+      </w:r>
+      <w:r>
+        <w:t xml:space="preserve"> </w:t>
+      </w:r>
+      <w:r>
+        <w:t xml:space="preserve">For extraction of unauthorized information I’ll paste this </w:t>
+      </w:r>
+      <w:r>
+        <w:t xml:space="preserve">command into search bar and passwords of other users will </w:t>
+      </w:r>
+      <w:r>
+        <w:t>be revealed as usernames</w:t>
+      </w:r>
+      <w:r>
+        <w:t>.</w:t>
+      </w:r>
+    </w:p>
+    <w:p>
+      <w:pPr>
+        <w:keepNext/>
+      </w:pPr>
+      <w:r>
+        <w:rPr>
+          <w:noProof/>
+        </w:rPr>
+        <w:drawing>
+          <wp:inline distT="0" distB="0" distL="0" distR="0" wp14:anchorId="483B6DEE" wp14:editId="22B6D2CB">
+            <wp:extent cx="5731510" cy="2670175"/>
+            <wp:effectExtent l="0" t="0" r="2540" b="0"/>
+            <wp:docPr id="638920512" name="Picture 1" descr="A screenshot of a phone&#10;&#10;AI-generated content may be incorrect."/>
+            <wp:cNvGraphicFramePr>
+              <a:graphicFrameLocks xmlns:a="http://schemas.openxmlformats.org/drawingml/2006/main" noChangeAspect="1"/>
+            </wp:cNvGraphicFramePr>
+            <a:graphic xmlns:a="http://schemas.openxmlformats.org/drawingml/2006/main">
+              <a:graphicData uri="http://schemas.openxmlformats.org/drawingml/2006/picture">
+                <pic:pic xmlns:pic="http://schemas.openxmlformats.org/drawingml/2006/picture">
+                  <pic:nvPicPr>
+                    <pic:cNvPr id="638920512" name="Picture 1" descr="A screenshot of a phone&#10;&#10;AI-generated content may be incorrect."/>
+                    <pic:cNvPicPr/>
+                  </pic:nvPicPr>
+                  <pic:blipFill>
+                    <a:blip r:embed="rId10"/>
+                    <a:stretch>
+                      <a:fillRect/>
+                    </a:stretch>
+                  </pic:blipFill>
+                  <pic:spPr>
+                    <a:xfrm>
+                      <a:off x="0" y="0"/>
+                      <a:ext cx="5731510" cy="2670175"/>
+                    </a:xfrm>
+                    <a:prstGeom prst="rect">
+                      <a:avLst/>
+                    </a:prstGeom>
+                  </pic:spPr>
+                </pic:pic>
+              </a:graphicData>
+            </a:graphic>
+          </wp:inline>
+        </w:drawing>
+      </w:r>
+    </w:p>
+    <w:p>
+      <w:pPr>
+        <w:pStyle w:val="Caption"/>
+      </w:pPr>
+      <w:r>
+        <w:t xml:space="preserve">Figure </w:t>
+      </w:r>
+      <w:fldSimple w:instr=" SEQ Figure \* ARABIC ">
+        <w:r>
+          <w:rPr>
+            <w:noProof/>
+          </w:rPr>
+          <w:t>3</w:t>
+        </w:r>
+      </w:fldSimple>
+      <w:r>
+        <w:t xml:space="preserve"> Search function exploitation</w:t>
       </w:r>
     </w:p>
     <w:p>
@@ -2288,26 +3777,120 @@
           <w:numId w:val="2"/>
         </w:numPr>
       </w:pPr>
-      <w:bookmarkStart w:id="12" w:name="_Toc210417214"/>
-      <w:r>
-        <w:t>PostgreSQL</w:t>
+      <w:bookmarkStart w:id="12" w:name="_Toc212907603"/>
+      <w:r>
+        <w:lastRenderedPageBreak/>
+        <w:t>Automatic part</w:t>
       </w:r>
       <w:bookmarkEnd w:id="12"/>
     </w:p>
     <w:p>
       <w:r>
-        <w:t>Postgres is Database management system (DBMS) developed at university of California.</w:t>
-      </w:r>
-      <w:r>
-        <w:br/>
-        <w:t>It can be linked to Flask based application and I will use it to build an exploitable database.</w:t>
-      </w:r>
-    </w:p>
-    <w:p>
-      <w:r>
-        <w:br w:type="page"/>
-      </w:r>
-    </w:p>
+        <w:t>I</w:t>
+      </w:r>
+      <w:r>
+        <w:t>’ll</w:t>
+      </w:r>
+      <w:r>
+        <w:t xml:space="preserve"> export the exact vulnerable HTTP request from Burp into a file and run </w:t>
+      </w:r>
+      <w:proofErr w:type="spellStart"/>
+      <w:r>
+        <w:t>sqlmap</w:t>
+      </w:r>
+      <w:proofErr w:type="spellEnd"/>
+      <w:r>
+        <w:t xml:space="preserve"> against that file so the tool uses the same cookies, headers and tokens as my manual tests. With one general command I perform discovery, enumerate schema objects and extract specific columns. A</w:t>
+      </w:r>
+      <w:r>
+        <w:t xml:space="preserve">n </w:t>
+      </w:r>
+      <w:r>
+        <w:t>example</w:t>
+      </w:r>
+      <w:r>
+        <w:t xml:space="preserve"> of the</w:t>
+      </w:r>
+      <w:r>
+        <w:t xml:space="preserve"> command </w:t>
+      </w:r>
+      <w:r>
+        <w:t>I’ll</w:t>
+      </w:r>
+      <w:r>
+        <w:t xml:space="preserve"> use:</w:t>
+      </w:r>
+    </w:p>
+    <w:p/>
+    <w:p>
+      <w:r>
+        <w:t xml:space="preserve">&lt; </w:t>
+      </w:r>
+      <w:proofErr w:type="spellStart"/>
+      <w:r>
+        <w:t>sqlmap</w:t>
+      </w:r>
+      <w:proofErr w:type="spellEnd"/>
+      <w:r>
+        <w:t xml:space="preserve"> -r request.txt -p &lt;param&gt; --batch --output-</w:t>
+      </w:r>
+      <w:proofErr w:type="spellStart"/>
+      <w:r>
+        <w:t>dir</w:t>
+      </w:r>
+      <w:proofErr w:type="spellEnd"/>
+      <w:r>
+        <w:t>=results</w:t>
+      </w:r>
+      <w:r>
+        <w:t xml:space="preserve"> &gt;</w:t>
+      </w:r>
+    </w:p>
+    <w:p/>
+    <w:p>
+      <w:r>
+        <w:t>I</w:t>
+      </w:r>
+      <w:r>
+        <w:t>’ll</w:t>
+      </w:r>
+      <w:r>
+        <w:t xml:space="preserve"> read </w:t>
+      </w:r>
+      <w:proofErr w:type="spellStart"/>
+      <w:r>
+        <w:t>sqlmap’s</w:t>
+      </w:r>
+      <w:proofErr w:type="spellEnd"/>
+      <w:r>
+        <w:t xml:space="preserve"> output to confirm the injectable parameter, identify the DBMS and inspect returned rows</w:t>
+      </w:r>
+      <w:r>
+        <w:t>.</w:t>
+      </w:r>
+      <w:r>
+        <w:t xml:space="preserve"> </w:t>
+      </w:r>
+      <w:r>
+        <w:t>I</w:t>
+      </w:r>
+      <w:r>
+        <w:t xml:space="preserve">f results look </w:t>
+      </w:r>
+      <w:r>
+        <w:t>incorrect,</w:t>
+      </w:r>
+      <w:r>
+        <w:t xml:space="preserve"> I</w:t>
+      </w:r>
+      <w:r>
+        <w:t>’ll</w:t>
+      </w:r>
+      <w:r>
+        <w:t xml:space="preserve"> re-export the request (to ensure headers/cookies match) and repeat with the same command. All outputs and the exact command are saved so the automated steps are reproducible and can be re-run after fixes to verify the issue is resolved.</w:t>
+      </w:r>
+    </w:p>
+    <w:p/>
     <w:p>
       <w:pPr>
         <w:pStyle w:val="Heading2"/>
@@ -2316,12 +3899,710 @@
           <w:numId w:val="2"/>
         </w:numPr>
       </w:pPr>
-      <w:bookmarkStart w:id="13" w:name="_Toc210417215"/>
-      <w:r>
+      <w:bookmarkStart w:id="13" w:name="_Toc212907604"/>
+      <w:r>
+        <w:t>Tool analysis</w:t>
+      </w:r>
+      <w:bookmarkEnd w:id="13"/>
+    </w:p>
+    <w:p>
+      <w:pPr>
+        <w:pStyle w:val="Heading3"/>
+        <w:numPr>
+          <w:ilvl w:val="1"/>
+          <w:numId w:val="2"/>
+        </w:numPr>
+      </w:pPr>
+      <w:bookmarkStart w:id="14" w:name="_Toc212907605"/>
+      <w:r>
+        <w:t>Burp suite community version</w:t>
+      </w:r>
+      <w:bookmarkEnd w:id="14"/>
+    </w:p>
+    <w:p>
+      <w:r>
+        <w:t>Burp Suite will act as my hands-on inspection layer: positioned between my browser and the Flask application it reveals the exact HTTP exchanges so I can study how the server processes input, tweak parameters in-flight, and reproduce interactions reliably. I will rely on it to craft precise proofs-of-concept, to validate how the application responds to crafted payloads, and to record intercepted requests and responses as part of the project evidence. Beyond simply confirming an issue, Burp helps me understand the context around a flaw (how cookies, headers or CSRF tokens influence a request) so that any proposed fixes address root causes rather than symptoms.</w:t>
+      </w:r>
+    </w:p>
+    <w:p/>
+    <w:p>
+      <w:r>
+        <w:rPr>
+          <w:noProof/>
+        </w:rPr>
+        <w:drawing>
+          <wp:inline distT="0" distB="0" distL="0" distR="0" wp14:anchorId="75499B75" wp14:editId="30BD2ACD">
+            <wp:extent cx="5731510" cy="1520825"/>
+            <wp:effectExtent l="0" t="0" r="2540" b="3175"/>
+            <wp:docPr id="1442608022" name="Picture 1" descr="A screenshot of a computer&#10;&#10;AI-generated content may be incorrect."/>
+            <wp:cNvGraphicFramePr>
+              <a:graphicFrameLocks xmlns:a="http://schemas.openxmlformats.org/drawingml/2006/main" noChangeAspect="1"/>
+            </wp:cNvGraphicFramePr>
+            <a:graphic xmlns:a="http://schemas.openxmlformats.org/drawingml/2006/main">
+              <a:graphicData uri="http://schemas.openxmlformats.org/drawingml/2006/picture">
+                <pic:pic xmlns:pic="http://schemas.openxmlformats.org/drawingml/2006/picture">
+                  <pic:nvPicPr>
+                    <pic:cNvPr id="1442608022" name="Picture 1" descr="A screenshot of a computer&#10;&#10;AI-generated content may be incorrect."/>
+                    <pic:cNvPicPr/>
+                  </pic:nvPicPr>
+                  <pic:blipFill>
+                    <a:blip r:embed="rId11"/>
+                    <a:stretch>
+                      <a:fillRect/>
+                    </a:stretch>
+                  </pic:blipFill>
+                  <pic:spPr>
+                    <a:xfrm>
+                      <a:off x="0" y="0"/>
+                      <a:ext cx="5731510" cy="1520825"/>
+                    </a:xfrm>
+                    <a:prstGeom prst="rect">
+                      <a:avLst/>
+                    </a:prstGeom>
+                  </pic:spPr>
+                </pic:pic>
+              </a:graphicData>
+            </a:graphic>
+          </wp:inline>
+        </w:drawing>
+      </w:r>
+    </w:p>
+    <w:p>
+      <w:pPr>
+        <w:keepNext/>
+      </w:pPr>
+      <w:r>
+        <w:rPr>
+          <w:noProof/>
+        </w:rPr>
         <w:lastRenderedPageBreak/>
+        <w:drawing>
+          <wp:inline distT="0" distB="0" distL="0" distR="0" wp14:anchorId="59599D99" wp14:editId="6057529F">
+            <wp:extent cx="5731510" cy="2640965"/>
+            <wp:effectExtent l="0" t="0" r="2540" b="6985"/>
+            <wp:docPr id="692459356" name="Picture 1" descr="A screenshot of a computer&#10;&#10;AI-generated content may be incorrect."/>
+            <wp:cNvGraphicFramePr>
+              <a:graphicFrameLocks xmlns:a="http://schemas.openxmlformats.org/drawingml/2006/main" noChangeAspect="1"/>
+            </wp:cNvGraphicFramePr>
+            <a:graphic xmlns:a="http://schemas.openxmlformats.org/drawingml/2006/main">
+              <a:graphicData uri="http://schemas.openxmlformats.org/drawingml/2006/picture">
+                <pic:pic xmlns:pic="http://schemas.openxmlformats.org/drawingml/2006/picture">
+                  <pic:nvPicPr>
+                    <pic:cNvPr id="692459356" name="Picture 1" descr="A screenshot of a computer&#10;&#10;AI-generated content may be incorrect."/>
+                    <pic:cNvPicPr/>
+                  </pic:nvPicPr>
+                  <pic:blipFill>
+                    <a:blip r:embed="rId12"/>
+                    <a:stretch>
+                      <a:fillRect/>
+                    </a:stretch>
+                  </pic:blipFill>
+                  <pic:spPr>
+                    <a:xfrm>
+                      <a:off x="0" y="0"/>
+                      <a:ext cx="5731510" cy="2640965"/>
+                    </a:xfrm>
+                    <a:prstGeom prst="rect">
+                      <a:avLst/>
+                    </a:prstGeom>
+                  </pic:spPr>
+                </pic:pic>
+              </a:graphicData>
+            </a:graphic>
+          </wp:inline>
+        </w:drawing>
+      </w:r>
+    </w:p>
+    <w:p>
+      <w:pPr>
+        <w:pStyle w:val="Caption"/>
+      </w:pPr>
+      <w:r>
+        <w:t xml:space="preserve">Figure </w:t>
+      </w:r>
+      <w:fldSimple w:instr=" SEQ Figure \* ARABIC ">
+        <w:r>
+          <w:rPr>
+            <w:noProof/>
+          </w:rPr>
+          <w:t>4</w:t>
+        </w:r>
+      </w:fldSimple>
+      <w:r>
+        <w:t xml:space="preserve"> Burp suite interface and intercept feature</w:t>
+      </w:r>
+    </w:p>
+    <w:p>
+      <w:r>
+        <w:t xml:space="preserve">I’ll </w:t>
+      </w:r>
+      <w:r>
+        <w:t xml:space="preserve">adjust the query parameters and </w:t>
+      </w:r>
+      <w:r>
+        <w:t xml:space="preserve">observe the errors and changes to the </w:t>
+      </w:r>
+      <w:r>
+        <w:t xml:space="preserve">structure of the web </w:t>
+      </w:r>
+      <w:r>
+        <w:t>to</w:t>
+      </w:r>
+      <w:r>
+        <w:t xml:space="preserve"> get information about the </w:t>
+      </w:r>
+      <w:r>
+        <w:t>user</w:t>
+      </w:r>
+      <w:r>
+        <w:t>’</w:t>
+      </w:r>
+      <w:r>
+        <w:t>s sensitive content.</w:t>
+      </w:r>
+    </w:p>
+    <w:p>
+      <w:pPr>
+        <w:pStyle w:val="Heading3"/>
+        <w:numPr>
+          <w:ilvl w:val="1"/>
+          <w:numId w:val="2"/>
+        </w:numPr>
+      </w:pPr>
+      <w:bookmarkStart w:id="15" w:name="_Toc212907606"/>
+      <w:proofErr w:type="spellStart"/>
+      <w:r>
+        <w:t>sqlmap</w:t>
+      </w:r>
+      <w:bookmarkEnd w:id="15"/>
+      <w:proofErr w:type="spellEnd"/>
+    </w:p>
+    <w:p>
+      <w:proofErr w:type="spellStart"/>
+      <w:r>
+        <w:t>sqlmap</w:t>
+      </w:r>
+      <w:proofErr w:type="spellEnd"/>
+      <w:r>
+        <w:t xml:space="preserve"> is the automation tool I’ll use once an injectable endpoint is characterized. By supplying </w:t>
+      </w:r>
+      <w:proofErr w:type="spellStart"/>
+      <w:r>
+        <w:t>sqlmap</w:t>
+      </w:r>
+      <w:proofErr w:type="spellEnd"/>
+      <w:r>
+        <w:t xml:space="preserve"> with the exact HTTP request context I captured, it can perform systematic checks, identify the database engine and structure, and produce controlled outputs that quantify the impact of the vulnerability. I will use it sparingly and responsibly only against confirmed injection points and with narrowly scoped options to produce reproducible results that complement my manual Burp findings and to rerun tests after remediation to demonstrate that the vulnerability has been closed.</w:t>
+      </w:r>
+    </w:p>
+    <w:p/>
+    <w:p>
+      <w:pPr>
+        <w:pStyle w:val="Heading2"/>
+        <w:numPr>
+          <w:ilvl w:val="0"/>
+          <w:numId w:val="2"/>
+        </w:numPr>
+      </w:pPr>
+      <w:bookmarkStart w:id="16" w:name="_Toc212907607"/>
+      <w:r>
+        <w:t xml:space="preserve">Experimental </w:t>
+      </w:r>
+      <w:r>
+        <w:t>environment</w:t>
+      </w:r>
+      <w:bookmarkEnd w:id="16"/>
+    </w:p>
+    <w:p>
+      <w:pPr>
+        <w:pStyle w:val="Heading3"/>
+        <w:numPr>
+          <w:ilvl w:val="1"/>
+          <w:numId w:val="2"/>
+        </w:numPr>
+      </w:pPr>
+      <w:bookmarkStart w:id="17" w:name="_Toc212907608"/>
+      <w:r>
+        <w:t>Python Flask</w:t>
+      </w:r>
+      <w:bookmarkEnd w:id="17"/>
+    </w:p>
+    <w:p>
+      <w:r>
+        <w:t>Flask is lightweight python-based framework for web applications. It’s easy to use and scale so perfect for my vulnerable test app and later for secured web application.</w:t>
+      </w:r>
+    </w:p>
+    <w:p>
+      <w:pPr>
+        <w:pStyle w:val="Heading4"/>
+        <w:numPr>
+          <w:ilvl w:val="2"/>
+          <w:numId w:val="2"/>
+        </w:numPr>
+      </w:pPr>
+      <w:r>
+        <w:t>Web application</w:t>
+      </w:r>
+    </w:p>
+    <w:p>
+      <w:r>
+        <w:t>The app is a deliberately small Flask web application built as a lab target: a login page, a protected dashboard, a simple search, and a logout. Login uses a direct SQL lookup from supplied username/password, and the dashboard loads a wide joined result (profile, comments, orders) for the current user; the search field runs another direct SQL query. These deliberate shortcuts (string-interpolated SQL and fixed tuple-index parsing) make it easy to reproduce common flaws login bypass via SQLi and union-style data extraction while keeping the codebase compact and easy to inspect.</w:t>
+      </w:r>
+    </w:p>
+    <w:p/>
+    <w:p>
+      <w:r>
+        <w:t>Because the app is intentionally minimal, each fix (parameterised queries, limiting returned columns, safer parsing) can be demonstrated quickly and verified with the same manual (Burp) and automated (</w:t>
+      </w:r>
+      <w:proofErr w:type="spellStart"/>
+      <w:r>
+        <w:t>sqlmap</w:t>
+      </w:r>
+      <w:proofErr w:type="spellEnd"/>
+      <w:r>
+        <w:t>) workflows used in the project.</w:t>
+      </w:r>
+    </w:p>
+    <w:p>
+      <w:pPr>
+        <w:pStyle w:val="Heading3"/>
+        <w:numPr>
+          <w:ilvl w:val="1"/>
+          <w:numId w:val="2"/>
+        </w:numPr>
+      </w:pPr>
+      <w:bookmarkStart w:id="18" w:name="_Toc212907609"/>
+      <w:r>
+        <w:t>PostgreSQL</w:t>
+      </w:r>
+      <w:bookmarkEnd w:id="18"/>
+    </w:p>
+    <w:p>
+      <w:r>
+        <w:t>Postgres is Database management system (DBMS) developed at university of California.</w:t>
+      </w:r>
+      <w:r>
+        <w:br/>
+        <w:t>It can be linked to Flask based application and I will use it to build an exploitable database.</w:t>
+      </w:r>
+    </w:p>
+    <w:p>
+      <w:pPr>
+        <w:pStyle w:val="Heading4"/>
+        <w:numPr>
+          <w:ilvl w:val="2"/>
+          <w:numId w:val="2"/>
+        </w:numPr>
+      </w:pPr>
+      <w:r>
+        <w:t>Database</w:t>
+      </w:r>
+    </w:p>
+    <w:p>
+      <w:r>
+        <w:t>The project database (see diagram) is small and focused: users, profiles, comments, orders and products. The app’s dashboard pulls a wide joined result from those tables and the search/login are direct string-interpolated SQL entry points this combination is what makes the lab useful for demonstrating both login-bypass and union-style data exfiltration.</w:t>
+      </w:r>
+    </w:p>
+    <w:p>
+      <w:pPr>
+        <w:keepNext/>
+      </w:pPr>
+      <w:r>
+        <w:rPr>
+          <w:noProof/>
+        </w:rPr>
+        <w:drawing>
+          <wp:inline distT="0" distB="0" distL="0" distR="0" wp14:anchorId="6817695E" wp14:editId="249F8339">
+            <wp:extent cx="5731510" cy="4597400"/>
+            <wp:effectExtent l="0" t="0" r="2540" b="0"/>
+            <wp:docPr id="1750654635" name="Picture 1" descr="A screenshot of a computer&#10;&#10;AI-generated content may be incorrect."/>
+            <wp:cNvGraphicFramePr>
+              <a:graphicFrameLocks xmlns:a="http://schemas.openxmlformats.org/drawingml/2006/main" noChangeAspect="1"/>
+            </wp:cNvGraphicFramePr>
+            <a:graphic xmlns:a="http://schemas.openxmlformats.org/drawingml/2006/main">
+              <a:graphicData uri="http://schemas.openxmlformats.org/drawingml/2006/picture">
+                <pic:pic xmlns:pic="http://schemas.openxmlformats.org/drawingml/2006/picture">
+                  <pic:nvPicPr>
+                    <pic:cNvPr id="1750654635" name="Picture 1" descr="A screenshot of a computer&#10;&#10;AI-generated content may be incorrect."/>
+                    <pic:cNvPicPr/>
+                  </pic:nvPicPr>
+                  <pic:blipFill>
+                    <a:blip r:embed="rId13"/>
+                    <a:stretch>
+                      <a:fillRect/>
+                    </a:stretch>
+                  </pic:blipFill>
+                  <pic:spPr>
+                    <a:xfrm>
+                      <a:off x="0" y="0"/>
+                      <a:ext cx="5731510" cy="4597400"/>
+                    </a:xfrm>
+                    <a:prstGeom prst="rect">
+                      <a:avLst/>
+                    </a:prstGeom>
+                  </pic:spPr>
+                </pic:pic>
+              </a:graphicData>
+            </a:graphic>
+          </wp:inline>
+        </w:drawing>
+      </w:r>
+    </w:p>
+    <w:p>
+      <w:pPr>
+        <w:pStyle w:val="Caption"/>
+      </w:pPr>
+      <w:r>
+        <w:t xml:space="preserve">Figure </w:t>
+      </w:r>
+      <w:fldSimple w:instr=" SEQ Figure \* ARABIC ">
+        <w:r>
+          <w:rPr>
+            <w:noProof/>
+          </w:rPr>
+          <w:t>5</w:t>
+        </w:r>
+      </w:fldSimple>
+      <w:r>
+        <w:t xml:space="preserve"> Schema of the database</w:t>
+      </w:r>
+    </w:p>
+    <w:p>
+      <w:pPr>
+        <w:pStyle w:val="Heading3"/>
+        <w:ind w:left="720"/>
+      </w:pPr>
+    </w:p>
+    <w:p>
+      <w:pPr>
+        <w:pStyle w:val="Heading2"/>
+        <w:numPr>
+          <w:ilvl w:val="0"/>
+          <w:numId w:val="2"/>
+        </w:numPr>
+      </w:pPr>
+      <w:bookmarkStart w:id="19" w:name="_Toc212907610"/>
+      <w:r>
+        <w:t>Mitigation Strategies</w:t>
+      </w:r>
+      <w:bookmarkEnd w:id="19"/>
+    </w:p>
+    <w:p>
+      <w:r>
+        <w:t>This section outlines the specific defensive measures that will be implemented to transform the vulnerable web application into a secure, attack-proof version. Each technique addresses a particular aspect of SQL injection vulnerability.</w:t>
+      </w:r>
+    </w:p>
+    <w:p>
+      <w:pPr>
+        <w:pStyle w:val="Heading3"/>
+        <w:numPr>
+          <w:ilvl w:val="1"/>
+          <w:numId w:val="2"/>
+        </w:numPr>
+      </w:pPr>
+      <w:bookmarkStart w:id="20" w:name="_Toc212907611"/>
+      <w:r>
+        <w:t>Parameterized Queries (Prepared Statements)</w:t>
+      </w:r>
+      <w:bookmarkEnd w:id="20"/>
+    </w:p>
+    <w:p>
+      <w:r>
+        <w:t>Parameterized queries separate SQL code from user-supplied data by using placeholders for input values. The database engine treats parameters as data only, never as executable SQL code.</w:t>
+      </w:r>
+    </w:p>
+    <w:p>
+      <w:pPr>
+        <w:ind w:firstLine="720"/>
+      </w:pPr>
+      <w:r>
+        <w:t>It works because t</w:t>
+      </w:r>
+      <w:r>
+        <w:t>he database driver automatically escapes special characters and ensures that user input cannot alter the query structure. Even if an attacker inputs ' OR 1=1 --, it will be treated as a literal string value, not as SQL syntax.</w:t>
+      </w:r>
+    </w:p>
+    <w:p/>
+    <w:p>
+      <w:pPr>
+        <w:pStyle w:val="Heading3"/>
+        <w:numPr>
+          <w:ilvl w:val="1"/>
+          <w:numId w:val="2"/>
+        </w:numPr>
+      </w:pPr>
+      <w:bookmarkStart w:id="21" w:name="_Toc212907612"/>
+      <w:r>
+        <w:t xml:space="preserve">ORM (Object-Relational Mapping) with </w:t>
+      </w:r>
+      <w:proofErr w:type="spellStart"/>
+      <w:r>
+        <w:t>SQLAlchemy</w:t>
+      </w:r>
+      <w:bookmarkEnd w:id="21"/>
+      <w:proofErr w:type="spellEnd"/>
+    </w:p>
+    <w:p>
+      <w:r>
+        <w:t>An ORM layer abstracts database interactions by representing tables as Python classes and rows as objects. It automatically generates parameterized SQL queries.</w:t>
+      </w:r>
+    </w:p>
+    <w:p>
+      <w:pPr>
+        <w:ind w:firstLine="720"/>
+      </w:pPr>
+      <w:r>
+        <w:t xml:space="preserve"> </w:t>
+      </w:r>
+      <w:proofErr w:type="spellStart"/>
+      <w:r>
+        <w:t>SQLAlchemy</w:t>
+      </w:r>
+      <w:proofErr w:type="spellEnd"/>
+      <w:r>
+        <w:t xml:space="preserve"> handles query construction internally, using parameterized queries by default. Developers work with Python methods instead of raw SQL strings, reducing the risk of injection vulnerabilities.</w:t>
+      </w:r>
+    </w:p>
+    <w:p/>
+    <w:p>
+      <w:pPr>
+        <w:pStyle w:val="Heading3"/>
+        <w:numPr>
+          <w:ilvl w:val="1"/>
+          <w:numId w:val="2"/>
+        </w:numPr>
+      </w:pPr>
+      <w:bookmarkStart w:id="22" w:name="_Toc212907613"/>
+      <w:r>
+        <w:t>Input Validation and Sanitization</w:t>
+      </w:r>
+      <w:bookmarkEnd w:id="22"/>
+    </w:p>
+    <w:p>
+      <w:r>
+        <w:t>Validating user input against expected formats and sanitizing potentially dangerous characters before processing.</w:t>
+      </w:r>
+    </w:p>
+    <w:p>
+      <w:r>
+        <w:t>Implementation layers:</w:t>
+      </w:r>
+    </w:p>
+    <w:p>
+      <w:pPr>
+        <w:pStyle w:val="ListParagraph"/>
+        <w:numPr>
+          <w:ilvl w:val="0"/>
+          <w:numId w:val="10"/>
+        </w:numPr>
+      </w:pPr>
+      <w:r>
+        <w:t>Whitelist validation: Accept only expected characters/patterns</w:t>
+      </w:r>
+    </w:p>
+    <w:p>
+      <w:pPr>
+        <w:pStyle w:val="ListParagraph"/>
+        <w:numPr>
+          <w:ilvl w:val="0"/>
+          <w:numId w:val="10"/>
+        </w:numPr>
+      </w:pPr>
+      <w:r>
+        <w:t>Type validation: Ensure input matches expected data types</w:t>
+      </w:r>
+    </w:p>
+    <w:p>
+      <w:pPr>
+        <w:pStyle w:val="ListParagraph"/>
+        <w:numPr>
+          <w:ilvl w:val="0"/>
+          <w:numId w:val="10"/>
+        </w:numPr>
+      </w:pPr>
+      <w:r>
+        <w:t>Length restrictions: Limit input length to prevent buffer attacks</w:t>
+      </w:r>
+    </w:p>
+    <w:p>
+      <w:r>
+        <w:br w:type="page"/>
+      </w:r>
+    </w:p>
+    <w:p/>
+    <w:p>
+      <w:pPr>
+        <w:pStyle w:val="Heading3"/>
+        <w:numPr>
+          <w:ilvl w:val="1"/>
+          <w:numId w:val="2"/>
+        </w:numPr>
+      </w:pPr>
+      <w:bookmarkStart w:id="23" w:name="_Toc212907614"/>
+      <w:r>
+        <w:t>Principle of Least Privilege</w:t>
+      </w:r>
+      <w:bookmarkEnd w:id="23"/>
+    </w:p>
+    <w:p>
+      <w:r>
+        <w:t>Database users should have only the minimum permissions necessary to perform their intended functions</w:t>
+      </w:r>
+      <w:r>
+        <w:t>.</w:t>
+      </w:r>
+    </w:p>
+    <w:p>
+      <w:pPr>
+        <w:ind w:firstLine="720"/>
+      </w:pPr>
+      <w:r>
+        <w:t>Even if SQL injection succeeds, the attacker is limited by the database user's permissions. They cannot drop tables, execute system commands, or access sensitive metadata.</w:t>
+      </w:r>
+    </w:p>
+    <w:p>
+      <w:pPr>
+        <w:ind w:firstLine="720"/>
+      </w:pPr>
+    </w:p>
+    <w:p>
+      <w:pPr>
+        <w:pStyle w:val="Heading3"/>
+        <w:numPr>
+          <w:ilvl w:val="1"/>
+          <w:numId w:val="2"/>
+        </w:numPr>
+      </w:pPr>
+      <w:bookmarkStart w:id="24" w:name="_Toc212907615"/>
+      <w:r>
+        <w:t>Proper Error Handling</w:t>
+      </w:r>
+      <w:bookmarkEnd w:id="24"/>
+    </w:p>
+    <w:p>
+      <w:r>
+        <w:t>Preventing database error messages from being displayed to users, as they can reveal schema information, table names, and SQL structure.</w:t>
+      </w:r>
+    </w:p>
+    <w:p>
+      <w:pPr>
+        <w:ind w:firstLine="720"/>
+      </w:pPr>
+      <w:r>
+        <w:t>Error messages like "column '</w:t>
+      </w:r>
+      <w:r>
+        <w:t>password</w:t>
+      </w:r>
+      <w:r>
+        <w:t>' does not exist" or "syntax error near 'UNION'" give attackers valuable information about the database structure and SQL parsing, enabling targeted attacks.</w:t>
+      </w:r>
+    </w:p>
+    <w:p/>
+    <w:p>
+      <w:pPr>
+        <w:pStyle w:val="Heading3"/>
+        <w:numPr>
+          <w:ilvl w:val="1"/>
+          <w:numId w:val="2"/>
+        </w:numPr>
+      </w:pPr>
+      <w:bookmarkStart w:id="25" w:name="_Toc212907616"/>
+      <w:r>
+        <w:t>Web Application Firewall (WAF) Rules</w:t>
+      </w:r>
+      <w:bookmarkEnd w:id="25"/>
+    </w:p>
+    <w:p>
+      <w:pPr>
+        <w:ind w:firstLine="720"/>
+      </w:pPr>
+      <w:r>
+        <w:t>A WAF inspects HTTP requests and blocks those matching known SQL injection patterns.</w:t>
+      </w:r>
+    </w:p>
+    <w:p>
+      <w:r>
+        <w:t xml:space="preserve"> </w:t>
+      </w:r>
+      <w:r>
+        <w:t>I’ll use</w:t>
+      </w:r>
+      <w:r>
+        <w:t xml:space="preserve"> </w:t>
+      </w:r>
+      <w:proofErr w:type="spellStart"/>
+      <w:r>
+        <w:t>ModSecurity</w:t>
+      </w:r>
+      <w:proofErr w:type="spellEnd"/>
+      <w:r>
+        <w:t xml:space="preserve"> with OWASP Core Rule Set (CRS)</w:t>
+      </w:r>
+    </w:p>
+    <w:p>
+      <w:r>
+        <w:t xml:space="preserve"> Configure rules to detect common SQLi patterns:</w:t>
+      </w:r>
+    </w:p>
+    <w:p>
+      <w:pPr>
+        <w:pStyle w:val="ListParagraph"/>
+        <w:numPr>
+          <w:ilvl w:val="0"/>
+          <w:numId w:val="12"/>
+        </w:numPr>
+      </w:pPr>
+      <w:r>
+        <w:t>Single/double quotes followed by SQL keywords (' OR, " UNION)</w:t>
+      </w:r>
+    </w:p>
+    <w:p>
+      <w:pPr>
+        <w:pStyle w:val="ListParagraph"/>
+        <w:numPr>
+          <w:ilvl w:val="0"/>
+          <w:numId w:val="12"/>
+        </w:numPr>
+      </w:pPr>
+      <w:r>
+        <w:t>Comment sequences (--, /*, #)</w:t>
+      </w:r>
+    </w:p>
+    <w:p>
+      <w:pPr>
+        <w:pStyle w:val="ListParagraph"/>
+        <w:numPr>
+          <w:ilvl w:val="0"/>
+          <w:numId w:val="12"/>
+        </w:numPr>
+      </w:pPr>
+      <w:r>
+        <w:t>SQL commands in unexpected fields (DROP, DELETE, EXEC)</w:t>
+      </w:r>
+      <w:r>
+        <w:br w:type="page"/>
+      </w:r>
+    </w:p>
+    <w:p>
+      <w:pPr>
+        <w:pStyle w:val="Heading2"/>
+        <w:ind w:left="720"/>
+      </w:pPr>
+    </w:p>
+    <w:p>
+      <w:pPr>
+        <w:pStyle w:val="Heading2"/>
+        <w:numPr>
+          <w:ilvl w:val="0"/>
+          <w:numId w:val="2"/>
+        </w:numPr>
+      </w:pPr>
+      <w:bookmarkStart w:id="26" w:name="_Toc212907617"/>
+      <w:r>
         <w:t>Used resources</w:t>
       </w:r>
-      <w:bookmarkEnd w:id="13"/>
+      <w:bookmarkEnd w:id="26"/>
     </w:p>
     <w:p>
       <w:pPr>
@@ -2351,7 +4632,7 @@
           <w:numId w:val="5"/>
         </w:numPr>
       </w:pPr>
-      <w:hyperlink r:id="rId8" w:history="1">
+      <w:hyperlink r:id="rId14" w:history="1">
         <w:r>
           <w:rPr>
             <w:rStyle w:val="Hyperlink"/>
@@ -2368,7 +4649,7 @@
           <w:numId w:val="5"/>
         </w:numPr>
       </w:pPr>
-      <w:hyperlink r:id="rId9" w:history="1">
+      <w:hyperlink r:id="rId15" w:history="1">
         <w:r>
           <w:rPr>
             <w:rStyle w:val="Hyperlink"/>
@@ -2377,6 +4658,78 @@
         </w:r>
       </w:hyperlink>
     </w:p>
+    <w:p>
+      <w:pPr>
+        <w:pStyle w:val="ListParagraph"/>
+        <w:numPr>
+          <w:ilvl w:val="0"/>
+          <w:numId w:val="5"/>
+        </w:numPr>
+      </w:pPr>
+      <w:hyperlink r:id="rId16" w:history="1">
+        <w:r>
+          <w:rPr>
+            <w:rStyle w:val="Hyperlink"/>
+          </w:rPr>
+          <w:t xml:space="preserve">Intercepting HTTP traffic with Burp Proxy - </w:t>
+        </w:r>
+        <w:proofErr w:type="spellStart"/>
+        <w:r>
+          <w:rPr>
+            <w:rStyle w:val="Hyperlink"/>
+          </w:rPr>
+          <w:t>PortSwigger</w:t>
+        </w:r>
+        <w:proofErr w:type="spellEnd"/>
+      </w:hyperlink>
+    </w:p>
+    <w:p>
+      <w:pPr>
+        <w:pStyle w:val="ListParagraph"/>
+        <w:numPr>
+          <w:ilvl w:val="0"/>
+          <w:numId w:val="5"/>
+        </w:numPr>
+      </w:pPr>
+      <w:hyperlink r:id="rId17" w:history="1">
+        <w:proofErr w:type="spellStart"/>
+        <w:r>
+          <w:rPr>
+            <w:rStyle w:val="Hyperlink"/>
+          </w:rPr>
+          <w:t>sqlmap</w:t>
+        </w:r>
+        <w:proofErr w:type="spellEnd"/>
+        <w:r>
+          <w:rPr>
+            <w:rStyle w:val="Hyperlink"/>
+          </w:rPr>
+          <w:t>: automatic SQL injection and database takeover tool</w:t>
+        </w:r>
+      </w:hyperlink>
+    </w:p>
+    <w:p>
+      <w:pPr>
+        <w:pStyle w:val="ListParagraph"/>
+        <w:numPr>
+          <w:ilvl w:val="0"/>
+          <w:numId w:val="5"/>
+        </w:numPr>
+      </w:pPr>
+      <w:hyperlink r:id="rId18" w:history="1">
+        <w:r>
+          <w:rPr>
+            <w:rStyle w:val="Hyperlink"/>
+          </w:rPr>
+          <w:t>CWE - CWE-89: Improper Neutralization of Special Elements used in an SQL Command ('SQL Injection') (4.18)</w:t>
+        </w:r>
+      </w:hyperlink>
+    </w:p>
+    <w:p>
+      <w:pPr>
+        <w:pStyle w:val="ListParagraph"/>
+      </w:pPr>
+    </w:p>
     <w:p/>
     <w:p/>
     <w:p>
@@ -2391,8 +4744,8 @@
     </w:p>
     <w:p/>
     <w:sectPr>
-      <w:headerReference w:type="default" r:id="rId10"/>
-      <w:footerReference w:type="default" r:id="rId11"/>
+      <w:headerReference w:type="default" r:id="rId19"/>
+      <w:footerReference w:type="default" r:id="rId20"/>
       <w:pgSz w:w="11906" w:h="16838"/>
       <w:pgMar w:top="1440" w:right="1440" w:bottom="1440" w:left="1440" w:header="720" w:footer="720" w:gutter="0"/>
       <w:cols w:space="720"/>
@@ -2538,6 +4891,345 @@
 <file path=word/numbering.xml><?xml version="1.0" encoding="utf-8"?>
 <w:numbering xmlns:wpc="http://schemas.microsoft.com/office/word/2010/wordprocessingCanvas" xmlns:cx="http://schemas.microsoft.com/office/drawing/2014/chartex" xmlns:cx1="http://schemas.microsoft.com/office/drawing/2015/9/8/chartex" xmlns:cx2="http://schemas.microsoft.com/office/drawing/2015/10/21/chartex" xmlns:cx3="http://schemas.microsoft.com/office/drawing/2016/5/9/chartex" xmlns:cx4="http://schemas.microsoft.com/office/drawing/2016/5/10/chartex" xmlns:cx5="http://schemas.microsoft.com/office/drawing/2016/5/11/chartex" xmlns:cx6="http://schemas.microsoft.com/office/drawing/2016/5/12/chartex" xmlns:cx7="http://schemas.microsoft.com/office/drawing/2016/5/13/chartex" xmlns:cx8="http://schemas.microsoft.com/office/drawing/2016/5/14/chartex" xmlns:mc="http://schemas.openxmlformats.org/markup-compatibility/2006" xmlns:aink="http://schemas.microsoft.com/office/drawing/2016/ink" xmlns:am3d="http://schemas.microsoft.com/office/drawing/2017/model3d" xmlns:o="urn:schemas-microsoft-com:office:office" xmlns:oel="http://schemas.microsoft.com/office/2019/extlst" xmlns:r="http://schemas.openxmlformats.org/officeDocument/2006/relationships" xmlns:m="http://schemas.openxmlformats.org/officeDocument/2006/math" xmlns:v="urn:schemas-microsoft-com:vml" xmlns:wp14="http://schemas.microsoft.com/office/word/2010/wordprocessingDrawing" xmlns:wp="http://schemas.openxmlformats.org/drawingml/2006/wordprocessingDrawing" xmlns:w10="urn:schemas-microsoft-com:office:word" xmlns:w="http://schemas.openxmlformats.org/wordprocessingml/2006/main" xmlns:w14="http://schemas.microsoft.com/office/word/2010/wordml" xmlns:w15="http://schemas.microsoft.com/office/word/2012/wordml" xmlns:w16cex="http://schemas.microsoft.com/office/word/2018/wordml/cex" xmlns:w16cid="http://schemas.microsoft.com/office/word/2016/wordml/cid" xmlns:w16="http://schemas.microsoft.com/office/word/2018/wordml" xmlns:w16du="http://schemas.microsoft.com/office/word/2023/wordml/word16du" xmlns:w16sdtdh="http://schemas.microsoft.com/office/word/2020/wordml/sdtdatahash" xmlns:w16sdtfl="http://schemas.microsoft.com/office/word/2024/wordml/sdtformatlock" xmlns:w16se="http://schemas.microsoft.com/office/word/2015/wordml/symex" xmlns:wpg="http://schemas.microsoft.com/office/word/2010/wordprocessingGroup" xmlns:wpi="http://schemas.microsoft.com/office/word/2010/wordprocessingInk" xmlns:wne="http://schemas.microsoft.com/office/word/2006/wordml" xmlns:wps="http://schemas.microsoft.com/office/word/2010/wordprocessingShape" mc:Ignorable="w14 w15 w16se w16cid w16 w16cex w16sdtdh w16sdtfl w16du wp14">
   <w:abstractNum w:abstractNumId="0" w15:restartNumberingAfterBreak="0">
+    <w:nsid w:val="274A0BC7"/>
+    <w:multiLevelType w:val="hybridMultilevel"/>
+    <w:tmpl w:val="28FA4208"/>
+    <w:lvl w:ilvl="0" w:tplc="08090001">
+      <w:start w:val="1"/>
+      <w:numFmt w:val="bullet"/>
+      <w:lvlText w:val=""/>
+      <w:lvlJc w:val="left"/>
+      <w:pPr>
+        <w:ind w:left="720" w:hanging="360"/>
+      </w:pPr>
+      <w:rPr>
+        <w:rFonts w:ascii="Symbol" w:hAnsi="Symbol" w:hint="default"/>
+      </w:rPr>
+    </w:lvl>
+    <w:lvl w:ilvl="1" w:tplc="08090003" w:tentative="1">
+      <w:start w:val="1"/>
+      <w:numFmt w:val="bullet"/>
+      <w:lvlText w:val="o"/>
+      <w:lvlJc w:val="left"/>
+      <w:pPr>
+        <w:ind w:left="1440" w:hanging="360"/>
+      </w:pPr>
+      <w:rPr>
+        <w:rFonts w:ascii="Courier New" w:hAnsi="Courier New" w:cs="Courier New" w:hint="default"/>
+      </w:rPr>
+    </w:lvl>
+    <w:lvl w:ilvl="2" w:tplc="08090005" w:tentative="1">
+      <w:start w:val="1"/>
+      <w:numFmt w:val="bullet"/>
+      <w:lvlText w:val=""/>
+      <w:lvlJc w:val="left"/>
+      <w:pPr>
+        <w:ind w:left="2160" w:hanging="360"/>
+      </w:pPr>
+      <w:rPr>
+        <w:rFonts w:ascii="Wingdings" w:hAnsi="Wingdings" w:hint="default"/>
+      </w:rPr>
+    </w:lvl>
+    <w:lvl w:ilvl="3" w:tplc="08090001" w:tentative="1">
+      <w:start w:val="1"/>
+      <w:numFmt w:val="bullet"/>
+      <w:lvlText w:val=""/>
+      <w:lvlJc w:val="left"/>
+      <w:pPr>
+        <w:ind w:left="2880" w:hanging="360"/>
+      </w:pPr>
+      <w:rPr>
+        <w:rFonts w:ascii="Symbol" w:hAnsi="Symbol" w:hint="default"/>
+      </w:rPr>
+    </w:lvl>
+    <w:lvl w:ilvl="4" w:tplc="08090003" w:tentative="1">
+      <w:start w:val="1"/>
+      <w:numFmt w:val="bullet"/>
+      <w:lvlText w:val="o"/>
+      <w:lvlJc w:val="left"/>
+      <w:pPr>
+        <w:ind w:left="3600" w:hanging="360"/>
+      </w:pPr>
+      <w:rPr>
+        <w:rFonts w:ascii="Courier New" w:hAnsi="Courier New" w:cs="Courier New" w:hint="default"/>
+      </w:rPr>
+    </w:lvl>
+    <w:lvl w:ilvl="5" w:tplc="08090005" w:tentative="1">
+      <w:start w:val="1"/>
+      <w:numFmt w:val="bullet"/>
+      <w:lvlText w:val=""/>
+      <w:lvlJc w:val="left"/>
+      <w:pPr>
+        <w:ind w:left="4320" w:hanging="360"/>
+      </w:pPr>
+      <w:rPr>
+        <w:rFonts w:ascii="Wingdings" w:hAnsi="Wingdings" w:hint="default"/>
+      </w:rPr>
+    </w:lvl>
+    <w:lvl w:ilvl="6" w:tplc="08090001" w:tentative="1">
+      <w:start w:val="1"/>
+      <w:numFmt w:val="bullet"/>
+      <w:lvlText w:val=""/>
+      <w:lvlJc w:val="left"/>
+      <w:pPr>
+        <w:ind w:left="5040" w:hanging="360"/>
+      </w:pPr>
+      <w:rPr>
+        <w:rFonts w:ascii="Symbol" w:hAnsi="Symbol" w:hint="default"/>
+      </w:rPr>
+    </w:lvl>
+    <w:lvl w:ilvl="7" w:tplc="08090003" w:tentative="1">
+      <w:start w:val="1"/>
+      <w:numFmt w:val="bullet"/>
+      <w:lvlText w:val="o"/>
+      <w:lvlJc w:val="left"/>
+      <w:pPr>
+        <w:ind w:left="5760" w:hanging="360"/>
+      </w:pPr>
+      <w:rPr>
+        <w:rFonts w:ascii="Courier New" w:hAnsi="Courier New" w:cs="Courier New" w:hint="default"/>
+      </w:rPr>
+    </w:lvl>
+    <w:lvl w:ilvl="8" w:tplc="08090005" w:tentative="1">
+      <w:start w:val="1"/>
+      <w:numFmt w:val="bullet"/>
+      <w:lvlText w:val=""/>
+      <w:lvlJc w:val="left"/>
+      <w:pPr>
+        <w:ind w:left="6480" w:hanging="360"/>
+      </w:pPr>
+      <w:rPr>
+        <w:rFonts w:ascii="Wingdings" w:hAnsi="Wingdings" w:hint="default"/>
+      </w:rPr>
+    </w:lvl>
+  </w:abstractNum>
+  <w:abstractNum w:abstractNumId="1" w15:restartNumberingAfterBreak="0">
+    <w:nsid w:val="2BED634D"/>
+    <w:multiLevelType w:val="hybridMultilevel"/>
+    <w:tmpl w:val="9B78F85A"/>
+    <w:lvl w:ilvl="0" w:tplc="08090001">
+      <w:start w:val="1"/>
+      <w:numFmt w:val="bullet"/>
+      <w:lvlText w:val=""/>
+      <w:lvlJc w:val="left"/>
+      <w:pPr>
+        <w:ind w:left="720" w:hanging="360"/>
+      </w:pPr>
+      <w:rPr>
+        <w:rFonts w:ascii="Symbol" w:hAnsi="Symbol" w:hint="default"/>
+      </w:rPr>
+    </w:lvl>
+    <w:lvl w:ilvl="1" w:tplc="08090003" w:tentative="1">
+      <w:start w:val="1"/>
+      <w:numFmt w:val="bullet"/>
+      <w:lvlText w:val="o"/>
+      <w:lvlJc w:val="left"/>
+      <w:pPr>
+        <w:ind w:left="1440" w:hanging="360"/>
+      </w:pPr>
+      <w:rPr>
+        <w:rFonts w:ascii="Courier New" w:hAnsi="Courier New" w:cs="Courier New" w:hint="default"/>
+      </w:rPr>
+    </w:lvl>
+    <w:lvl w:ilvl="2" w:tplc="08090005" w:tentative="1">
+      <w:start w:val="1"/>
+      <w:numFmt w:val="bullet"/>
+      <w:lvlText w:val=""/>
+      <w:lvlJc w:val="left"/>
+      <w:pPr>
+        <w:ind w:left="2160" w:hanging="360"/>
+      </w:pPr>
+      <w:rPr>
+        <w:rFonts w:ascii="Wingdings" w:hAnsi="Wingdings" w:hint="default"/>
+      </w:rPr>
+    </w:lvl>
+    <w:lvl w:ilvl="3" w:tplc="08090001" w:tentative="1">
+      <w:start w:val="1"/>
+      <w:numFmt w:val="bullet"/>
+      <w:lvlText w:val=""/>
+      <w:lvlJc w:val="left"/>
+      <w:pPr>
+        <w:ind w:left="2880" w:hanging="360"/>
+      </w:pPr>
+      <w:rPr>
+        <w:rFonts w:ascii="Symbol" w:hAnsi="Symbol" w:hint="default"/>
+      </w:rPr>
+    </w:lvl>
+    <w:lvl w:ilvl="4" w:tplc="08090003" w:tentative="1">
+      <w:start w:val="1"/>
+      <w:numFmt w:val="bullet"/>
+      <w:lvlText w:val="o"/>
+      <w:lvlJc w:val="left"/>
+      <w:pPr>
+        <w:ind w:left="3600" w:hanging="360"/>
+      </w:pPr>
+      <w:rPr>
+        <w:rFonts w:ascii="Courier New" w:hAnsi="Courier New" w:cs="Courier New" w:hint="default"/>
+      </w:rPr>
+    </w:lvl>
+    <w:lvl w:ilvl="5" w:tplc="08090005" w:tentative="1">
+      <w:start w:val="1"/>
+      <w:numFmt w:val="bullet"/>
+      <w:lvlText w:val=""/>
+      <w:lvlJc w:val="left"/>
+      <w:pPr>
+        <w:ind w:left="4320" w:hanging="360"/>
+      </w:pPr>
+      <w:rPr>
+        <w:rFonts w:ascii="Wingdings" w:hAnsi="Wingdings" w:hint="default"/>
+      </w:rPr>
+    </w:lvl>
+    <w:lvl w:ilvl="6" w:tplc="08090001" w:tentative="1">
+      <w:start w:val="1"/>
+      <w:numFmt w:val="bullet"/>
+      <w:lvlText w:val=""/>
+      <w:lvlJc w:val="left"/>
+      <w:pPr>
+        <w:ind w:left="5040" w:hanging="360"/>
+      </w:pPr>
+      <w:rPr>
+        <w:rFonts w:ascii="Symbol" w:hAnsi="Symbol" w:hint="default"/>
+      </w:rPr>
+    </w:lvl>
+    <w:lvl w:ilvl="7" w:tplc="08090003" w:tentative="1">
+      <w:start w:val="1"/>
+      <w:numFmt w:val="bullet"/>
+      <w:lvlText w:val="o"/>
+      <w:lvlJc w:val="left"/>
+      <w:pPr>
+        <w:ind w:left="5760" w:hanging="360"/>
+      </w:pPr>
+      <w:rPr>
+        <w:rFonts w:ascii="Courier New" w:hAnsi="Courier New" w:cs="Courier New" w:hint="default"/>
+      </w:rPr>
+    </w:lvl>
+    <w:lvl w:ilvl="8" w:tplc="08090005" w:tentative="1">
+      <w:start w:val="1"/>
+      <w:numFmt w:val="bullet"/>
+      <w:lvlText w:val=""/>
+      <w:lvlJc w:val="left"/>
+      <w:pPr>
+        <w:ind w:left="6480" w:hanging="360"/>
+      </w:pPr>
+      <w:rPr>
+        <w:rFonts w:ascii="Wingdings" w:hAnsi="Wingdings" w:hint="default"/>
+      </w:rPr>
+    </w:lvl>
+  </w:abstractNum>
+  <w:abstractNum w:abstractNumId="2" w15:restartNumberingAfterBreak="0">
+    <w:nsid w:val="316B015C"/>
+    <w:multiLevelType w:val="hybridMultilevel"/>
+    <w:tmpl w:val="8E78007C"/>
+    <w:lvl w:ilvl="0" w:tplc="08090001">
+      <w:start w:val="1"/>
+      <w:numFmt w:val="bullet"/>
+      <w:lvlText w:val=""/>
+      <w:lvlJc w:val="left"/>
+      <w:pPr>
+        <w:ind w:left="720" w:hanging="360"/>
+      </w:pPr>
+      <w:rPr>
+        <w:rFonts w:ascii="Symbol" w:hAnsi="Symbol" w:hint="default"/>
+      </w:rPr>
+    </w:lvl>
+    <w:lvl w:ilvl="1" w:tplc="08090003" w:tentative="1">
+      <w:start w:val="1"/>
+      <w:numFmt w:val="bullet"/>
+      <w:lvlText w:val="o"/>
+      <w:lvlJc w:val="left"/>
+      <w:pPr>
+        <w:ind w:left="1440" w:hanging="360"/>
+      </w:pPr>
+      <w:rPr>
+        <w:rFonts w:ascii="Courier New" w:hAnsi="Courier New" w:cs="Courier New" w:hint="default"/>
+      </w:rPr>
+    </w:lvl>
+    <w:lvl w:ilvl="2" w:tplc="08090005" w:tentative="1">
+      <w:start w:val="1"/>
+      <w:numFmt w:val="bullet"/>
+      <w:lvlText w:val=""/>
+      <w:lvlJc w:val="left"/>
+      <w:pPr>
+        <w:ind w:left="2160" w:hanging="360"/>
+      </w:pPr>
+      <w:rPr>
+        <w:rFonts w:ascii="Wingdings" w:hAnsi="Wingdings" w:hint="default"/>
+      </w:rPr>
+    </w:lvl>
+    <w:lvl w:ilvl="3" w:tplc="08090001" w:tentative="1">
+      <w:start w:val="1"/>
+      <w:numFmt w:val="bullet"/>
+      <w:lvlText w:val=""/>
+      <w:lvlJc w:val="left"/>
+      <w:pPr>
+        <w:ind w:left="2880" w:hanging="360"/>
+      </w:pPr>
+      <w:rPr>
+        <w:rFonts w:ascii="Symbol" w:hAnsi="Symbol" w:hint="default"/>
+      </w:rPr>
+    </w:lvl>
+    <w:lvl w:ilvl="4" w:tplc="08090003" w:tentative="1">
+      <w:start w:val="1"/>
+      <w:numFmt w:val="bullet"/>
+      <w:lvlText w:val="o"/>
+      <w:lvlJc w:val="left"/>
+      <w:pPr>
+        <w:ind w:left="3600" w:hanging="360"/>
+      </w:pPr>
+      <w:rPr>
+        <w:rFonts w:ascii="Courier New" w:hAnsi="Courier New" w:cs="Courier New" w:hint="default"/>
+      </w:rPr>
+    </w:lvl>
+    <w:lvl w:ilvl="5" w:tplc="08090005" w:tentative="1">
+      <w:start w:val="1"/>
+      <w:numFmt w:val="bullet"/>
+      <w:lvlText w:val=""/>
+      <w:lvlJc w:val="left"/>
+      <w:pPr>
+        <w:ind w:left="4320" w:hanging="360"/>
+      </w:pPr>
+      <w:rPr>
+        <w:rFonts w:ascii="Wingdings" w:hAnsi="Wingdings" w:hint="default"/>
+      </w:rPr>
+    </w:lvl>
+    <w:lvl w:ilvl="6" w:tplc="08090001" w:tentative="1">
+      <w:start w:val="1"/>
+      <w:numFmt w:val="bullet"/>
+      <w:lvlText w:val=""/>
+      <w:lvlJc w:val="left"/>
+      <w:pPr>
+        <w:ind w:left="5040" w:hanging="360"/>
+      </w:pPr>
+      <w:rPr>
+        <w:rFonts w:ascii="Symbol" w:hAnsi="Symbol" w:hint="default"/>
+      </w:rPr>
+    </w:lvl>
+    <w:lvl w:ilvl="7" w:tplc="08090003" w:tentative="1">
+      <w:start w:val="1"/>
+      <w:numFmt w:val="bullet"/>
+      <w:lvlText w:val="o"/>
+      <w:lvlJc w:val="left"/>
+      <w:pPr>
+        <w:ind w:left="5760" w:hanging="360"/>
+      </w:pPr>
+      <w:rPr>
+        <w:rFonts w:ascii="Courier New" w:hAnsi="Courier New" w:cs="Courier New" w:hint="default"/>
+      </w:rPr>
+    </w:lvl>
+    <w:lvl w:ilvl="8" w:tplc="08090005" w:tentative="1">
+      <w:start w:val="1"/>
+      <w:numFmt w:val="bullet"/>
+      <w:lvlText w:val=""/>
+      <w:lvlJc w:val="left"/>
+      <w:pPr>
+        <w:ind w:left="6480" w:hanging="360"/>
+      </w:pPr>
+      <w:rPr>
+        <w:rFonts w:ascii="Wingdings" w:hAnsi="Wingdings" w:hint="default"/>
+      </w:rPr>
+    </w:lvl>
+  </w:abstractNum>
+  <w:abstractNum w:abstractNumId="3" w15:restartNumberingAfterBreak="0">
     <w:nsid w:val="43664FE7"/>
     <w:multiLevelType w:val="hybridMultilevel"/>
     <w:tmpl w:val="0F522620"/>
@@ -2650,7 +5342,7 @@
       </w:rPr>
     </w:lvl>
   </w:abstractNum>
-  <w:abstractNum w:abstractNumId="1" w15:restartNumberingAfterBreak="0">
+  <w:abstractNum w:abstractNumId="4" w15:restartNumberingAfterBreak="0">
     <w:nsid w:val="5044740C"/>
     <w:multiLevelType w:val="hybridMultilevel"/>
     <w:tmpl w:val="86D40944"/>
@@ -2763,7 +5455,7 @@
       </w:rPr>
     </w:lvl>
   </w:abstractNum>
-  <w:abstractNum w:abstractNumId="2" w15:restartNumberingAfterBreak="0">
+  <w:abstractNum w:abstractNumId="5" w15:restartNumberingAfterBreak="0">
     <w:nsid w:val="55F14E7D"/>
     <w:multiLevelType w:val="hybridMultilevel"/>
     <w:tmpl w:val="CAFCB580"/>
@@ -2849,7 +5541,119 @@
       </w:pPr>
     </w:lvl>
   </w:abstractNum>
-  <w:abstractNum w:abstractNumId="3" w15:restartNumberingAfterBreak="0">
+  <w:abstractNum w:abstractNumId="6" w15:restartNumberingAfterBreak="0">
+    <w:nsid w:val="63D40882"/>
+    <w:multiLevelType w:val="hybridMultilevel"/>
+    <w:tmpl w:val="54F0E088"/>
+    <w:lvl w:ilvl="0" w:tplc="70FABA36">
+      <w:numFmt w:val="bullet"/>
+      <w:lvlText w:val="-"/>
+      <w:lvlJc w:val="left"/>
+      <w:pPr>
+        <w:ind w:left="720" w:hanging="360"/>
+      </w:pPr>
+      <w:rPr>
+        <w:rFonts w:ascii="Aptos" w:eastAsiaTheme="minorHAnsi" w:hAnsi="Aptos" w:cstheme="minorBidi" w:hint="default"/>
+      </w:rPr>
+    </w:lvl>
+    <w:lvl w:ilvl="1" w:tplc="08090003" w:tentative="1">
+      <w:start w:val="1"/>
+      <w:numFmt w:val="bullet"/>
+      <w:lvlText w:val="o"/>
+      <w:lvlJc w:val="left"/>
+      <w:pPr>
+        <w:ind w:left="1440" w:hanging="360"/>
+      </w:pPr>
+      <w:rPr>
+        <w:rFonts w:ascii="Courier New" w:hAnsi="Courier New" w:cs="Courier New" w:hint="default"/>
+      </w:rPr>
+    </w:lvl>
+    <w:lvl w:ilvl="2" w:tplc="08090005" w:tentative="1">
+      <w:start w:val="1"/>
+      <w:numFmt w:val="bullet"/>
+      <w:lvlText w:val=""/>
+      <w:lvlJc w:val="left"/>
+      <w:pPr>
+        <w:ind w:left="2160" w:hanging="360"/>
+      </w:pPr>
+      <w:rPr>
+        <w:rFonts w:ascii="Wingdings" w:hAnsi="Wingdings" w:hint="default"/>
+      </w:rPr>
+    </w:lvl>
+    <w:lvl w:ilvl="3" w:tplc="08090001" w:tentative="1">
+      <w:start w:val="1"/>
+      <w:numFmt w:val="bullet"/>
+      <w:lvlText w:val=""/>
+      <w:lvlJc w:val="left"/>
+      <w:pPr>
+        <w:ind w:left="2880" w:hanging="360"/>
+      </w:pPr>
+      <w:rPr>
+        <w:rFonts w:ascii="Symbol" w:hAnsi="Symbol" w:hint="default"/>
+      </w:rPr>
+    </w:lvl>
+    <w:lvl w:ilvl="4" w:tplc="08090003" w:tentative="1">
+      <w:start w:val="1"/>
+      <w:numFmt w:val="bullet"/>
+      <w:lvlText w:val="o"/>
+      <w:lvlJc w:val="left"/>
+      <w:pPr>
+        <w:ind w:left="3600" w:hanging="360"/>
+      </w:pPr>
+      <w:rPr>
+        <w:rFonts w:ascii="Courier New" w:hAnsi="Courier New" w:cs="Courier New" w:hint="default"/>
+      </w:rPr>
+    </w:lvl>
+    <w:lvl w:ilvl="5" w:tplc="08090005" w:tentative="1">
+      <w:start w:val="1"/>
+      <w:numFmt w:val="bullet"/>
+      <w:lvlText w:val=""/>
+      <w:lvlJc w:val="left"/>
+      <w:pPr>
+        <w:ind w:left="4320" w:hanging="360"/>
+      </w:pPr>
+      <w:rPr>
+        <w:rFonts w:ascii="Wingdings" w:hAnsi="Wingdings" w:hint="default"/>
+      </w:rPr>
+    </w:lvl>
+    <w:lvl w:ilvl="6" w:tplc="08090001" w:tentative="1">
+      <w:start w:val="1"/>
+      <w:numFmt w:val="bullet"/>
+      <w:lvlText w:val=""/>
+      <w:lvlJc w:val="left"/>
+      <w:pPr>
+        <w:ind w:left="5040" w:hanging="360"/>
+      </w:pPr>
+      <w:rPr>
+        <w:rFonts w:ascii="Symbol" w:hAnsi="Symbol" w:hint="default"/>
+      </w:rPr>
+    </w:lvl>
+    <w:lvl w:ilvl="7" w:tplc="08090003" w:tentative="1">
+      <w:start w:val="1"/>
+      <w:numFmt w:val="bullet"/>
+      <w:lvlText w:val="o"/>
+      <w:lvlJc w:val="left"/>
+      <w:pPr>
+        <w:ind w:left="5760" w:hanging="360"/>
+      </w:pPr>
+      <w:rPr>
+        <w:rFonts w:ascii="Courier New" w:hAnsi="Courier New" w:cs="Courier New" w:hint="default"/>
+      </w:rPr>
+    </w:lvl>
+    <w:lvl w:ilvl="8" w:tplc="08090005" w:tentative="1">
+      <w:start w:val="1"/>
+      <w:numFmt w:val="bullet"/>
+      <w:lvlText w:val=""/>
+      <w:lvlJc w:val="left"/>
+      <w:pPr>
+        <w:ind w:left="6480" w:hanging="360"/>
+      </w:pPr>
+      <w:rPr>
+        <w:rFonts w:ascii="Wingdings" w:hAnsi="Wingdings" w:hint="default"/>
+      </w:rPr>
+    </w:lvl>
+  </w:abstractNum>
+  <w:abstractNum w:abstractNumId="7" w15:restartNumberingAfterBreak="0">
     <w:nsid w:val="6A7D1D35"/>
     <w:multiLevelType w:val="hybridMultilevel"/>
     <w:tmpl w:val="6B08B142"/>
@@ -2962,10 +5766,123 @@
       </w:rPr>
     </w:lvl>
   </w:abstractNum>
-  <w:abstractNum w:abstractNumId="4" w15:restartNumberingAfterBreak="0">
-    <w:nsid w:val="70A42386"/>
+  <w:abstractNum w:abstractNumId="8" w15:restartNumberingAfterBreak="0">
+    <w:nsid w:val="6B451423"/>
     <w:multiLevelType w:val="hybridMultilevel"/>
-    <w:tmpl w:val="EB7466D2"/>
+    <w:tmpl w:val="8AB835C2"/>
+    <w:lvl w:ilvl="0" w:tplc="08090001">
+      <w:start w:val="1"/>
+      <w:numFmt w:val="bullet"/>
+      <w:lvlText w:val=""/>
+      <w:lvlJc w:val="left"/>
+      <w:pPr>
+        <w:ind w:left="720" w:hanging="360"/>
+      </w:pPr>
+      <w:rPr>
+        <w:rFonts w:ascii="Symbol" w:hAnsi="Symbol" w:hint="default"/>
+      </w:rPr>
+    </w:lvl>
+    <w:lvl w:ilvl="1" w:tplc="08090003" w:tentative="1">
+      <w:start w:val="1"/>
+      <w:numFmt w:val="bullet"/>
+      <w:lvlText w:val="o"/>
+      <w:lvlJc w:val="left"/>
+      <w:pPr>
+        <w:ind w:left="1440" w:hanging="360"/>
+      </w:pPr>
+      <w:rPr>
+        <w:rFonts w:ascii="Courier New" w:hAnsi="Courier New" w:cs="Courier New" w:hint="default"/>
+      </w:rPr>
+    </w:lvl>
+    <w:lvl w:ilvl="2" w:tplc="08090005" w:tentative="1">
+      <w:start w:val="1"/>
+      <w:numFmt w:val="bullet"/>
+      <w:lvlText w:val=""/>
+      <w:lvlJc w:val="left"/>
+      <w:pPr>
+        <w:ind w:left="2160" w:hanging="360"/>
+      </w:pPr>
+      <w:rPr>
+        <w:rFonts w:ascii="Wingdings" w:hAnsi="Wingdings" w:hint="default"/>
+      </w:rPr>
+    </w:lvl>
+    <w:lvl w:ilvl="3" w:tplc="08090001" w:tentative="1">
+      <w:start w:val="1"/>
+      <w:numFmt w:val="bullet"/>
+      <w:lvlText w:val=""/>
+      <w:lvlJc w:val="left"/>
+      <w:pPr>
+        <w:ind w:left="2880" w:hanging="360"/>
+      </w:pPr>
+      <w:rPr>
+        <w:rFonts w:ascii="Symbol" w:hAnsi="Symbol" w:hint="default"/>
+      </w:rPr>
+    </w:lvl>
+    <w:lvl w:ilvl="4" w:tplc="08090003" w:tentative="1">
+      <w:start w:val="1"/>
+      <w:numFmt w:val="bullet"/>
+      <w:lvlText w:val="o"/>
+      <w:lvlJc w:val="left"/>
+      <w:pPr>
+        <w:ind w:left="3600" w:hanging="360"/>
+      </w:pPr>
+      <w:rPr>
+        <w:rFonts w:ascii="Courier New" w:hAnsi="Courier New" w:cs="Courier New" w:hint="default"/>
+      </w:rPr>
+    </w:lvl>
+    <w:lvl w:ilvl="5" w:tplc="08090005" w:tentative="1">
+      <w:start w:val="1"/>
+      <w:numFmt w:val="bullet"/>
+      <w:lvlText w:val=""/>
+      <w:lvlJc w:val="left"/>
+      <w:pPr>
+        <w:ind w:left="4320" w:hanging="360"/>
+      </w:pPr>
+      <w:rPr>
+        <w:rFonts w:ascii="Wingdings" w:hAnsi="Wingdings" w:hint="default"/>
+      </w:rPr>
+    </w:lvl>
+    <w:lvl w:ilvl="6" w:tplc="08090001" w:tentative="1">
+      <w:start w:val="1"/>
+      <w:numFmt w:val="bullet"/>
+      <w:lvlText w:val=""/>
+      <w:lvlJc w:val="left"/>
+      <w:pPr>
+        <w:ind w:left="5040" w:hanging="360"/>
+      </w:pPr>
+      <w:rPr>
+        <w:rFonts w:ascii="Symbol" w:hAnsi="Symbol" w:hint="default"/>
+      </w:rPr>
+    </w:lvl>
+    <w:lvl w:ilvl="7" w:tplc="08090003" w:tentative="1">
+      <w:start w:val="1"/>
+      <w:numFmt w:val="bullet"/>
+      <w:lvlText w:val="o"/>
+      <w:lvlJc w:val="left"/>
+      <w:pPr>
+        <w:ind w:left="5760" w:hanging="360"/>
+      </w:pPr>
+      <w:rPr>
+        <w:rFonts w:ascii="Courier New" w:hAnsi="Courier New" w:cs="Courier New" w:hint="default"/>
+      </w:rPr>
+    </w:lvl>
+    <w:lvl w:ilvl="8" w:tplc="08090005" w:tentative="1">
+      <w:start w:val="1"/>
+      <w:numFmt w:val="bullet"/>
+      <w:lvlText w:val=""/>
+      <w:lvlJc w:val="left"/>
+      <w:pPr>
+        <w:ind w:left="6480" w:hanging="360"/>
+      </w:pPr>
+      <w:rPr>
+        <w:rFonts w:ascii="Wingdings" w:hAnsi="Wingdings" w:hint="default"/>
+      </w:rPr>
+    </w:lvl>
+  </w:abstractNum>
+  <w:abstractNum w:abstractNumId="9" w15:restartNumberingAfterBreak="0">
+    <w:nsid w:val="6CBB7F15"/>
+    <w:multiLevelType w:val="hybridMultilevel"/>
+    <w:tmpl w:val="7D720048"/>
     <w:lvl w:ilvl="0" w:tplc="0809000F">
       <w:start w:val="1"/>
       <w:numFmt w:val="decimal"/>
@@ -2974,8 +5891,11 @@
       <w:pPr>
         <w:ind w:left="720" w:hanging="360"/>
       </w:pPr>
-    </w:lvl>
-    <w:lvl w:ilvl="1" w:tplc="08090019">
+      <w:rPr>
+        <w:rFonts w:hint="default"/>
+      </w:rPr>
+    </w:lvl>
+    <w:lvl w:ilvl="1" w:tplc="08090019" w:tentative="1">
       <w:start w:val="1"/>
       <w:numFmt w:val="lowerLetter"/>
       <w:lvlText w:val="%2."/>
@@ -3048,20 +5968,239 @@
       </w:pPr>
     </w:lvl>
   </w:abstractNum>
+  <w:abstractNum w:abstractNumId="10" w15:restartNumberingAfterBreak="0">
+    <w:nsid w:val="70A42386"/>
+    <w:multiLevelType w:val="hybridMultilevel"/>
+    <w:tmpl w:val="59D6BC22"/>
+    <w:lvl w:ilvl="0" w:tplc="0809000F">
+      <w:start w:val="1"/>
+      <w:numFmt w:val="decimal"/>
+      <w:lvlText w:val="%1."/>
+      <w:lvlJc w:val="left"/>
+      <w:pPr>
+        <w:ind w:left="720" w:hanging="360"/>
+      </w:pPr>
+    </w:lvl>
+    <w:lvl w:ilvl="1" w:tplc="08090019">
+      <w:start w:val="1"/>
+      <w:numFmt w:val="lowerLetter"/>
+      <w:lvlText w:val="%2."/>
+      <w:lvlJc w:val="left"/>
+      <w:pPr>
+        <w:ind w:left="1440" w:hanging="360"/>
+      </w:pPr>
+    </w:lvl>
+    <w:lvl w:ilvl="2" w:tplc="0809001B">
+      <w:start w:val="1"/>
+      <w:numFmt w:val="lowerRoman"/>
+      <w:lvlText w:val="%3."/>
+      <w:lvlJc w:val="right"/>
+      <w:pPr>
+        <w:ind w:left="2160" w:hanging="180"/>
+      </w:pPr>
+    </w:lvl>
+    <w:lvl w:ilvl="3" w:tplc="0809000F" w:tentative="1">
+      <w:start w:val="1"/>
+      <w:numFmt w:val="decimal"/>
+      <w:lvlText w:val="%4."/>
+      <w:lvlJc w:val="left"/>
+      <w:pPr>
+        <w:ind w:left="2880" w:hanging="360"/>
+      </w:pPr>
+    </w:lvl>
+    <w:lvl w:ilvl="4" w:tplc="08090019" w:tentative="1">
+      <w:start w:val="1"/>
+      <w:numFmt w:val="lowerLetter"/>
+      <w:lvlText w:val="%5."/>
+      <w:lvlJc w:val="left"/>
+      <w:pPr>
+        <w:ind w:left="3600" w:hanging="360"/>
+      </w:pPr>
+    </w:lvl>
+    <w:lvl w:ilvl="5" w:tplc="0809001B" w:tentative="1">
+      <w:start w:val="1"/>
+      <w:numFmt w:val="lowerRoman"/>
+      <w:lvlText w:val="%6."/>
+      <w:lvlJc w:val="right"/>
+      <w:pPr>
+        <w:ind w:left="4320" w:hanging="180"/>
+      </w:pPr>
+    </w:lvl>
+    <w:lvl w:ilvl="6" w:tplc="0809000F" w:tentative="1">
+      <w:start w:val="1"/>
+      <w:numFmt w:val="decimal"/>
+      <w:lvlText w:val="%7."/>
+      <w:lvlJc w:val="left"/>
+      <w:pPr>
+        <w:ind w:left="5040" w:hanging="360"/>
+      </w:pPr>
+    </w:lvl>
+    <w:lvl w:ilvl="7" w:tplc="08090019" w:tentative="1">
+      <w:start w:val="1"/>
+      <w:numFmt w:val="lowerLetter"/>
+      <w:lvlText w:val="%8."/>
+      <w:lvlJc w:val="left"/>
+      <w:pPr>
+        <w:ind w:left="5760" w:hanging="360"/>
+      </w:pPr>
+    </w:lvl>
+    <w:lvl w:ilvl="8" w:tplc="0809001B" w:tentative="1">
+      <w:start w:val="1"/>
+      <w:numFmt w:val="lowerRoman"/>
+      <w:lvlText w:val="%9."/>
+      <w:lvlJc w:val="right"/>
+      <w:pPr>
+        <w:ind w:left="6480" w:hanging="180"/>
+      </w:pPr>
+    </w:lvl>
+  </w:abstractNum>
+  <w:abstractNum w:abstractNumId="11" w15:restartNumberingAfterBreak="0">
+    <w:nsid w:val="7BF672B5"/>
+    <w:multiLevelType w:val="hybridMultilevel"/>
+    <w:tmpl w:val="7AEC1B94"/>
+    <w:lvl w:ilvl="0" w:tplc="22FA3868">
+      <w:numFmt w:val="bullet"/>
+      <w:lvlText w:val="-"/>
+      <w:lvlJc w:val="left"/>
+      <w:pPr>
+        <w:ind w:left="720" w:hanging="360"/>
+      </w:pPr>
+      <w:rPr>
+        <w:rFonts w:ascii="Aptos" w:eastAsiaTheme="minorHAnsi" w:hAnsi="Aptos" w:cstheme="minorBidi" w:hint="default"/>
+      </w:rPr>
+    </w:lvl>
+    <w:lvl w:ilvl="1" w:tplc="08090003" w:tentative="1">
+      <w:start w:val="1"/>
+      <w:numFmt w:val="bullet"/>
+      <w:lvlText w:val="o"/>
+      <w:lvlJc w:val="left"/>
+      <w:pPr>
+        <w:ind w:left="1440" w:hanging="360"/>
+      </w:pPr>
+      <w:rPr>
+        <w:rFonts w:ascii="Courier New" w:hAnsi="Courier New" w:cs="Courier New" w:hint="default"/>
+      </w:rPr>
+    </w:lvl>
+    <w:lvl w:ilvl="2" w:tplc="08090005" w:tentative="1">
+      <w:start w:val="1"/>
+      <w:numFmt w:val="bullet"/>
+      <w:lvlText w:val=""/>
+      <w:lvlJc w:val="left"/>
+      <w:pPr>
+        <w:ind w:left="2160" w:hanging="360"/>
+      </w:pPr>
+      <w:rPr>
+        <w:rFonts w:ascii="Wingdings" w:hAnsi="Wingdings" w:hint="default"/>
+      </w:rPr>
+    </w:lvl>
+    <w:lvl w:ilvl="3" w:tplc="08090001" w:tentative="1">
+      <w:start w:val="1"/>
+      <w:numFmt w:val="bullet"/>
+      <w:lvlText w:val=""/>
+      <w:lvlJc w:val="left"/>
+      <w:pPr>
+        <w:ind w:left="2880" w:hanging="360"/>
+      </w:pPr>
+      <w:rPr>
+        <w:rFonts w:ascii="Symbol" w:hAnsi="Symbol" w:hint="default"/>
+      </w:rPr>
+    </w:lvl>
+    <w:lvl w:ilvl="4" w:tplc="08090003" w:tentative="1">
+      <w:start w:val="1"/>
+      <w:numFmt w:val="bullet"/>
+      <w:lvlText w:val="o"/>
+      <w:lvlJc w:val="left"/>
+      <w:pPr>
+        <w:ind w:left="3600" w:hanging="360"/>
+      </w:pPr>
+      <w:rPr>
+        <w:rFonts w:ascii="Courier New" w:hAnsi="Courier New" w:cs="Courier New" w:hint="default"/>
+      </w:rPr>
+    </w:lvl>
+    <w:lvl w:ilvl="5" w:tplc="08090005" w:tentative="1">
+      <w:start w:val="1"/>
+      <w:numFmt w:val="bullet"/>
+      <w:lvlText w:val=""/>
+      <w:lvlJc w:val="left"/>
+      <w:pPr>
+        <w:ind w:left="4320" w:hanging="360"/>
+      </w:pPr>
+      <w:rPr>
+        <w:rFonts w:ascii="Wingdings" w:hAnsi="Wingdings" w:hint="default"/>
+      </w:rPr>
+    </w:lvl>
+    <w:lvl w:ilvl="6" w:tplc="08090001" w:tentative="1">
+      <w:start w:val="1"/>
+      <w:numFmt w:val="bullet"/>
+      <w:lvlText w:val=""/>
+      <w:lvlJc w:val="left"/>
+      <w:pPr>
+        <w:ind w:left="5040" w:hanging="360"/>
+      </w:pPr>
+      <w:rPr>
+        <w:rFonts w:ascii="Symbol" w:hAnsi="Symbol" w:hint="default"/>
+      </w:rPr>
+    </w:lvl>
+    <w:lvl w:ilvl="7" w:tplc="08090003" w:tentative="1">
+      <w:start w:val="1"/>
+      <w:numFmt w:val="bullet"/>
+      <w:lvlText w:val="o"/>
+      <w:lvlJc w:val="left"/>
+      <w:pPr>
+        <w:ind w:left="5760" w:hanging="360"/>
+      </w:pPr>
+      <w:rPr>
+        <w:rFonts w:ascii="Courier New" w:hAnsi="Courier New" w:cs="Courier New" w:hint="default"/>
+      </w:rPr>
+    </w:lvl>
+    <w:lvl w:ilvl="8" w:tplc="08090005" w:tentative="1">
+      <w:start w:val="1"/>
+      <w:numFmt w:val="bullet"/>
+      <w:lvlText w:val=""/>
+      <w:lvlJc w:val="left"/>
+      <w:pPr>
+        <w:ind w:left="6480" w:hanging="360"/>
+      </w:pPr>
+      <w:rPr>
+        <w:rFonts w:ascii="Wingdings" w:hAnsi="Wingdings" w:hint="default"/>
+      </w:rPr>
+    </w:lvl>
+  </w:abstractNum>
   <w:num w:numId="1" w16cid:durableId="605161537">
+    <w:abstractNumId w:val="5"/>
+  </w:num>
+  <w:num w:numId="2" w16cid:durableId="182399081">
+    <w:abstractNumId w:val="10"/>
+  </w:num>
+  <w:num w:numId="3" w16cid:durableId="1623460992">
+    <w:abstractNumId w:val="3"/>
+  </w:num>
+  <w:num w:numId="4" w16cid:durableId="906844224">
+    <w:abstractNumId w:val="7"/>
+  </w:num>
+  <w:num w:numId="5" w16cid:durableId="93602258">
+    <w:abstractNumId w:val="4"/>
+  </w:num>
+  <w:num w:numId="6" w16cid:durableId="1710911893">
+    <w:abstractNumId w:val="0"/>
+  </w:num>
+  <w:num w:numId="7" w16cid:durableId="108666494">
+    <w:abstractNumId w:val="11"/>
+  </w:num>
+  <w:num w:numId="8" w16cid:durableId="450711778">
+    <w:abstractNumId w:val="6"/>
+  </w:num>
+  <w:num w:numId="9" w16cid:durableId="1779057082">
     <w:abstractNumId w:val="2"/>
   </w:num>
-  <w:num w:numId="2" w16cid:durableId="182399081">
-    <w:abstractNumId w:val="4"/>
+  <w:num w:numId="10" w16cid:durableId="2143225473">
+    <w:abstractNumId w:val="1"/>
   </w:num>
-  <w:num w:numId="3" w16cid:durableId="1623460992">
-    <w:abstractNumId w:val="0"/>
+  <w:num w:numId="11" w16cid:durableId="402218625">
+    <w:abstractNumId w:val="9"/>
   </w:num>
-  <w:num w:numId="4" w16cid:durableId="906844224">
-    <w:abstractNumId w:val="3"/>
-  </w:num>
-  <w:num w:numId="5" w16cid:durableId="93602258">
-    <w:abstractNumId w:val="1"/>
+  <w:num w:numId="12" w16cid:durableId="974717343">
+    <w:abstractNumId w:val="8"/>
   </w:num>
 </w:numbering>
 </file>
@@ -3538,7 +6677,6 @@
     <w:next w:val="Normal"/>
     <w:link w:val="Heading4Char"/>
     <w:uiPriority w:val="9"/>
-    <w:semiHidden/>
     <w:unhideWhenUsed/>
     <w:qFormat/>
     <w:rsid w:val="00C60E1D"/>
@@ -3667,6 +6805,7 @@
   <w:style w:type="character" w:default="1" w:styleId="DefaultParagraphFont">
     <w:name w:val="Default Paragraph Font"/>
     <w:uiPriority w:val="1"/>
+    <w:semiHidden/>
     <w:unhideWhenUsed/>
   </w:style>
   <w:style w:type="table" w:default="1" w:styleId="TableNormal">
@@ -3734,7 +6873,6 @@
     <w:basedOn w:val="DefaultParagraphFont"/>
     <w:link w:val="Heading4"/>
     <w:uiPriority w:val="9"/>
-    <w:semiHidden/>
     <w:rsid w:val="00C60E1D"/>
     <w:rPr>
       <w:rFonts w:eastAsiaTheme="majorEastAsia" w:cstheme="majorBidi"/>
@@ -4110,6 +7248,55 @@
       <w:shd w:val="clear" w:color="auto" w:fill="E1DFDD"/>
     </w:rPr>
   </w:style>
+  <w:style w:type="paragraph" w:styleId="Caption">
+    <w:name w:val="caption"/>
+    <w:basedOn w:val="Normal"/>
+    <w:next w:val="Normal"/>
+    <w:uiPriority w:val="35"/>
+    <w:unhideWhenUsed/>
+    <w:qFormat/>
+    <w:rsid w:val="00CD7550"/>
+    <w:pPr>
+      <w:spacing w:after="200" w:line="240" w:lineRule="auto"/>
+    </w:pPr>
+    <w:rPr>
+      <w:i/>
+      <w:iCs/>
+      <w:color w:val="0E2841" w:themeColor="text2"/>
+      <w:sz w:val="18"/>
+      <w:szCs w:val="18"/>
+    </w:rPr>
+  </w:style>
+  <w:style w:type="paragraph" w:styleId="HTMLPreformatted">
+    <w:name w:val="HTML Preformatted"/>
+    <w:basedOn w:val="Normal"/>
+    <w:link w:val="HTMLPreformattedChar"/>
+    <w:uiPriority w:val="99"/>
+    <w:semiHidden/>
+    <w:unhideWhenUsed/>
+    <w:rsid w:val="00E76596"/>
+    <w:pPr>
+      <w:spacing w:after="0" w:line="240" w:lineRule="auto"/>
+    </w:pPr>
+    <w:rPr>
+      <w:rFonts w:ascii="Consolas" w:hAnsi="Consolas"/>
+      <w:sz w:val="20"/>
+      <w:szCs w:val="20"/>
+    </w:rPr>
+  </w:style>
+  <w:style w:type="character" w:customStyle="1" w:styleId="HTMLPreformattedChar">
+    <w:name w:val="HTML Preformatted Char"/>
+    <w:basedOn w:val="DefaultParagraphFont"/>
+    <w:link w:val="HTMLPreformatted"/>
+    <w:uiPriority w:val="99"/>
+    <w:semiHidden/>
+    <w:rsid w:val="00E76596"/>
+    <w:rPr>
+      <w:rFonts w:ascii="Consolas" w:hAnsi="Consolas"/>
+      <w:sz w:val="20"/>
+      <w:szCs w:val="20"/>
+    </w:rPr>
+  </w:style>
 </w:styles>
 </file>
 

</xml_diff>

<commit_message>
Added reverse proxy showcase
</commit_message>
<xml_diff>
--- a/PIB_brutovsky_sql_injection.docx
+++ b/PIB_brutovsky_sql_injection.docx
@@ -142,7 +142,7 @@
           <w:r>
             <w:fldChar w:fldCharType="separate"/>
           </w:r>
-          <w:hyperlink w:anchor="_Toc215526912" w:history="1">
+          <w:hyperlink w:anchor="_Toc216171167" w:history="1">
             <w:r>
               <w:rPr>
                 <w:rStyle w:val="Hyperlink"/>
@@ -169,7 +169,7 @@
                 <w:noProof/>
                 <w:webHidden/>
               </w:rPr>
-              <w:instrText xml:space="preserve"> PAGEREF _Toc215526912 \h </w:instrText>
+              <w:instrText xml:space="preserve"> PAGEREF _Toc216171167 \h </w:instrText>
             </w:r>
             <w:r>
               <w:rPr>
@@ -213,7 +213,7 @@
               <w:lang w:eastAsia="en-GB"/>
             </w:rPr>
           </w:pPr>
-          <w:hyperlink w:anchor="_Toc215526913" w:history="1">
+          <w:hyperlink w:anchor="_Toc216171168" w:history="1">
             <w:r>
               <w:rPr>
                 <w:rStyle w:val="Hyperlink"/>
@@ -255,7 +255,7 @@
                 <w:noProof/>
                 <w:webHidden/>
               </w:rPr>
-              <w:instrText xml:space="preserve"> PAGEREF _Toc215526913 \h </w:instrText>
+              <w:instrText xml:space="preserve"> PAGEREF _Toc216171168 \h </w:instrText>
             </w:r>
             <w:r>
               <w:rPr>
@@ -298,7 +298,7 @@
               <w:lang w:eastAsia="en-GB"/>
             </w:rPr>
           </w:pPr>
-          <w:hyperlink w:anchor="_Toc215526914" w:history="1">
+          <w:hyperlink w:anchor="_Toc216171169" w:history="1">
             <w:r>
               <w:rPr>
                 <w:rStyle w:val="Hyperlink"/>
@@ -325,7 +325,7 @@
                 <w:noProof/>
                 <w:webHidden/>
               </w:rPr>
-              <w:instrText xml:space="preserve"> PAGEREF _Toc215526914 \h </w:instrText>
+              <w:instrText xml:space="preserve"> PAGEREF _Toc216171169 \h </w:instrText>
             </w:r>
             <w:r>
               <w:rPr>
@@ -369,7 +369,7 @@
               <w:lang w:eastAsia="en-GB"/>
             </w:rPr>
           </w:pPr>
-          <w:hyperlink w:anchor="_Toc215526915" w:history="1">
+          <w:hyperlink w:anchor="_Toc216171170" w:history="1">
             <w:r>
               <w:rPr>
                 <w:rStyle w:val="Hyperlink"/>
@@ -411,7 +411,7 @@
                 <w:noProof/>
                 <w:webHidden/>
               </w:rPr>
-              <w:instrText xml:space="preserve"> PAGEREF _Toc215526915 \h </w:instrText>
+              <w:instrText xml:space="preserve"> PAGEREF _Toc216171170 \h </w:instrText>
             </w:r>
             <w:r>
               <w:rPr>
@@ -455,7 +455,7 @@
               <w:lang w:eastAsia="en-GB"/>
             </w:rPr>
           </w:pPr>
-          <w:hyperlink w:anchor="_Toc215526916" w:history="1">
+          <w:hyperlink w:anchor="_Toc216171171" w:history="1">
             <w:r>
               <w:rPr>
                 <w:rStyle w:val="Hyperlink"/>
@@ -497,7 +497,7 @@
                 <w:noProof/>
                 <w:webHidden/>
               </w:rPr>
-              <w:instrText xml:space="preserve"> PAGEREF _Toc215526916 \h </w:instrText>
+              <w:instrText xml:space="preserve"> PAGEREF _Toc216171171 \h </w:instrText>
             </w:r>
             <w:r>
               <w:rPr>
@@ -540,7 +540,7 @@
               <w:lang w:eastAsia="en-GB"/>
             </w:rPr>
           </w:pPr>
-          <w:hyperlink w:anchor="_Toc215526917" w:history="1">
+          <w:hyperlink w:anchor="_Toc216171172" w:history="1">
             <w:r>
               <w:rPr>
                 <w:rStyle w:val="Hyperlink"/>
@@ -567,7 +567,7 @@
                 <w:noProof/>
                 <w:webHidden/>
               </w:rPr>
-              <w:instrText xml:space="preserve"> PAGEREF _Toc215526917 \h </w:instrText>
+              <w:instrText xml:space="preserve"> PAGEREF _Toc216171172 \h </w:instrText>
             </w:r>
             <w:r>
               <w:rPr>
@@ -611,7 +611,7 @@
               <w:lang w:eastAsia="en-GB"/>
             </w:rPr>
           </w:pPr>
-          <w:hyperlink w:anchor="_Toc215526918" w:history="1">
+          <w:hyperlink w:anchor="_Toc216171173" w:history="1">
             <w:r>
               <w:rPr>
                 <w:rStyle w:val="Hyperlink"/>
@@ -653,7 +653,7 @@
                 <w:noProof/>
                 <w:webHidden/>
               </w:rPr>
-              <w:instrText xml:space="preserve"> PAGEREF _Toc215526918 \h </w:instrText>
+              <w:instrText xml:space="preserve"> PAGEREF _Toc216171173 \h </w:instrText>
             </w:r>
             <w:r>
               <w:rPr>
@@ -697,7 +697,7 @@
               <w:lang w:eastAsia="en-GB"/>
             </w:rPr>
           </w:pPr>
-          <w:hyperlink w:anchor="_Toc215526919" w:history="1">
+          <w:hyperlink w:anchor="_Toc216171174" w:history="1">
             <w:r>
               <w:rPr>
                 <w:rStyle w:val="Hyperlink"/>
@@ -739,7 +739,7 @@
                 <w:noProof/>
                 <w:webHidden/>
               </w:rPr>
-              <w:instrText xml:space="preserve"> PAGEREF _Toc215526919 \h </w:instrText>
+              <w:instrText xml:space="preserve"> PAGEREF _Toc216171174 \h </w:instrText>
             </w:r>
             <w:r>
               <w:rPr>
@@ -783,7 +783,7 @@
               <w:lang w:eastAsia="en-GB"/>
             </w:rPr>
           </w:pPr>
-          <w:hyperlink w:anchor="_Toc215526920" w:history="1">
+          <w:hyperlink w:anchor="_Toc216171175" w:history="1">
             <w:r>
               <w:rPr>
                 <w:rStyle w:val="Hyperlink"/>
@@ -825,7 +825,7 @@
                 <w:noProof/>
                 <w:webHidden/>
               </w:rPr>
-              <w:instrText xml:space="preserve"> PAGEREF _Toc215526920 \h </w:instrText>
+              <w:instrText xml:space="preserve"> PAGEREF _Toc216171175 \h </w:instrText>
             </w:r>
             <w:r>
               <w:rPr>
@@ -868,7 +868,7 @@
               <w:lang w:eastAsia="en-GB"/>
             </w:rPr>
           </w:pPr>
-          <w:hyperlink w:anchor="_Toc215526921" w:history="1">
+          <w:hyperlink w:anchor="_Toc216171176" w:history="1">
             <w:r>
               <w:rPr>
                 <w:rStyle w:val="Hyperlink"/>
@@ -895,7 +895,7 @@
                 <w:noProof/>
                 <w:webHidden/>
               </w:rPr>
-              <w:instrText xml:space="preserve"> PAGEREF _Toc215526921 \h </w:instrText>
+              <w:instrText xml:space="preserve"> PAGEREF _Toc216171176 \h </w:instrText>
             </w:r>
             <w:r>
               <w:rPr>
@@ -938,7 +938,7 @@
               <w:lang w:eastAsia="en-GB"/>
             </w:rPr>
           </w:pPr>
-          <w:hyperlink w:anchor="_Toc215526922" w:history="1">
+          <w:hyperlink w:anchor="_Toc216171177" w:history="1">
             <w:r>
               <w:rPr>
                 <w:rStyle w:val="Hyperlink"/>
@@ -965,7 +965,7 @@
                 <w:noProof/>
                 <w:webHidden/>
               </w:rPr>
-              <w:instrText xml:space="preserve"> PAGEREF _Toc215526922 \h </w:instrText>
+              <w:instrText xml:space="preserve"> PAGEREF _Toc216171177 \h </w:instrText>
             </w:r>
             <w:r>
               <w:rPr>
@@ -1009,7 +1009,7 @@
               <w:lang w:eastAsia="en-GB"/>
             </w:rPr>
           </w:pPr>
-          <w:hyperlink w:anchor="_Toc215526923" w:history="1">
+          <w:hyperlink w:anchor="_Toc216171178" w:history="1">
             <w:r>
               <w:rPr>
                 <w:rStyle w:val="Hyperlink"/>
@@ -1051,7 +1051,7 @@
                 <w:noProof/>
                 <w:webHidden/>
               </w:rPr>
-              <w:instrText xml:space="preserve"> PAGEREF _Toc215526923 \h </w:instrText>
+              <w:instrText xml:space="preserve"> PAGEREF _Toc216171178 \h </w:instrText>
             </w:r>
             <w:r>
               <w:rPr>
@@ -1095,7 +1095,7 @@
               <w:lang w:eastAsia="en-GB"/>
             </w:rPr>
           </w:pPr>
-          <w:hyperlink w:anchor="_Toc215526924" w:history="1">
+          <w:hyperlink w:anchor="_Toc216171179" w:history="1">
             <w:r>
               <w:rPr>
                 <w:rStyle w:val="Hyperlink"/>
@@ -1137,7 +1137,7 @@
                 <w:noProof/>
                 <w:webHidden/>
               </w:rPr>
-              <w:instrText xml:space="preserve"> PAGEREF _Toc215526924 \h </w:instrText>
+              <w:instrText xml:space="preserve"> PAGEREF _Toc216171179 \h </w:instrText>
             </w:r>
             <w:r>
               <w:rPr>
@@ -1180,7 +1180,7 @@
               <w:lang w:eastAsia="en-GB"/>
             </w:rPr>
           </w:pPr>
-          <w:hyperlink w:anchor="_Toc215526925" w:history="1">
+          <w:hyperlink w:anchor="_Toc216171180" w:history="1">
             <w:r>
               <w:rPr>
                 <w:rStyle w:val="Hyperlink"/>
@@ -1207,7 +1207,7 @@
                 <w:noProof/>
                 <w:webHidden/>
               </w:rPr>
-              <w:instrText xml:space="preserve"> PAGEREF _Toc215526925 \h </w:instrText>
+              <w:instrText xml:space="preserve"> PAGEREF _Toc216171180 \h </w:instrText>
             </w:r>
             <w:r>
               <w:rPr>
@@ -1251,7 +1251,7 @@
               <w:lang w:eastAsia="en-GB"/>
             </w:rPr>
           </w:pPr>
-          <w:hyperlink w:anchor="_Toc215526926" w:history="1">
+          <w:hyperlink w:anchor="_Toc216171181" w:history="1">
             <w:r>
               <w:rPr>
                 <w:rStyle w:val="Hyperlink"/>
@@ -1293,7 +1293,7 @@
                 <w:noProof/>
                 <w:webHidden/>
               </w:rPr>
-              <w:instrText xml:space="preserve"> PAGEREF _Toc215526926 \h </w:instrText>
+              <w:instrText xml:space="preserve"> PAGEREF _Toc216171181 \h </w:instrText>
             </w:r>
             <w:r>
               <w:rPr>
@@ -1337,7 +1337,7 @@
               <w:lang w:eastAsia="en-GB"/>
             </w:rPr>
           </w:pPr>
-          <w:hyperlink w:anchor="_Toc215526927" w:history="1">
+          <w:hyperlink w:anchor="_Toc216171182" w:history="1">
             <w:r>
               <w:rPr>
                 <w:rStyle w:val="Hyperlink"/>
@@ -1379,7 +1379,7 @@
                 <w:noProof/>
                 <w:webHidden/>
               </w:rPr>
-              <w:instrText xml:space="preserve"> PAGEREF _Toc215526927 \h </w:instrText>
+              <w:instrText xml:space="preserve"> PAGEREF _Toc216171182 \h </w:instrText>
             </w:r>
             <w:r>
               <w:rPr>
@@ -1422,7 +1422,7 @@
               <w:lang w:eastAsia="en-GB"/>
             </w:rPr>
           </w:pPr>
-          <w:hyperlink w:anchor="_Toc215526928" w:history="1">
+          <w:hyperlink w:anchor="_Toc216171183" w:history="1">
             <w:r>
               <w:rPr>
                 <w:rStyle w:val="Hyperlink"/>
@@ -1449,7 +1449,7 @@
                 <w:noProof/>
                 <w:webHidden/>
               </w:rPr>
-              <w:instrText xml:space="preserve"> PAGEREF _Toc215526928 \h </w:instrText>
+              <w:instrText xml:space="preserve"> PAGEREF _Toc216171183 \h </w:instrText>
             </w:r>
             <w:r>
               <w:rPr>
@@ -1493,7 +1493,7 @@
               <w:lang w:eastAsia="en-GB"/>
             </w:rPr>
           </w:pPr>
-          <w:hyperlink w:anchor="_Toc215526929" w:history="1">
+          <w:hyperlink w:anchor="_Toc216171184" w:history="1">
             <w:r>
               <w:rPr>
                 <w:rStyle w:val="Hyperlink"/>
@@ -1535,7 +1535,7 @@
                 <w:noProof/>
                 <w:webHidden/>
               </w:rPr>
-              <w:instrText xml:space="preserve"> PAGEREF _Toc215526929 \h </w:instrText>
+              <w:instrText xml:space="preserve"> PAGEREF _Toc216171184 \h </w:instrText>
             </w:r>
             <w:r>
               <w:rPr>
@@ -1579,7 +1579,7 @@
               <w:lang w:eastAsia="en-GB"/>
             </w:rPr>
           </w:pPr>
-          <w:hyperlink w:anchor="_Toc215526930" w:history="1">
+          <w:hyperlink w:anchor="_Toc216171185" w:history="1">
             <w:r>
               <w:rPr>
                 <w:rStyle w:val="Hyperlink"/>
@@ -1621,7 +1621,7 @@
                 <w:noProof/>
                 <w:webHidden/>
               </w:rPr>
-              <w:instrText xml:space="preserve"> PAGEREF _Toc215526930 \h </w:instrText>
+              <w:instrText xml:space="preserve"> PAGEREF _Toc216171185 \h </w:instrText>
             </w:r>
             <w:r>
               <w:rPr>
@@ -1664,7 +1664,7 @@
               <w:lang w:eastAsia="en-GB"/>
             </w:rPr>
           </w:pPr>
-          <w:hyperlink w:anchor="_Toc215526931" w:history="1">
+          <w:hyperlink w:anchor="_Toc216171186" w:history="1">
             <w:r>
               <w:rPr>
                 <w:rStyle w:val="Hyperlink"/>
@@ -1691,7 +1691,7 @@
                 <w:noProof/>
                 <w:webHidden/>
               </w:rPr>
-              <w:instrText xml:space="preserve"> PAGEREF _Toc215526931 \h </w:instrText>
+              <w:instrText xml:space="preserve"> PAGEREF _Toc216171186 \h </w:instrText>
             </w:r>
             <w:r>
               <w:rPr>
@@ -1735,7 +1735,7 @@
               <w:lang w:eastAsia="en-GB"/>
             </w:rPr>
           </w:pPr>
-          <w:hyperlink w:anchor="_Toc215526932" w:history="1">
+          <w:hyperlink w:anchor="_Toc216171187" w:history="1">
             <w:r>
               <w:rPr>
                 <w:rStyle w:val="Hyperlink"/>
@@ -1777,7 +1777,7 @@
                 <w:noProof/>
                 <w:webHidden/>
               </w:rPr>
-              <w:instrText xml:space="preserve"> PAGEREF _Toc215526932 \h </w:instrText>
+              <w:instrText xml:space="preserve"> PAGEREF _Toc216171187 \h </w:instrText>
             </w:r>
             <w:r>
               <w:rPr>
@@ -1821,7 +1821,7 @@
               <w:lang w:eastAsia="en-GB"/>
             </w:rPr>
           </w:pPr>
-          <w:hyperlink w:anchor="_Toc215526933" w:history="1">
+          <w:hyperlink w:anchor="_Toc216171188" w:history="1">
             <w:r>
               <w:rPr>
                 <w:rStyle w:val="Hyperlink"/>
@@ -1863,7 +1863,7 @@
                 <w:noProof/>
                 <w:webHidden/>
               </w:rPr>
-              <w:instrText xml:space="preserve"> PAGEREF _Toc215526933 \h </w:instrText>
+              <w:instrText xml:space="preserve"> PAGEREF _Toc216171188 \h </w:instrText>
             </w:r>
             <w:r>
               <w:rPr>
@@ -1907,7 +1907,7 @@
               <w:lang w:eastAsia="en-GB"/>
             </w:rPr>
           </w:pPr>
-          <w:hyperlink w:anchor="_Toc215526934" w:history="1">
+          <w:hyperlink w:anchor="_Toc216171189" w:history="1">
             <w:r>
               <w:rPr>
                 <w:rStyle w:val="Hyperlink"/>
@@ -1949,7 +1949,7 @@
                 <w:noProof/>
                 <w:webHidden/>
               </w:rPr>
-              <w:instrText xml:space="preserve"> PAGEREF _Toc215526934 \h </w:instrText>
+              <w:instrText xml:space="preserve"> PAGEREF _Toc216171189 \h </w:instrText>
             </w:r>
             <w:r>
               <w:rPr>
@@ -1993,7 +1993,7 @@
               <w:lang w:eastAsia="en-GB"/>
             </w:rPr>
           </w:pPr>
-          <w:hyperlink w:anchor="_Toc215526935" w:history="1">
+          <w:hyperlink w:anchor="_Toc216171190" w:history="1">
             <w:r>
               <w:rPr>
                 <w:rStyle w:val="Hyperlink"/>
@@ -2035,7 +2035,7 @@
                 <w:noProof/>
                 <w:webHidden/>
               </w:rPr>
-              <w:instrText xml:space="preserve"> PAGEREF _Toc215526935 \h </w:instrText>
+              <w:instrText xml:space="preserve"> PAGEREF _Toc216171190 \h </w:instrText>
             </w:r>
             <w:r>
               <w:rPr>
@@ -2079,7 +2079,7 @@
               <w:lang w:eastAsia="en-GB"/>
             </w:rPr>
           </w:pPr>
-          <w:hyperlink w:anchor="_Toc215526936" w:history="1">
+          <w:hyperlink w:anchor="_Toc216171191" w:history="1">
             <w:r>
               <w:rPr>
                 <w:rStyle w:val="Hyperlink"/>
@@ -2121,7 +2121,7 @@
                 <w:noProof/>
                 <w:webHidden/>
               </w:rPr>
-              <w:instrText xml:space="preserve"> PAGEREF _Toc215526936 \h </w:instrText>
+              <w:instrText xml:space="preserve"> PAGEREF _Toc216171191 \h </w:instrText>
             </w:r>
             <w:r>
               <w:rPr>
@@ -2165,7 +2165,7 @@
               <w:lang w:eastAsia="en-GB"/>
             </w:rPr>
           </w:pPr>
-          <w:hyperlink w:anchor="_Toc215526937" w:history="1">
+          <w:hyperlink w:anchor="_Toc216171192" w:history="1">
             <w:r>
               <w:rPr>
                 <w:rStyle w:val="Hyperlink"/>
@@ -2207,7 +2207,7 @@
                 <w:noProof/>
                 <w:webHidden/>
               </w:rPr>
-              <w:instrText xml:space="preserve"> PAGEREF _Toc215526937 \h </w:instrText>
+              <w:instrText xml:space="preserve"> PAGEREF _Toc216171192 \h </w:instrText>
             </w:r>
             <w:r>
               <w:rPr>
@@ -2250,7 +2250,7 @@
               <w:lang w:eastAsia="en-GB"/>
             </w:rPr>
           </w:pPr>
-          <w:hyperlink w:anchor="_Toc215526938" w:history="1">
+          <w:hyperlink w:anchor="_Toc216171193" w:history="1">
             <w:r>
               <w:rPr>
                 <w:rStyle w:val="Hyperlink"/>
@@ -2277,7 +2277,7 @@
                 <w:noProof/>
                 <w:webHidden/>
               </w:rPr>
-              <w:instrText xml:space="preserve"> PAGEREF _Toc215526938 \h </w:instrText>
+              <w:instrText xml:space="preserve"> PAGEREF _Toc216171193 \h </w:instrText>
             </w:r>
             <w:r>
               <w:rPr>
@@ -2321,7 +2321,7 @@
               <w:lang w:eastAsia="en-GB"/>
             </w:rPr>
           </w:pPr>
-          <w:hyperlink w:anchor="_Toc215526939" w:history="1">
+          <w:hyperlink w:anchor="_Toc216171194" w:history="1">
             <w:r>
               <w:rPr>
                 <w:rStyle w:val="Hyperlink"/>
@@ -2363,7 +2363,7 @@
                 <w:noProof/>
                 <w:webHidden/>
               </w:rPr>
-              <w:instrText xml:space="preserve"> PAGEREF _Toc215526939 \h </w:instrText>
+              <w:instrText xml:space="preserve"> PAGEREF _Toc216171194 \h </w:instrText>
             </w:r>
             <w:r>
               <w:rPr>
@@ -2407,7 +2407,7 @@
               <w:lang w:eastAsia="en-GB"/>
             </w:rPr>
           </w:pPr>
-          <w:hyperlink w:anchor="_Toc215526940" w:history="1">
+          <w:hyperlink w:anchor="_Toc216171195" w:history="1">
             <w:r>
               <w:rPr>
                 <w:rStyle w:val="Hyperlink"/>
@@ -2449,7 +2449,7 @@
                 <w:noProof/>
                 <w:webHidden/>
               </w:rPr>
-              <w:instrText xml:space="preserve"> PAGEREF _Toc215526940 \h </w:instrText>
+              <w:instrText xml:space="preserve"> PAGEREF _Toc216171195 \h </w:instrText>
             </w:r>
             <w:r>
               <w:rPr>
@@ -2492,7 +2492,7 @@
               <w:lang w:eastAsia="en-GB"/>
             </w:rPr>
           </w:pPr>
-          <w:hyperlink w:anchor="_Toc215526941" w:history="1">
+          <w:hyperlink w:anchor="_Toc216171196" w:history="1">
             <w:r>
               <w:rPr>
                 <w:rStyle w:val="Hyperlink"/>
@@ -2519,7 +2519,7 @@
                 <w:noProof/>
                 <w:webHidden/>
               </w:rPr>
-              <w:instrText xml:space="preserve"> PAGEREF _Toc215526941 \h </w:instrText>
+              <w:instrText xml:space="preserve"> PAGEREF _Toc216171196 \h </w:instrText>
             </w:r>
             <w:r>
               <w:rPr>
@@ -2563,7 +2563,7 @@
               <w:lang w:eastAsia="en-GB"/>
             </w:rPr>
           </w:pPr>
-          <w:hyperlink w:anchor="_Toc215526942" w:history="1">
+          <w:hyperlink w:anchor="_Toc216171197" w:history="1">
             <w:r>
               <w:rPr>
                 <w:rStyle w:val="Hyperlink"/>
@@ -2605,7 +2605,7 @@
                 <w:noProof/>
                 <w:webHidden/>
               </w:rPr>
-              <w:instrText xml:space="preserve"> PAGEREF _Toc215526942 \h </w:instrText>
+              <w:instrText xml:space="preserve"> PAGEREF _Toc216171197 \h </w:instrText>
             </w:r>
             <w:r>
               <w:rPr>
@@ -2649,7 +2649,7 @@
               <w:lang w:eastAsia="en-GB"/>
             </w:rPr>
           </w:pPr>
-          <w:hyperlink w:anchor="_Toc215526943" w:history="1">
+          <w:hyperlink w:anchor="_Toc216171198" w:history="1">
             <w:r>
               <w:rPr>
                 <w:rStyle w:val="Hyperlink"/>
@@ -2691,7 +2691,7 @@
                 <w:noProof/>
                 <w:webHidden/>
               </w:rPr>
-              <w:instrText xml:space="preserve"> PAGEREF _Toc215526943 \h </w:instrText>
+              <w:instrText xml:space="preserve"> PAGEREF _Toc216171198 \h </w:instrText>
             </w:r>
             <w:r>
               <w:rPr>
@@ -2735,7 +2735,7 @@
               <w:lang w:eastAsia="en-GB"/>
             </w:rPr>
           </w:pPr>
-          <w:hyperlink w:anchor="_Toc215526944" w:history="1">
+          <w:hyperlink w:anchor="_Toc216171199" w:history="1">
             <w:r>
               <w:rPr>
                 <w:rStyle w:val="Hyperlink"/>
@@ -2777,7 +2777,7 @@
                 <w:noProof/>
                 <w:webHidden/>
               </w:rPr>
-              <w:instrText xml:space="preserve"> PAGEREF _Toc215526944 \h </w:instrText>
+              <w:instrText xml:space="preserve"> PAGEREF _Toc216171199 \h </w:instrText>
             </w:r>
             <w:r>
               <w:rPr>
@@ -2820,7 +2820,7 @@
               <w:lang w:eastAsia="en-GB"/>
             </w:rPr>
           </w:pPr>
-          <w:hyperlink w:anchor="_Toc215526945" w:history="1">
+          <w:hyperlink w:anchor="_Toc216171200" w:history="1">
             <w:r>
               <w:rPr>
                 <w:rStyle w:val="Hyperlink"/>
@@ -2847,7 +2847,7 @@
                 <w:noProof/>
                 <w:webHidden/>
               </w:rPr>
-              <w:instrText xml:space="preserve"> PAGEREF _Toc215526945 \h </w:instrText>
+              <w:instrText xml:space="preserve"> PAGEREF _Toc216171200 \h </w:instrText>
             </w:r>
             <w:r>
               <w:rPr>
@@ -2891,7 +2891,7 @@
               <w:lang w:eastAsia="en-GB"/>
             </w:rPr>
           </w:pPr>
-          <w:hyperlink w:anchor="_Toc215526946" w:history="1">
+          <w:hyperlink w:anchor="_Toc216171201" w:history="1">
             <w:r>
               <w:rPr>
                 <w:rStyle w:val="Hyperlink"/>
@@ -2933,7 +2933,7 @@
                 <w:noProof/>
                 <w:webHidden/>
               </w:rPr>
-              <w:instrText xml:space="preserve"> PAGEREF _Toc215526946 \h </w:instrText>
+              <w:instrText xml:space="preserve"> PAGEREF _Toc216171201 \h </w:instrText>
             </w:r>
             <w:r>
               <w:rPr>
@@ -2977,7 +2977,7 @@
               <w:lang w:eastAsia="en-GB"/>
             </w:rPr>
           </w:pPr>
-          <w:hyperlink w:anchor="_Toc215526947" w:history="1">
+          <w:hyperlink w:anchor="_Toc216171202" w:history="1">
             <w:r>
               <w:rPr>
                 <w:rStyle w:val="Hyperlink"/>
@@ -3019,7 +3019,7 @@
                 <w:noProof/>
                 <w:webHidden/>
               </w:rPr>
-              <w:instrText xml:space="preserve"> PAGEREF _Toc215526947 \h </w:instrText>
+              <w:instrText xml:space="preserve"> PAGEREF _Toc216171202 \h </w:instrText>
             </w:r>
             <w:r>
               <w:rPr>
@@ -3062,13 +3062,13 @@
               <w:lang w:eastAsia="en-GB"/>
             </w:rPr>
           </w:pPr>
-          <w:hyperlink w:anchor="_Toc215526948" w:history="1">
+          <w:hyperlink w:anchor="_Toc216171203" w:history="1">
             <w:r>
               <w:rPr>
                 <w:rStyle w:val="Hyperlink"/>
                 <w:noProof/>
               </w:rPr>
-              <w:t>12. Conclusion</w:t>
+              <w:t>12. Original solution</w:t>
             </w:r>
             <w:r>
               <w:rPr>
@@ -3089,7 +3089,7 @@
                 <w:noProof/>
                 <w:webHidden/>
               </w:rPr>
-              <w:instrText xml:space="preserve"> PAGEREF _Toc215526948 \h </w:instrText>
+              <w:instrText xml:space="preserve"> PAGEREF _Toc216171203 \h </w:instrText>
             </w:r>
             <w:r>
               <w:rPr>
@@ -3110,6 +3110,76 @@
                 <w:webHidden/>
               </w:rPr>
               <w:t>20</w:t>
+            </w:r>
+            <w:r>
+              <w:rPr>
+                <w:noProof/>
+                <w:webHidden/>
+              </w:rPr>
+              <w:fldChar w:fldCharType="end"/>
+            </w:r>
+          </w:hyperlink>
+        </w:p>
+        <w:p>
+          <w:pPr>
+            <w:pStyle w:val="TOC2"/>
+            <w:tabs>
+              <w:tab w:val="right" w:leader="dot" w:pos="9016"/>
+            </w:tabs>
+            <w:rPr>
+              <w:rFonts w:eastAsiaTheme="minorEastAsia"/>
+              <w:noProof/>
+              <w:lang w:eastAsia="en-GB"/>
+            </w:rPr>
+          </w:pPr>
+          <w:hyperlink w:anchor="_Toc216171204" w:history="1">
+            <w:r>
+              <w:rPr>
+                <w:rStyle w:val="Hyperlink"/>
+                <w:noProof/>
+              </w:rPr>
+              <w:t>13. Conclusion</w:t>
+            </w:r>
+            <w:r>
+              <w:rPr>
+                <w:noProof/>
+                <w:webHidden/>
+              </w:rPr>
+              <w:tab/>
+            </w:r>
+            <w:r>
+              <w:rPr>
+                <w:noProof/>
+                <w:webHidden/>
+              </w:rPr>
+              <w:fldChar w:fldCharType="begin"/>
+            </w:r>
+            <w:r>
+              <w:rPr>
+                <w:noProof/>
+                <w:webHidden/>
+              </w:rPr>
+              <w:instrText xml:space="preserve"> PAGEREF _Toc216171204 \h </w:instrText>
+            </w:r>
+            <w:r>
+              <w:rPr>
+                <w:noProof/>
+                <w:webHidden/>
+              </w:rPr>
+            </w:r>
+            <w:r>
+              <w:rPr>
+                <w:noProof/>
+                <w:webHidden/>
+              </w:rPr>
+              <w:fldChar w:fldCharType="separate"/>
+            </w:r>
+            <w:r>
+              <w:rPr>
+                <w:noProof/>
+                <w:webHidden/>
+              </w:rPr>
+              <w:t>21</w:t>
             </w:r>
             <w:r>
               <w:rPr>
@@ -3133,7 +3203,7 @@
               <w:lang w:eastAsia="en-GB"/>
             </w:rPr>
           </w:pPr>
-          <w:hyperlink w:anchor="_Toc215526949" w:history="1">
+          <w:hyperlink w:anchor="_Toc216171205" w:history="1">
             <w:r>
               <w:rPr>
                 <w:rStyle w:val="Hyperlink"/>
@@ -3175,7 +3245,7 @@
                 <w:noProof/>
                 <w:webHidden/>
               </w:rPr>
-              <w:instrText xml:space="preserve"> PAGEREF _Toc215526949 \h </w:instrText>
+              <w:instrText xml:space="preserve"> PAGEREF _Toc216171205 \h </w:instrText>
             </w:r>
             <w:r>
               <w:rPr>
@@ -3195,7 +3265,7 @@
                 <w:noProof/>
                 <w:webHidden/>
               </w:rPr>
-              <w:t>20</w:t>
+              <w:t>21</w:t>
             </w:r>
             <w:r>
               <w:rPr>
@@ -3218,13 +3288,13 @@
               <w:lang w:eastAsia="en-GB"/>
             </w:rPr>
           </w:pPr>
-          <w:hyperlink w:anchor="_Toc215526950" w:history="1">
+          <w:hyperlink w:anchor="_Toc216171206" w:history="1">
             <w:r>
               <w:rPr>
                 <w:rStyle w:val="Hyperlink"/>
                 <w:noProof/>
               </w:rPr>
-              <w:t>13. Used resources</w:t>
+              <w:t>14. Used resources</w:t>
             </w:r>
             <w:r>
               <w:rPr>
@@ -3245,7 +3315,7 @@
                 <w:noProof/>
                 <w:webHidden/>
               </w:rPr>
-              <w:instrText xml:space="preserve"> PAGEREF _Toc215526950 \h </w:instrText>
+              <w:instrText xml:space="preserve"> PAGEREF _Toc216171206 \h </w:instrText>
             </w:r>
             <w:r>
               <w:rPr>
@@ -3265,7 +3335,7 @@
                 <w:noProof/>
                 <w:webHidden/>
               </w:rPr>
-              <w:t>21</w:t>
+              <w:t>22</w:t>
             </w:r>
             <w:r>
               <w:rPr>
@@ -3324,7 +3394,7 @@
           <w:numId w:val="2"/>
         </w:numPr>
       </w:pPr>
-      <w:bookmarkStart w:id="0" w:name="_Toc215526912"/>
+      <w:bookmarkStart w:id="0" w:name="_Toc216171167"/>
       <w:r>
         <w:t>Introduction</w:t>
       </w:r>
@@ -3373,7 +3443,7 @@
           <w:numId w:val="2"/>
         </w:numPr>
       </w:pPr>
-      <w:bookmarkStart w:id="1" w:name="_Toc215526913"/>
+      <w:bookmarkStart w:id="1" w:name="_Toc216171168"/>
       <w:r>
         <w:t>Types of SQLi</w:t>
       </w:r>
@@ -3699,14 +3769,12 @@
       <w:r>
         <w:t xml:space="preserve">ttacker forces the database server to communicate with an attacker-controlled service outside the normal request/response channel. Instead of returning data in the web page (in-band) or inferring it via </w:t>
       </w:r>
-      <w:proofErr w:type="spellStart"/>
       <w:r>
         <w:t>b</w:t>
       </w:r>
       <w:r>
         <w:t>oolean</w:t>
       </w:r>
-      <w:proofErr w:type="spellEnd"/>
       <w:r>
         <w:t>/time differences (blind), the DB contacts an external server (DNS, HTTP, SMB, etc.) and delivers data through that separate channel. The attacker watches that external channel for callbacks containing leaked information.</w:t>
       </w:r>
@@ -3720,7 +3788,7 @@
           <w:numId w:val="2"/>
         </w:numPr>
       </w:pPr>
-      <w:bookmarkStart w:id="2" w:name="_Toc215526914"/>
+      <w:bookmarkStart w:id="2" w:name="_Toc216171169"/>
       <w:r>
         <w:lastRenderedPageBreak/>
         <w:t>Tools</w:t>
@@ -3735,7 +3803,7 @@
           <w:numId w:val="2"/>
         </w:numPr>
       </w:pPr>
-      <w:bookmarkStart w:id="3" w:name="_Toc215526915"/>
+      <w:bookmarkStart w:id="3" w:name="_Toc216171170"/>
       <w:r>
         <w:t>Burp</w:t>
       </w:r>
@@ -3769,22 +3837,15 @@
           <w:numId w:val="2"/>
         </w:numPr>
       </w:pPr>
-      <w:bookmarkStart w:id="4" w:name="_Toc215526916"/>
-      <w:proofErr w:type="spellStart"/>
+      <w:bookmarkStart w:id="4" w:name="_Toc216171171"/>
       <w:r>
         <w:t>sqlmap</w:t>
       </w:r>
       <w:bookmarkEnd w:id="4"/>
-      <w:proofErr w:type="spellEnd"/>
-    </w:p>
-    <w:p>
-      <w:proofErr w:type="spellStart"/>
-      <w:r>
-        <w:t>sqlmap</w:t>
-      </w:r>
-      <w:proofErr w:type="spellEnd"/>
-      <w:r>
-        <w:t xml:space="preserve"> is an open-source penetration-testing tool that automates detection and exploitation of SQL injection vulnerabilities. It can fingerprint the database, enumerate databases/tables/columns, an</w:t>
+    </w:p>
+    <w:p>
+      <w:r>
+        <w:t>sqlmap is an open-source penetration-testing tool that automates detection and exploitation of SQL injection vulnerabilities. It can fingerprint the database, enumerate databases/tables/columns, an</w:t>
       </w:r>
       <w:r>
         <w:t xml:space="preserve">d </w:t>
@@ -3796,23 +3857,7 @@
         <w:t xml:space="preserve">, </w:t>
       </w:r>
       <w:r>
-        <w:t xml:space="preserve">extract data. In this project I will use </w:t>
-      </w:r>
-      <w:proofErr w:type="spellStart"/>
-      <w:r>
-        <w:t>sqlmap</w:t>
-      </w:r>
-      <w:proofErr w:type="spellEnd"/>
-      <w:r>
-        <w:t xml:space="preserve"> as my main automated verification tool: after manually identifying potential injection points (using Burp Suite), I will feed those requests to </w:t>
-      </w:r>
-      <w:proofErr w:type="spellStart"/>
-      <w:r>
-        <w:t>sqlmap</w:t>
-      </w:r>
-      <w:proofErr w:type="spellEnd"/>
-      <w:r>
-        <w:t xml:space="preserve"> to confirm and quantify the vulnerability, and later re-run the same commands against the secured version of the app to verify that the mitigations are effective.</w:t>
+        <w:t>extract data. In this project I will use sqlmap as my main automated verification tool: after manually identifying potential injection points (using Burp Suite), I will feed those requests to sqlmap to confirm and quantify the vulnerability, and later re-run the same commands against the secured version of the app to verify that the mitigations are effective.</w:t>
       </w:r>
     </w:p>
     <w:p/>
@@ -3825,7 +3870,7 @@
         </w:numPr>
         <w:ind w:left="360"/>
       </w:pPr>
-      <w:bookmarkStart w:id="5" w:name="_Toc215526917"/>
+      <w:bookmarkStart w:id="5" w:name="_Toc216171172"/>
       <w:r>
         <w:t>Objectives</w:t>
       </w:r>
@@ -3839,7 +3884,7 @@
           <w:numId w:val="2"/>
         </w:numPr>
       </w:pPr>
-      <w:bookmarkStart w:id="6" w:name="_Toc215526918"/>
+      <w:bookmarkStart w:id="6" w:name="_Toc216171173"/>
       <w:r>
         <w:t xml:space="preserve">Creating the </w:t>
       </w:r>
@@ -3879,7 +3924,7 @@
           <w:numId w:val="2"/>
         </w:numPr>
       </w:pPr>
-      <w:bookmarkStart w:id="7" w:name="_Toc215526919"/>
+      <w:bookmarkStart w:id="7" w:name="_Toc216171174"/>
       <w:r>
         <w:t>Securing the web</w:t>
       </w:r>
@@ -3919,7 +3964,7 @@
           <w:numId w:val="2"/>
         </w:numPr>
       </w:pPr>
-      <w:bookmarkStart w:id="8" w:name="_Toc215526920"/>
+      <w:bookmarkStart w:id="8" w:name="_Toc216171175"/>
       <w:r>
         <w:t>Trying the same attack</w:t>
       </w:r>
@@ -3968,7 +4013,7 @@
         <w:lastRenderedPageBreak/>
         <w:t xml:space="preserve"> </w:t>
       </w:r>
-      <w:bookmarkStart w:id="9" w:name="_Toc215526921"/>
+      <w:bookmarkStart w:id="9" w:name="_Toc216171176"/>
       <w:r>
         <w:t>Timeline</w:t>
       </w:r>
@@ -4207,7 +4252,7 @@
           <w:numId w:val="2"/>
         </w:numPr>
       </w:pPr>
-      <w:bookmarkStart w:id="10" w:name="_Toc215526922"/>
+      <w:bookmarkStart w:id="10" w:name="_Toc216171177"/>
       <w:r>
         <w:t>Project description</w:t>
       </w:r>
@@ -4221,7 +4266,7 @@
           <w:numId w:val="2"/>
         </w:numPr>
       </w:pPr>
-      <w:bookmarkStart w:id="11" w:name="_Toc215526923"/>
+      <w:bookmarkStart w:id="11" w:name="_Toc216171178"/>
       <w:r>
         <w:t>Manual part</w:t>
       </w:r>
@@ -4513,23 +4558,7 @@
           <w:b/>
           <w:bCs/>
         </w:rPr>
-        <w:t xml:space="preserve">( 'union all select id, </w:t>
-      </w:r>
-      <w:proofErr w:type="spellStart"/>
-      <w:r>
-        <w:rPr>
-          <w:b/>
-          <w:bCs/>
-        </w:rPr>
-        <w:t>password_hash</w:t>
-      </w:r>
-      <w:proofErr w:type="spellEnd"/>
-      <w:r>
-        <w:rPr>
-          <w:b/>
-          <w:bCs/>
-        </w:rPr>
-        <w:t>, email from users;-- ):</w:t>
+        <w:t>( 'union all select id, password_hash, email from users;-- ):</w:t>
       </w:r>
       <w:r>
         <w:t xml:space="preserve"> </w:t>
@@ -4619,7 +4648,7 @@
           <w:numId w:val="2"/>
         </w:numPr>
       </w:pPr>
-      <w:bookmarkStart w:id="12" w:name="_Toc215526924"/>
+      <w:bookmarkStart w:id="12" w:name="_Toc216171179"/>
       <w:r>
         <w:lastRenderedPageBreak/>
         <w:t>Automatic part</w:t>
@@ -4634,15 +4663,7 @@
         <w:t>’ll</w:t>
       </w:r>
       <w:r>
-        <w:t xml:space="preserve"> export the exact vulnerable HTTP request from Burp into a file and run </w:t>
-      </w:r>
-      <w:proofErr w:type="spellStart"/>
-      <w:r>
-        <w:t>sqlmap</w:t>
-      </w:r>
-      <w:proofErr w:type="spellEnd"/>
-      <w:r>
-        <w:t xml:space="preserve"> against that file so the tool uses the same cookies, headers and tokens as my manual tests. With one general command I perform discovery, enumerate schema objects and extract specific columns. A</w:t>
+        <w:t xml:space="preserve"> export the exact vulnerable HTTP request from Burp into a file and run sqlmap against that file so the tool uses the same cookies, headers and tokens as my manual tests. With one general command I perform discovery, enumerate schema objects and extract specific columns. A</w:t>
       </w:r>
       <w:r>
         <w:t xml:space="preserve">n </w:t>
@@ -4678,43 +4699,18 @@
         </w:rPr>
         <w:t xml:space="preserve">&lt; </w:t>
       </w:r>
-      <w:proofErr w:type="spellStart"/>
       <w:r>
         <w:rPr>
           <w:b/>
           <w:bCs/>
         </w:rPr>
-        <w:t>sqlmap</w:t>
-      </w:r>
-      <w:proofErr w:type="spellEnd"/>
+        <w:t>sqlmap -r request.txt -p &lt;param&gt; --batch --output-dir=results</w:t>
+      </w:r>
       <w:r>
         <w:rPr>
           <w:b/>
           <w:bCs/>
         </w:rPr>
-        <w:t xml:space="preserve"> -r request.txt -p &lt;param&gt; --batch --output-</w:t>
-      </w:r>
-      <w:proofErr w:type="spellStart"/>
-      <w:r>
-        <w:rPr>
-          <w:b/>
-          <w:bCs/>
-        </w:rPr>
-        <w:t>dir</w:t>
-      </w:r>
-      <w:proofErr w:type="spellEnd"/>
-      <w:r>
-        <w:rPr>
-          <w:b/>
-          <w:bCs/>
-        </w:rPr>
-        <w:t>=results</w:t>
-      </w:r>
-      <w:r>
-        <w:rPr>
-          <w:b/>
-          <w:bCs/>
-        </w:rPr>
         <w:t xml:space="preserve"> &gt;</w:t>
       </w:r>
     </w:p>
@@ -4727,15 +4723,7 @@
         <w:t>’ll</w:t>
       </w:r>
       <w:r>
-        <w:t xml:space="preserve"> read </w:t>
-      </w:r>
-      <w:proofErr w:type="spellStart"/>
-      <w:r>
-        <w:t>sqlmap’s</w:t>
-      </w:r>
-      <w:proofErr w:type="spellEnd"/>
-      <w:r>
-        <w:t xml:space="preserve"> output to confirm the injectable parameter, identify the DBMS and inspect returned rows</w:t>
+        <w:t xml:space="preserve"> read sqlmap’s output to confirm the injectable parameter, identify the DBMS and inspect returned rows</w:t>
       </w:r>
       <w:r>
         <w:t>.</w:t>
@@ -4771,7 +4759,7 @@
           <w:numId w:val="2"/>
         </w:numPr>
       </w:pPr>
-      <w:bookmarkStart w:id="13" w:name="_Toc215526925"/>
+      <w:bookmarkStart w:id="13" w:name="_Toc216171180"/>
       <w:r>
         <w:t>Tool analysis</w:t>
       </w:r>
@@ -4785,7 +4773,7 @@
           <w:numId w:val="2"/>
         </w:numPr>
       </w:pPr>
-      <w:bookmarkStart w:id="14" w:name="_Toc215526926"/>
+      <w:bookmarkStart w:id="14" w:name="_Toc216171181"/>
       <w:r>
         <w:t>Burp suite community version</w:t>
       </w:r>
@@ -4941,30 +4929,15 @@
           <w:numId w:val="2"/>
         </w:numPr>
       </w:pPr>
-      <w:bookmarkStart w:id="15" w:name="_Toc215526927"/>
-      <w:proofErr w:type="spellStart"/>
+      <w:bookmarkStart w:id="15" w:name="_Toc216171182"/>
       <w:r>
         <w:t>sqlmap</w:t>
       </w:r>
       <w:bookmarkEnd w:id="15"/>
-      <w:proofErr w:type="spellEnd"/>
-    </w:p>
-    <w:p>
-      <w:proofErr w:type="spellStart"/>
-      <w:r>
-        <w:t>sqlmap</w:t>
-      </w:r>
-      <w:proofErr w:type="spellEnd"/>
-      <w:r>
-        <w:t xml:space="preserve"> is the automation tool I’ll use once an injectable endpoint is characterized. By supplying </w:t>
-      </w:r>
-      <w:proofErr w:type="spellStart"/>
-      <w:r>
-        <w:t>sqlmap</w:t>
-      </w:r>
-      <w:proofErr w:type="spellEnd"/>
-      <w:r>
-        <w:t xml:space="preserve"> with the exact HTTP request context I captured, it can perform systematic checks, identify the database engine and structure, and produce controlled outputs that quantify the impact of the vulnerability. I will use it sparingly and responsibly only against confirmed injection points and with narrowly scoped options to produce reproducible results that complement my manual Burp findings and to rerun tests after remediation to demonstrate that the vulnerability has been closed.</w:t>
+    </w:p>
+    <w:p>
+      <w:r>
+        <w:t>sqlmap is the automation tool I’ll use once an injectable endpoint is characterized. By supplying sqlmap with the exact HTTP request context I captured, it can perform systematic checks, identify the database engine and structure, and produce controlled outputs that quantify the impact of the vulnerability. I will use it sparingly and responsibly only against confirmed injection points and with narrowly scoped options to produce reproducible results that complement my manual Burp findings and to rerun tests after remediation to demonstrate that the vulnerability has been closed.</w:t>
       </w:r>
     </w:p>
     <w:p/>
@@ -4976,7 +4949,7 @@
           <w:numId w:val="2"/>
         </w:numPr>
       </w:pPr>
-      <w:bookmarkStart w:id="16" w:name="_Toc215526928"/>
+      <w:bookmarkStart w:id="16" w:name="_Toc216171183"/>
       <w:r>
         <w:t xml:space="preserve">Experimental </w:t>
       </w:r>
@@ -4993,7 +4966,7 @@
           <w:numId w:val="2"/>
         </w:numPr>
       </w:pPr>
-      <w:bookmarkStart w:id="17" w:name="_Toc215526929"/>
+      <w:bookmarkStart w:id="17" w:name="_Toc216171184"/>
       <w:r>
         <w:t>Python Flask</w:t>
       </w:r>
@@ -5024,15 +4997,7 @@
     <w:p/>
     <w:p>
       <w:r>
-        <w:t>Because the app is intentionally minimal, each fix (parameterised queries, limiting returned columns, safer parsing) can be demonstrated quickly and verified with the same manual (Burp) and automated (</w:t>
-      </w:r>
-      <w:proofErr w:type="spellStart"/>
-      <w:r>
-        <w:t>sqlmap</w:t>
-      </w:r>
-      <w:proofErr w:type="spellEnd"/>
-      <w:r>
-        <w:t>) workflows used in the project.</w:t>
+        <w:t>Because the app is intentionally minimal, each fix (parameterised queries, limiting returned columns, safer parsing) can be demonstrated quickly and verified with the same manual (Burp) and automated (sqlmap) workflows used in the project.</w:t>
       </w:r>
     </w:p>
     <w:p>
@@ -5043,7 +5008,7 @@
           <w:numId w:val="2"/>
         </w:numPr>
       </w:pPr>
-      <w:bookmarkStart w:id="18" w:name="_Toc215526930"/>
+      <w:bookmarkStart w:id="18" w:name="_Toc216171185"/>
       <w:r>
         <w:t>PostgreSQL</w:t>
       </w:r>
@@ -5153,7 +5118,7 @@
           <w:numId w:val="2"/>
         </w:numPr>
       </w:pPr>
-      <w:bookmarkStart w:id="19" w:name="_Toc215526931"/>
+      <w:bookmarkStart w:id="19" w:name="_Toc216171186"/>
       <w:r>
         <w:t>Mitigation Strategies</w:t>
       </w:r>
@@ -5172,7 +5137,7 @@
           <w:numId w:val="2"/>
         </w:numPr>
       </w:pPr>
-      <w:bookmarkStart w:id="20" w:name="_Toc215526932"/>
+      <w:bookmarkStart w:id="20" w:name="_Toc216171187"/>
       <w:r>
         <w:t>Parameterized Queries (Prepared Statements)</w:t>
       </w:r>
@@ -5203,16 +5168,11 @@
           <w:numId w:val="2"/>
         </w:numPr>
       </w:pPr>
-      <w:bookmarkStart w:id="21" w:name="_Toc215526933"/>
-      <w:r>
-        <w:t xml:space="preserve">ORM (Object-Relational Mapping) with </w:t>
-      </w:r>
-      <w:proofErr w:type="spellStart"/>
-      <w:r>
-        <w:t>SQLAlchemy</w:t>
+      <w:bookmarkStart w:id="21" w:name="_Toc216171188"/>
+      <w:r>
+        <w:t>ORM (Object-Relational Mapping) with SQLAlchemy</w:t>
       </w:r>
       <w:bookmarkEnd w:id="21"/>
-      <w:proofErr w:type="spellEnd"/>
     </w:p>
     <w:p>
       <w:r>
@@ -5224,15 +5184,7 @@
         <w:ind w:firstLine="720"/>
       </w:pPr>
       <w:r>
-        <w:t xml:space="preserve"> </w:t>
-      </w:r>
-      <w:proofErr w:type="spellStart"/>
-      <w:r>
-        <w:t>SQLAlchemy</w:t>
-      </w:r>
-      <w:proofErr w:type="spellEnd"/>
-      <w:r>
-        <w:t xml:space="preserve"> handles query construction internally, using parameterized queries by default. Developers work with Python methods instead of raw SQL strings, reducing the risk of injection vulnerabilities.</w:t>
+        <w:t xml:space="preserve"> SQLAlchemy handles query construction internally, using parameterized queries by default. Developers work with Python methods instead of raw SQL strings, reducing the risk of injection vulnerabilities.</w:t>
       </w:r>
     </w:p>
     <w:p/>
@@ -5244,7 +5196,7 @@
           <w:numId w:val="2"/>
         </w:numPr>
       </w:pPr>
-      <w:bookmarkStart w:id="22" w:name="_Toc215526934"/>
+      <w:bookmarkStart w:id="22" w:name="_Toc216171189"/>
       <w:r>
         <w:t>Input Validation and Sanitization</w:t>
       </w:r>
@@ -5310,7 +5262,7 @@
           <w:numId w:val="2"/>
         </w:numPr>
       </w:pPr>
-      <w:bookmarkStart w:id="23" w:name="_Toc215526935"/>
+      <w:bookmarkStart w:id="23" w:name="_Toc216171190"/>
       <w:r>
         <w:t>Principle of Least Privilege</w:t>
       </w:r>
@@ -5345,7 +5297,7 @@
           <w:numId w:val="2"/>
         </w:numPr>
       </w:pPr>
-      <w:bookmarkStart w:id="24" w:name="_Toc215526936"/>
+      <w:bookmarkStart w:id="24" w:name="_Toc216171191"/>
       <w:r>
         <w:t>Proper Error Handling</w:t>
       </w:r>
@@ -5379,7 +5331,7 @@
           <w:numId w:val="2"/>
         </w:numPr>
       </w:pPr>
-      <w:bookmarkStart w:id="25" w:name="_Toc215526937"/>
+      <w:bookmarkStart w:id="25" w:name="_Toc216171192"/>
       <w:r>
         <w:t>Web Application Firewall (WAF) Rules</w:t>
       </w:r>
@@ -5393,15 +5345,16 @@
         <w:t>A WAF inspects HTTP requests and blocks those matching known SQL injection patterns.</w:t>
       </w:r>
       <w:r>
-        <w:t xml:space="preserve"> For example </w:t>
-      </w:r>
-      <w:proofErr w:type="spellStart"/>
-      <w:r>
-        <w:t>ModSecurity</w:t>
-      </w:r>
-      <w:proofErr w:type="spellEnd"/>
-      <w:r>
-        <w:t xml:space="preserve"> with OWASP Core Rule Set (CRS)</w:t>
+        <w:t xml:space="preserve"> For </w:t>
+      </w:r>
+      <w:r>
+        <w:t>example,</w:t>
+      </w:r>
+      <w:r>
+        <w:t xml:space="preserve"> </w:t>
+      </w:r>
+      <w:r>
+        <w:t>ModSecurity with OWASP Core Rule Set (CRS)</w:t>
       </w:r>
     </w:p>
     <w:p>
@@ -5458,7 +5411,7 @@
           <w:numId w:val="2"/>
         </w:numPr>
       </w:pPr>
-      <w:bookmarkStart w:id="26" w:name="_Toc215526938"/>
+      <w:bookmarkStart w:id="26" w:name="_Toc216171193"/>
       <w:r>
         <w:lastRenderedPageBreak/>
         <w:t>Experiments</w:t>
@@ -5476,7 +5429,7 @@
           <w:numId w:val="2"/>
         </w:numPr>
       </w:pPr>
-      <w:bookmarkStart w:id="27" w:name="_Toc215526939"/>
+      <w:bookmarkStart w:id="27" w:name="_Toc216171194"/>
       <w:r>
         <w:t>Manual experiments</w:t>
       </w:r>
@@ -5550,7 +5503,6 @@
         </w:rPr>
         <w:t>(</w:t>
       </w:r>
-      <w:proofErr w:type="spellStart"/>
       <w:r>
         <w:rPr>
           <w:b/>
@@ -5558,7 +5510,6 @@
         </w:rPr>
         <w:t>valid_username</w:t>
       </w:r>
-      <w:proofErr w:type="spellEnd"/>
       <w:r>
         <w:rPr>
           <w:b/>
@@ -5571,23 +5522,7 @@
           <w:b/>
           <w:bCs/>
         </w:rPr>
-        <w:t xml:space="preserve">' AND </w:t>
-      </w:r>
-      <w:proofErr w:type="spellStart"/>
-      <w:r>
-        <w:rPr>
-          <w:b/>
-          <w:bCs/>
-        </w:rPr>
-        <w:t>pg_sleep</w:t>
-      </w:r>
-      <w:proofErr w:type="spellEnd"/>
-      <w:r>
-        <w:rPr>
-          <w:b/>
-          <w:bCs/>
-        </w:rPr>
-        <w:t xml:space="preserve">(10) IS NULL </w:t>
+        <w:t xml:space="preserve">' AND pg_sleep(10) IS NULL </w:t>
       </w:r>
       <w:r>
         <w:rPr>
@@ -5867,7 +5802,7 @@
         </w:rPr>
         <w:lastRenderedPageBreak/>
         <w:drawing>
-          <wp:anchor distT="0" distB="0" distL="114300" distR="114300" simplePos="0" relativeHeight="251659264" behindDoc="1" locked="0" layoutInCell="1" allowOverlap="1" wp14:anchorId="103CEE20" wp14:editId="51094494">
+          <wp:anchor distT="0" distB="0" distL="114300" distR="114300" simplePos="0" relativeHeight="251659264" behindDoc="1" locked="0" layoutInCell="1" allowOverlap="1" wp14:anchorId="103CEE20" wp14:editId="3E2DEDD1">
             <wp:simplePos x="0" y="0"/>
             <wp:positionH relativeFrom="margin">
               <wp:posOffset>2213610</wp:posOffset>
@@ -6023,7 +5958,6 @@
         </w:rPr>
         <w:t>(</w:t>
       </w:r>
-      <w:proofErr w:type="spellStart"/>
       <w:r>
         <w:rPr>
           <w:b/>
@@ -6031,7 +5965,6 @@
         </w:rPr>
         <w:t>valid_username</w:t>
       </w:r>
-      <w:proofErr w:type="spellEnd"/>
       <w:r>
         <w:rPr>
           <w:b/>
@@ -6202,7 +6135,7 @@
           <w:numId w:val="2"/>
         </w:numPr>
       </w:pPr>
-      <w:bookmarkStart w:id="28" w:name="_Toc215526940"/>
+      <w:bookmarkStart w:id="28" w:name="_Toc216171195"/>
       <w:r>
         <w:t>Automat</w:t>
       </w:r>
@@ -6239,23 +6172,7 @@
           <w:b/>
           <w:bCs/>
         </w:rPr>
-        <w:t xml:space="preserve">&lt;python sqlmap.py -r </w:t>
-      </w:r>
-      <w:proofErr w:type="spellStart"/>
-      <w:r>
-        <w:rPr>
-          <w:b/>
-          <w:bCs/>
-        </w:rPr>
-        <w:t>login.req</w:t>
-      </w:r>
-      <w:proofErr w:type="spellEnd"/>
-      <w:r>
-        <w:rPr>
-          <w:b/>
-          <w:bCs/>
-        </w:rPr>
-        <w:t xml:space="preserve"> --level=5 --risk=3 –batch&gt;</w:t>
+        <w:t>&lt;python sqlmap.py -r login.req --level=5 --risk=3 –batch&gt;</w:t>
       </w:r>
     </w:p>
     <w:p>
@@ -6264,34 +6181,13 @@
         <w:ind w:left="1080"/>
       </w:pPr>
       <w:r>
-        <w:t xml:space="preserve">This command was used to run a full automated SQL injection test with </w:t>
-      </w:r>
-      <w:proofErr w:type="spellStart"/>
-      <w:r>
-        <w:t>sqlmap</w:t>
-      </w:r>
-      <w:proofErr w:type="spellEnd"/>
-      <w:r>
-        <w:t xml:space="preserve"> using high risk and level settings, confirming whether the login endpoint was vulnerable.</w:t>
+        <w:t>This command was used to run a full automated SQL injection test with sqlmap using high risk and level settings, confirming whether the login endpoint was vulnerable.</w:t>
       </w:r>
       <w:r>
         <w:t xml:space="preserve"> </w:t>
       </w:r>
-      <w:proofErr w:type="spellStart"/>
-      <w:r>
-        <w:t>Sqlmap</w:t>
-      </w:r>
-      <w:proofErr w:type="spellEnd"/>
-      <w:r>
-        <w:t xml:space="preserve"> detected multiple SQL injection vulnerabilities on the username parameter, including </w:t>
-      </w:r>
-      <w:proofErr w:type="spellStart"/>
-      <w:r>
-        <w:t>boolean</w:t>
-      </w:r>
-      <w:proofErr w:type="spellEnd"/>
-      <w:r>
-        <w:t>-based blind, stacked queries, time-based blind, and UNION-based injection. These findings confirm the parameter is vulnerable to several error- and time-based attack techniques.</w:t>
+      <w:r>
+        <w:t>Sqlmap detected multiple SQL injection vulnerabilities on the username parameter, including boolean-based blind, stacked queries, time-based blind, and UNION-based injection. These findings confirm the parameter is vulnerable to several error- and time-based attack techniques.</w:t>
       </w:r>
     </w:p>
     <w:p>
@@ -6366,13 +6262,8 @@
         </w:r>
       </w:fldSimple>
       <w:r>
-        <w:t xml:space="preserve">  SQLi with </w:t>
-      </w:r>
-      <w:proofErr w:type="spellStart"/>
-      <w:r>
-        <w:t>sqlmap</w:t>
-      </w:r>
-      <w:proofErr w:type="spellEnd"/>
+        <w:t xml:space="preserve">  SQLi with sqlmap</w:t>
+      </w:r>
     </w:p>
     <w:p>
       <w:pPr>
@@ -6397,23 +6288,7 @@
           <w:b/>
           <w:bCs/>
         </w:rPr>
-        <w:t xml:space="preserve">&lt;python sqlmap.py -r </w:t>
-      </w:r>
-      <w:proofErr w:type="spellStart"/>
-      <w:r>
-        <w:rPr>
-          <w:b/>
-          <w:bCs/>
-        </w:rPr>
-        <w:t>login.req</w:t>
-      </w:r>
-      <w:proofErr w:type="spellEnd"/>
-      <w:r>
-        <w:rPr>
-          <w:b/>
-          <w:bCs/>
-        </w:rPr>
-        <w:t xml:space="preserve"> --</w:t>
+        <w:t>&lt;python sqlmap.py -r login.req --</w:t>
       </w:r>
       <w:r>
         <w:rPr>
@@ -6447,13 +6322,8 @@
         </w:rPr>
         <w:t xml:space="preserve"> </w:t>
       </w:r>
-      <w:proofErr w:type="spellStart"/>
-      <w:r>
-        <w:t>Sqlmap</w:t>
-      </w:r>
-      <w:proofErr w:type="spellEnd"/>
-      <w:r>
-        <w:t xml:space="preserve"> reused the previously identified injection points and successfully dumped multiple tables from the PostgreSQL database, confirming full data extraction was possible through the vulnerable username parameter.</w:t>
+      <w:r>
+        <w:t>Sqlmap reused the previously identified injection points and successfully dumped multiple tables from the PostgreSQL database, confirming full data extraction was possible through the vulnerable username parameter.</w:t>
       </w:r>
     </w:p>
     <w:p>
@@ -6661,13 +6531,8 @@
         </w:r>
       </w:fldSimple>
       <w:r>
-        <w:t xml:space="preserve">  Database dump with </w:t>
-      </w:r>
-      <w:proofErr w:type="spellStart"/>
-      <w:r>
-        <w:t>sqlmap</w:t>
-      </w:r>
-      <w:proofErr w:type="spellEnd"/>
+        <w:t xml:space="preserve">  Database dump with sqlmap</w:t>
+      </w:r>
     </w:p>
     <w:p>
       <w:pPr>
@@ -6686,23 +6551,7 @@
           <w:b/>
           <w:bCs/>
         </w:rPr>
-        <w:t xml:space="preserve">&lt;python sqlmap.py -r </w:t>
-      </w:r>
-      <w:proofErr w:type="spellStart"/>
-      <w:r>
-        <w:rPr>
-          <w:b/>
-          <w:bCs/>
-        </w:rPr>
-        <w:t>login.req</w:t>
-      </w:r>
-      <w:proofErr w:type="spellEnd"/>
-      <w:r>
-        <w:rPr>
-          <w:b/>
-          <w:bCs/>
-        </w:rPr>
-        <w:t xml:space="preserve"> --level=5 --risk=3</w:t>
+        <w:t>&lt;python sqlmap.py -r login.req --level=5 --risk=3</w:t>
       </w:r>
       <w:r>
         <w:rPr>
@@ -7212,13 +7061,8 @@
     </w:p>
     <w:p/>
     <w:p>
-      <w:proofErr w:type="spellStart"/>
-      <w:r>
-        <w:t>SQLmap’s</w:t>
-      </w:r>
-      <w:proofErr w:type="spellEnd"/>
-      <w:r>
-        <w:t xml:space="preserve"> effectiveness comes from its systematic approach, as have been show</w:t>
+      <w:r>
+        <w:t>SQLmap’s effectiveness comes from its systematic approach, as have been show</w:t>
       </w:r>
       <w:r>
         <w:t>n</w:t>
@@ -7272,15 +7116,7 @@
         </w:numPr>
       </w:pPr>
       <w:r>
-        <w:t xml:space="preserve">Technique Selection: Chooses the most effective injection technique (error-based, union-based, </w:t>
-      </w:r>
-      <w:proofErr w:type="spellStart"/>
-      <w:r>
-        <w:t>boolean</w:t>
-      </w:r>
-      <w:proofErr w:type="spellEnd"/>
-      <w:r>
-        <w:t>-based, time-based)</w:t>
+        <w:t>Technique Selection: Chooses the most effective injection technique (error-based, union-based, boolean-based, time-based)</w:t>
       </w:r>
       <w:r>
         <w:t>.</w:t>
@@ -7309,7 +7145,7 @@
           <w:numId w:val="2"/>
         </w:numPr>
       </w:pPr>
-      <w:bookmarkStart w:id="29" w:name="_Toc215526941"/>
+      <w:bookmarkStart w:id="29" w:name="_Toc216171196"/>
       <w:r>
         <w:t>Transformation of web application with SQLi mitigation</w:t>
       </w:r>
@@ -7334,7 +7170,7 @@
           <w:numId w:val="2"/>
         </w:numPr>
       </w:pPr>
-      <w:bookmarkStart w:id="30" w:name="_Toc215526942"/>
+      <w:bookmarkStart w:id="30" w:name="_Toc216171197"/>
       <w:r>
         <w:t xml:space="preserve">Parametrization </w:t>
       </w:r>
@@ -7480,7 +7316,7 @@
           <w:numId w:val="2"/>
         </w:numPr>
       </w:pPr>
-      <w:bookmarkStart w:id="31" w:name="_Toc215526943"/>
+      <w:bookmarkStart w:id="31" w:name="_Toc216171198"/>
       <w:r>
         <w:t>Input validation</w:t>
       </w:r>
@@ -7498,6 +7334,18 @@
       </w:r>
       <w:r>
         <w:t>secure the application properly I added this feature.</w:t>
+      </w:r>
+      <w:r>
+        <w:t xml:space="preserve"> It </w:t>
+      </w:r>
+      <w:r>
+        <w:t xml:space="preserve">limits the users </w:t>
+      </w:r>
+      <w:r>
+        <w:t xml:space="preserve">via regex and length </w:t>
+      </w:r>
+      <w:r>
+        <w:t>limitations.</w:t>
       </w:r>
     </w:p>
     <w:p>
@@ -7572,7 +7420,7 @@
           <w:numId w:val="2"/>
         </w:numPr>
       </w:pPr>
-      <w:bookmarkStart w:id="32" w:name="_Toc215526944"/>
+      <w:bookmarkStart w:id="32" w:name="_Toc216171199"/>
       <w:r>
         <w:t>Least privileged DB user</w:t>
       </w:r>
@@ -7652,6 +7500,21 @@
     </w:p>
     <w:p>
       <w:pPr>
+        <w:pStyle w:val="Heading3"/>
+        <w:ind w:left="1440"/>
+      </w:pPr>
+    </w:p>
+    <w:p>
+      <w:pPr>
+        <w:ind w:left="360"/>
+        <w:rPr>
+          <w:b/>
+          <w:bCs/>
+        </w:rPr>
+      </w:pPr>
+    </w:p>
+    <w:p>
+      <w:pPr>
         <w:rPr>
           <w:b/>
           <w:bCs/>
@@ -7673,7 +7536,7 @@
           <w:numId w:val="2"/>
         </w:numPr>
       </w:pPr>
-      <w:bookmarkStart w:id="33" w:name="_Toc215526945"/>
+      <w:bookmarkStart w:id="33" w:name="_Toc216171200"/>
       <w:r>
         <w:lastRenderedPageBreak/>
         <w:t xml:space="preserve">Experiments </w:t>
@@ -7691,7 +7554,7 @@
           <w:numId w:val="2"/>
         </w:numPr>
       </w:pPr>
-      <w:bookmarkStart w:id="34" w:name="_Toc215526946"/>
+      <w:bookmarkStart w:id="34" w:name="_Toc216171201"/>
       <w:r>
         <w:t xml:space="preserve">Manual </w:t>
       </w:r>
@@ -7783,23 +7646,7 @@
           <w:b/>
           <w:bCs/>
         </w:rPr>
-        <w:t xml:space="preserve">'union all select id, </w:t>
-      </w:r>
-      <w:proofErr w:type="spellStart"/>
-      <w:r>
-        <w:rPr>
-          <w:b/>
-          <w:bCs/>
-        </w:rPr>
-        <w:t>password_hash</w:t>
-      </w:r>
-      <w:proofErr w:type="spellEnd"/>
-      <w:r>
-        <w:rPr>
-          <w:b/>
-          <w:bCs/>
-        </w:rPr>
-        <w:t xml:space="preserve">, email from users;-- </w:t>
+        <w:t xml:space="preserve">'union all select id, password_hash, email from users;-- </w:t>
       </w:r>
       <w:r>
         <w:rPr>
@@ -7884,15 +7731,7 @@
         </w:r>
       </w:fldSimple>
       <w:r>
-        <w:t xml:space="preserve">  </w:t>
-      </w:r>
-      <w:proofErr w:type="spellStart"/>
-      <w:r>
-        <w:t>Snipet</w:t>
-      </w:r>
-      <w:proofErr w:type="spellEnd"/>
-      <w:r>
-        <w:t xml:space="preserve"> of debugger print with stopped attacks</w:t>
+        <w:t xml:space="preserve">  Snipet of debugger print with stopped attacks</w:t>
       </w:r>
     </w:p>
     <w:p>
@@ -7910,7 +7749,6 @@
         </w:rPr>
         <w:t>&lt;(</w:t>
       </w:r>
-      <w:proofErr w:type="spellStart"/>
       <w:r>
         <w:rPr>
           <w:b/>
@@ -7918,7 +7756,6 @@
         </w:rPr>
         <w:t>valid_username</w:t>
       </w:r>
-      <w:proofErr w:type="spellEnd"/>
       <w:r>
         <w:rPr>
           <w:b/>
@@ -7931,23 +7768,7 @@
           <w:b/>
           <w:bCs/>
         </w:rPr>
-        <w:t xml:space="preserve">' AND </w:t>
-      </w:r>
-      <w:proofErr w:type="spellStart"/>
-      <w:r>
-        <w:rPr>
-          <w:b/>
-          <w:bCs/>
-        </w:rPr>
-        <w:t>pg_sleep</w:t>
-      </w:r>
-      <w:proofErr w:type="spellEnd"/>
-      <w:r>
-        <w:rPr>
-          <w:b/>
-          <w:bCs/>
-        </w:rPr>
-        <w:t xml:space="preserve">(10) IS NULL </w:t>
+        <w:t xml:space="preserve">' AND pg_sleep(10) IS NULL </w:t>
       </w:r>
       <w:r>
         <w:rPr>
@@ -7995,7 +7816,6 @@
         </w:rPr>
         <w:t>&lt;(</w:t>
       </w:r>
-      <w:proofErr w:type="spellStart"/>
       <w:r>
         <w:rPr>
           <w:b/>
@@ -8003,7 +7823,6 @@
         </w:rPr>
         <w:t>valid_username</w:t>
       </w:r>
-      <w:proofErr w:type="spellEnd"/>
       <w:r>
         <w:rPr>
           <w:b/>
@@ -8040,7 +7859,7 @@
           <w:numId w:val="2"/>
         </w:numPr>
       </w:pPr>
-      <w:bookmarkStart w:id="35" w:name="_Toc215526947"/>
+      <w:bookmarkStart w:id="35" w:name="_Toc216171202"/>
       <w:r>
         <w:t>Automated exp</w:t>
       </w:r>
@@ -8062,115 +7881,78 @@
           <w:b/>
           <w:bCs/>
         </w:rPr>
-        <w:t xml:space="preserve">&lt;python sqlmap.py -r </w:t>
-      </w:r>
-      <w:proofErr w:type="spellStart"/>
+        <w:t>&lt;python sqlmap.py -r login.req --level=5 --risk=3 –batch&gt;</w:t>
+      </w:r>
       <w:r>
         <w:rPr>
           <w:b/>
           <w:bCs/>
         </w:rPr>
-        <w:t>login.req</w:t>
-      </w:r>
-      <w:proofErr w:type="spellEnd"/>
+        <w:t>:</w:t>
+      </w:r>
       <w:r>
         <w:rPr>
           <w:b/>
           <w:bCs/>
         </w:rPr>
-        <w:t xml:space="preserve"> --level=5 --risk=3 –batch&gt;</w:t>
-      </w:r>
-      <w:r>
+        <w:t xml:space="preserve"> </w:t>
+      </w:r>
+      <w:r>
+        <w:t xml:space="preserve">sqlmap </w:t>
+      </w:r>
+      <w:r>
+        <w:t xml:space="preserve">tried to locate entry points for SQLi and </w:t>
+      </w:r>
+      <w:r>
+        <w:t>resulted in failure.</w:t>
+      </w:r>
+    </w:p>
+    <w:p>
+      <w:pPr>
+        <w:pStyle w:val="ListParagraph"/>
         <w:rPr>
           <w:b/>
           <w:bCs/>
         </w:rPr>
-        <w:t>:</w:t>
-      </w:r>
+      </w:pPr>
       <w:r>
         <w:rPr>
           <w:b/>
           <w:bCs/>
         </w:rPr>
-        <w:t xml:space="preserve"> </w:t>
-      </w:r>
-      <w:proofErr w:type="spellStart"/>
-      <w:r>
-        <w:t>sqlmap</w:t>
-      </w:r>
-      <w:proofErr w:type="spellEnd"/>
-      <w:r>
-        <w:t xml:space="preserve"> </w:t>
-      </w:r>
-      <w:r>
-        <w:t xml:space="preserve">tried to locate entry points for SQLi and </w:t>
-      </w:r>
-      <w:r>
-        <w:t>resulted in failure.</w:t>
-      </w:r>
-    </w:p>
-    <w:p>
-      <w:pPr>
-        <w:pStyle w:val="ListParagraph"/>
+        <w:t xml:space="preserve">[*] starting @ 12:32:16 /2025-12-01/   ---   </w:t>
+      </w:r>
+      <w:r>
         <w:rPr>
           <w:b/>
           <w:bCs/>
         </w:rPr>
-      </w:pPr>
-      <w:r>
+        <w:t>[*] ending @ 12:59:24 /2025-12-01/</w:t>
+      </w:r>
+    </w:p>
+    <w:p>
+      <w:pPr>
+        <w:pStyle w:val="ListParagraph"/>
         <w:rPr>
           <w:b/>
           <w:bCs/>
         </w:rPr>
-        <w:t xml:space="preserve">[*] starting @ 12:32:16 /2025-12-01/   ---   </w:t>
+      </w:pPr>
+      <w:r>
+        <w:t xml:space="preserve">Ran for almost </w:t>
+      </w:r>
+      <w:r>
+        <w:t>30 minutes and resulted in:</w:t>
+      </w:r>
+      <w:r>
+        <w:br/>
       </w:r>
       <w:r>
         <w:rPr>
           <w:b/>
           <w:bCs/>
         </w:rPr>
-        <w:t>[*] ending @ 12:59:24 /2025-12-01/</w:t>
-      </w:r>
-    </w:p>
-    <w:p>
-      <w:pPr>
-        <w:pStyle w:val="ListParagraph"/>
-        <w:rPr>
-          <w:b/>
-          <w:bCs/>
-        </w:rPr>
-      </w:pPr>
-      <w:r>
-        <w:t xml:space="preserve">Ran for almost </w:t>
-      </w:r>
-      <w:r>
-        <w:t>30 minutes and resulted in:</w:t>
-      </w:r>
-      <w:r>
-        <w:br/>
-      </w:r>
-      <w:r>
-        <w:rPr>
-          <w:b/>
-          <w:bCs/>
-        </w:rPr>
-        <w:t>[12:59:24] [WARNING] parameter '</w:t>
-      </w:r>
-      <w:proofErr w:type="spellStart"/>
-      <w:r>
-        <w:rPr>
-          <w:b/>
-          <w:bCs/>
-        </w:rPr>
-        <w:t>Referer</w:t>
-      </w:r>
-      <w:proofErr w:type="spellEnd"/>
-      <w:r>
-        <w:rPr>
-          <w:b/>
-          <w:bCs/>
-        </w:rPr>
-        <w:t>' does not seem to be injectable</w:t>
+        <w:t>[12:59:24] [WARNING] parameter 'Referer' does not seem to be injectable</w:t>
       </w:r>
     </w:p>
     <w:p>
@@ -8206,23 +7988,7 @@
           <w:b/>
           <w:bCs/>
         </w:rPr>
-        <w:t xml:space="preserve">&lt;python sqlmap.py -r </w:t>
-      </w:r>
-      <w:proofErr w:type="spellStart"/>
-      <w:r>
-        <w:rPr>
-          <w:b/>
-          <w:bCs/>
-        </w:rPr>
-        <w:t>login.req</w:t>
-      </w:r>
-      <w:proofErr w:type="spellEnd"/>
-      <w:r>
-        <w:rPr>
-          <w:b/>
-          <w:bCs/>
-        </w:rPr>
-        <w:t xml:space="preserve"> --</w:t>
+        <w:t>&lt;python sqlmap.py -r login.req --</w:t>
       </w:r>
       <w:r>
         <w:rPr>
@@ -8301,73 +8067,53 @@
           <w:b/>
           <w:bCs/>
         </w:rPr>
-        <w:t xml:space="preserve">&lt;python sqlmap.py -r </w:t>
-      </w:r>
-      <w:proofErr w:type="spellStart"/>
+        <w:t>&lt;python sqlmap.py -r login.req --level=5 --risk=3</w:t>
+      </w:r>
       <w:r>
         <w:rPr>
           <w:b/>
           <w:bCs/>
         </w:rPr>
-        <w:t>login.req</w:t>
-      </w:r>
-      <w:proofErr w:type="spellEnd"/>
+        <w:t xml:space="preserve"> --schema</w:t>
+      </w:r>
       <w:r>
         <w:rPr>
           <w:b/>
           <w:bCs/>
         </w:rPr>
-        <w:t xml:space="preserve"> --level=5 --risk=3</w:t>
+        <w:t xml:space="preserve"> –batch</w:t>
       </w:r>
       <w:r>
         <w:rPr>
           <w:b/>
           <w:bCs/>
         </w:rPr>
-        <w:t xml:space="preserve"> --schema</w:t>
-      </w:r>
-      <w:r>
+        <w:t xml:space="preserve">&gt;: </w:t>
+      </w:r>
+      <w:r>
+        <w:t>Also,</w:t>
+      </w:r>
+      <w:r>
+        <w:t xml:space="preserve"> database schema enumeration without entry points </w:t>
+      </w:r>
+      <w:r>
+        <w:t>was pointless.</w:t>
+      </w:r>
+    </w:p>
+    <w:p>
+      <w:pPr>
+        <w:pStyle w:val="ListParagraph"/>
         <w:rPr>
           <w:b/>
           <w:bCs/>
         </w:rPr>
-        <w:t xml:space="preserve"> –batch</w:t>
-      </w:r>
+      </w:pPr>
       <w:r>
         <w:rPr>
           <w:b/>
           <w:bCs/>
         </w:rPr>
-        <w:t xml:space="preserve">&gt;: </w:t>
-      </w:r>
-      <w:r>
-        <w:t xml:space="preserve">Also database schema enumeration without entry points </w:t>
-      </w:r>
-      <w:r>
-        <w:t>was pointless.</w:t>
-      </w:r>
-    </w:p>
-    <w:p>
-      <w:pPr>
-        <w:pStyle w:val="ListParagraph"/>
-        <w:rPr>
-          <w:b/>
-          <w:bCs/>
-        </w:rPr>
-      </w:pPr>
-      <w:r>
-        <w:rPr>
-          <w:b/>
-          <w:bCs/>
-        </w:rPr>
-        <w:t>[*] starting @ 23:49:42 /2025-12-01/</w:t>
-      </w:r>
-      <w:r>
-        <w:rPr>
-          <w:b/>
-          <w:bCs/>
-        </w:rPr>
-        <w:t xml:space="preserve"> </w:t>
+        <w:t xml:space="preserve">[*] starting @ 23:49:42 /2025-12-01/ </w:t>
       </w:r>
       <w:r>
         <w:rPr>
@@ -8400,12 +8146,526 @@
           <w:numId w:val="2"/>
         </w:numPr>
       </w:pPr>
-      <w:bookmarkStart w:id="36" w:name="_Toc215526948"/>
+      <w:bookmarkStart w:id="36" w:name="_Toc216171203"/>
+      <w:r>
+        <w:lastRenderedPageBreak/>
+        <w:t>Original solution</w:t>
+      </w:r>
+      <w:bookmarkEnd w:id="36"/>
+    </w:p>
+    <w:p>
+      <w:r>
+        <w:t xml:space="preserve">To be exact </w:t>
+      </w:r>
+      <w:r>
+        <w:t>all</w:t>
+      </w:r>
+      <w:r>
+        <w:t xml:space="preserve"> my solutions were </w:t>
+      </w:r>
+      <w:r>
+        <w:t xml:space="preserve">original because they were implemented on custom web application and </w:t>
+      </w:r>
+      <w:r>
+        <w:t>therefore,</w:t>
+      </w:r>
+      <w:r>
+        <w:t xml:space="preserve"> </w:t>
+      </w:r>
+      <w:r>
+        <w:t xml:space="preserve">they were just inspired by </w:t>
+      </w:r>
+      <w:r>
+        <w:t>another</w:t>
+      </w:r>
+      <w:r>
+        <w:t xml:space="preserve"> solutions</w:t>
+      </w:r>
+      <w:r>
+        <w:t xml:space="preserve">. But I also implemented and tested a reverse proxy inspired by nginx </w:t>
+      </w:r>
+      <w:r>
+        <w:t xml:space="preserve">and OWASP CRS. </w:t>
+      </w:r>
+      <w:r>
+        <w:t xml:space="preserve">The reverse proxy I implemented demonstrates how a proxy could work by intercepting and checking incoming requests before they reach the backend. It sanitizes input and can block suspicious patterns, such as SQL injection attempts, showing the principle of request inspection and filtering. This implementation is a </w:t>
+      </w:r>
+      <w:r>
+        <w:t>conceptual example only</w:t>
+      </w:r>
+      <w:r>
+        <w:t xml:space="preserve"> and is not a viable production solution, but it illustrates how professional proxies like Nginx with OWASP CRS operate to protect web applications.</w:t>
+      </w:r>
+    </w:p>
+    <w:p>
+      <w:r>
+        <w:rPr>
+          <w:noProof/>
+        </w:rPr>
+        <mc:AlternateContent>
+          <mc:Choice Requires="wps">
+            <w:drawing>
+              <wp:anchor distT="0" distB="0" distL="114300" distR="114300" simplePos="0" relativeHeight="251675648" behindDoc="1" locked="0" layoutInCell="1" allowOverlap="1" wp14:anchorId="1E4EAFDE" wp14:editId="5C2CEFFB">
+                <wp:simplePos x="0" y="0"/>
+                <wp:positionH relativeFrom="column">
+                  <wp:posOffset>1369060</wp:posOffset>
+                </wp:positionH>
+                <wp:positionV relativeFrom="paragraph">
+                  <wp:posOffset>2254885</wp:posOffset>
+                </wp:positionV>
+                <wp:extent cx="2992755" cy="635"/>
+                <wp:effectExtent l="0" t="0" r="0" b="0"/>
+                <wp:wrapTight wrapText="bothSides">
+                  <wp:wrapPolygon edited="0">
+                    <wp:start x="0" y="0"/>
+                    <wp:lineTo x="0" y="21600"/>
+                    <wp:lineTo x="21600" y="21600"/>
+                    <wp:lineTo x="21600" y="0"/>
+                  </wp:wrapPolygon>
+                </wp:wrapTight>
+                <wp:docPr id="643626373" name="Text Box 1"/>
+                <wp:cNvGraphicFramePr/>
+                <a:graphic xmlns:a="http://schemas.openxmlformats.org/drawingml/2006/main">
+                  <a:graphicData uri="http://schemas.microsoft.com/office/word/2010/wordprocessingShape">
+                    <wps:wsp>
+                      <wps:cNvSpPr txBox="1"/>
+                      <wps:spPr>
+                        <a:xfrm>
+                          <a:off x="0" y="0"/>
+                          <a:ext cx="2992755" cy="635"/>
+                        </a:xfrm>
+                        <a:prstGeom prst="rect">
+                          <a:avLst/>
+                        </a:prstGeom>
+                        <a:solidFill>
+                          <a:prstClr val="white"/>
+                        </a:solidFill>
+                        <a:ln>
+                          <a:noFill/>
+                        </a:ln>
+                      </wps:spPr>
+                      <wps:txbx>
+                        <w:txbxContent>
+                          <w:p>
+                            <w:pPr>
+                              <w:pStyle w:val="Caption"/>
+                            </w:pPr>
+                            <w:r>
+                              <w:t xml:space="preserve">Figure </w:t>
+                            </w:r>
+                            <w:fldSimple w:instr=" SEQ Figure \* ARABIC ">
+                              <w:r>
+                                <w:rPr>
+                                  <w:noProof/>
+                                </w:rPr>
+                                <w:t>15</w:t>
+                              </w:r>
+                            </w:fldSimple>
+                            <w:r>
+                              <w:t xml:space="preserve">  Reverse proxy patterns</w:t>
+                            </w:r>
+                          </w:p>
+                        </w:txbxContent>
+                      </wps:txbx>
+                      <wps:bodyPr rot="0" spcFirstLastPara="0" vertOverflow="overflow" horzOverflow="overflow" vert="horz" wrap="square" lIns="0" tIns="0" rIns="0" bIns="0" numCol="1" spcCol="0" rtlCol="0" fromWordArt="0" anchor="t" anchorCtr="0" forceAA="0" compatLnSpc="1">
+                        <a:prstTxWarp prst="textNoShape">
+                          <a:avLst/>
+                        </a:prstTxWarp>
+                        <a:spAutoFit/>
+                      </wps:bodyPr>
+                    </wps:wsp>
+                  </a:graphicData>
+                </a:graphic>
+              </wp:anchor>
+            </w:drawing>
+          </mc:Choice>
+          <mc:Fallback>
+            <w:pict>
+              <v:shape w14:anchorId="1E4EAFDE" id="_x0000_s1029" type="#_x0000_t202" style="position:absolute;margin-left:107.8pt;margin-top:177.55pt;width:235.65pt;height:.05pt;z-index:-251640832;visibility:visible;mso-wrap-style:square;mso-wrap-distance-left:9pt;mso-wrap-distance-top:0;mso-wrap-distance-right:9pt;mso-wrap-distance-bottom:0;mso-position-horizontal:absolute;mso-position-horizontal-relative:text;mso-position-vertical:absolute;mso-position-vertical-relative:text;v-text-anchor:top" o:gfxdata="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" stroked="f">
+                <v:textbox style="mso-fit-shape-to-text:t" inset="0,0,0,0">
+                  <w:txbxContent>
+                    <w:p>
+                      <w:pPr>
+                        <w:pStyle w:val="Caption"/>
+                      </w:pPr>
+                      <w:r>
+                        <w:t xml:space="preserve">Figure </w:t>
+                      </w:r>
+                      <w:fldSimple w:instr=" SEQ Figure \* ARABIC ">
+                        <w:r>
+                          <w:rPr>
+                            <w:noProof/>
+                          </w:rPr>
+                          <w:t>15</w:t>
+                        </w:r>
+                      </w:fldSimple>
+                      <w:r>
+                        <w:t xml:space="preserve">  Reverse proxy patterns</w:t>
+                      </w:r>
+                    </w:p>
+                  </w:txbxContent>
+                </v:textbox>
+                <w10:wrap type="tight"/>
+              </v:shape>
+            </w:pict>
+          </mc:Fallback>
+        </mc:AlternateContent>
+      </w:r>
+      <w:r>
+        <w:rPr>
+          <w:noProof/>
+        </w:rPr>
+        <w:drawing>
+          <wp:anchor distT="0" distB="0" distL="114300" distR="114300" simplePos="0" relativeHeight="251673600" behindDoc="1" locked="0" layoutInCell="1" allowOverlap="1" wp14:anchorId="128595C2" wp14:editId="443116AB">
+            <wp:simplePos x="0" y="0"/>
+            <wp:positionH relativeFrom="margin">
+              <wp:align>center</wp:align>
+            </wp:positionH>
+            <wp:positionV relativeFrom="paragraph">
+              <wp:posOffset>3810</wp:posOffset>
+            </wp:positionV>
+            <wp:extent cx="2992755" cy="2193925"/>
+            <wp:effectExtent l="0" t="0" r="0" b="0"/>
+            <wp:wrapTight wrapText="bothSides">
+              <wp:wrapPolygon edited="0">
+                <wp:start x="0" y="0"/>
+                <wp:lineTo x="0" y="21381"/>
+                <wp:lineTo x="21449" y="21381"/>
+                <wp:lineTo x="21449" y="0"/>
+                <wp:lineTo x="0" y="0"/>
+              </wp:wrapPolygon>
+            </wp:wrapTight>
+            <wp:docPr id="1284911765" name="Picture 1" descr="A computer screen with white text&#10;&#10;AI-generated content may be incorrect."/>
+            <wp:cNvGraphicFramePr>
+              <a:graphicFrameLocks xmlns:a="http://schemas.openxmlformats.org/drawingml/2006/main" noChangeAspect="1"/>
+            </wp:cNvGraphicFramePr>
+            <a:graphic xmlns:a="http://schemas.openxmlformats.org/drawingml/2006/main">
+              <a:graphicData uri="http://schemas.openxmlformats.org/drawingml/2006/picture">
+                <pic:pic xmlns:pic="http://schemas.openxmlformats.org/drawingml/2006/picture">
+                  <pic:nvPicPr>
+                    <pic:cNvPr id="1284911765" name="Picture 1" descr="A computer screen with white text&#10;&#10;AI-generated content may be incorrect."/>
+                    <pic:cNvPicPr/>
+                  </pic:nvPicPr>
+                  <pic:blipFill>
+                    <a:blip r:embed="rId29">
+                      <a:extLst>
+                        <a:ext uri="{28A0092B-C50C-407E-A947-70E740481C1C}">
+                          <a14:useLocalDpi xmlns:a14="http://schemas.microsoft.com/office/drawing/2010/main" val="0"/>
+                        </a:ext>
+                      </a:extLst>
+                    </a:blip>
+                    <a:stretch>
+                      <a:fillRect/>
+                    </a:stretch>
+                  </pic:blipFill>
+                  <pic:spPr>
+                    <a:xfrm>
+                      <a:off x="0" y="0"/>
+                      <a:ext cx="2992755" cy="2193925"/>
+                    </a:xfrm>
+                    <a:prstGeom prst="rect">
+                      <a:avLst/>
+                    </a:prstGeom>
+                  </pic:spPr>
+                </pic:pic>
+              </a:graphicData>
+            </a:graphic>
+            <wp14:sizeRelH relativeFrom="page">
+              <wp14:pctWidth>0</wp14:pctWidth>
+            </wp14:sizeRelH>
+            <wp14:sizeRelV relativeFrom="page">
+              <wp14:pctHeight>0</wp14:pctHeight>
+            </wp14:sizeRelV>
+          </wp:anchor>
+        </w:drawing>
+      </w:r>
+    </w:p>
+    <w:p>
+      <w:r>
+        <w:rPr>
+          <w:noProof/>
+        </w:rPr>
+        <mc:AlternateContent>
+          <mc:Choice Requires="wps">
+            <w:drawing>
+              <wp:anchor distT="0" distB="0" distL="114300" distR="114300" simplePos="0" relativeHeight="251677696" behindDoc="1" locked="0" layoutInCell="1" allowOverlap="1" wp14:anchorId="53AAB132" wp14:editId="7F956255">
+                <wp:simplePos x="0" y="0"/>
+                <wp:positionH relativeFrom="column">
+                  <wp:posOffset>335280</wp:posOffset>
+                </wp:positionH>
+                <wp:positionV relativeFrom="paragraph">
+                  <wp:posOffset>5035550</wp:posOffset>
+                </wp:positionV>
+                <wp:extent cx="2125980" cy="635"/>
+                <wp:effectExtent l="0" t="0" r="0" b="0"/>
+                <wp:wrapTight wrapText="bothSides">
+                  <wp:wrapPolygon edited="0">
+                    <wp:start x="0" y="0"/>
+                    <wp:lineTo x="0" y="21600"/>
+                    <wp:lineTo x="21600" y="21600"/>
+                    <wp:lineTo x="21600" y="0"/>
+                  </wp:wrapPolygon>
+                </wp:wrapTight>
+                <wp:docPr id="1703736709" name="Text Box 1"/>
+                <wp:cNvGraphicFramePr/>
+                <a:graphic xmlns:a="http://schemas.openxmlformats.org/drawingml/2006/main">
+                  <a:graphicData uri="http://schemas.microsoft.com/office/word/2010/wordprocessingShape">
+                    <wps:wsp>
+                      <wps:cNvSpPr txBox="1"/>
+                      <wps:spPr>
+                        <a:xfrm>
+                          <a:off x="0" y="0"/>
+                          <a:ext cx="2125980" cy="635"/>
+                        </a:xfrm>
+                        <a:prstGeom prst="rect">
+                          <a:avLst/>
+                        </a:prstGeom>
+                        <a:solidFill>
+                          <a:prstClr val="white"/>
+                        </a:solidFill>
+                        <a:ln>
+                          <a:noFill/>
+                        </a:ln>
+                      </wps:spPr>
+                      <wps:txbx>
+                        <w:txbxContent>
+                          <w:p>
+                            <w:pPr>
+                              <w:pStyle w:val="Caption"/>
+                            </w:pPr>
+                            <w:r>
+                              <w:t xml:space="preserve">Figure </w:t>
+                            </w:r>
+                            <w:fldSimple w:instr=" SEQ Figure \* ARABIC ">
+                              <w:r>
+                                <w:rPr>
+                                  <w:noProof/>
+                                </w:rPr>
+                                <w:t>16</w:t>
+                              </w:r>
+                            </w:fldSimple>
+                            <w:r>
+                              <w:t xml:space="preserve">  Blocked  SQLi via reverse proxy</w:t>
+                            </w:r>
+                          </w:p>
+                        </w:txbxContent>
+                      </wps:txbx>
+                      <wps:bodyPr rot="0" spcFirstLastPara="0" vertOverflow="overflow" horzOverflow="overflow" vert="horz" wrap="square" lIns="0" tIns="0" rIns="0" bIns="0" numCol="1" spcCol="0" rtlCol="0" fromWordArt="0" anchor="t" anchorCtr="0" forceAA="0" compatLnSpc="1">
+                        <a:prstTxWarp prst="textNoShape">
+                          <a:avLst/>
+                        </a:prstTxWarp>
+                        <a:spAutoFit/>
+                      </wps:bodyPr>
+                    </wps:wsp>
+                  </a:graphicData>
+                </a:graphic>
+              </wp:anchor>
+            </w:drawing>
+          </mc:Choice>
+          <mc:Fallback>
+            <w:pict>
+              <v:shape w14:anchorId="53AAB132" id="_x0000_s1030" type="#_x0000_t202" style="position:absolute;margin-left:26.4pt;margin-top:396.5pt;width:167.4pt;height:.05pt;z-index:-251638784;visibility:visible;mso-wrap-style:square;mso-wrap-distance-left:9pt;mso-wrap-distance-top:0;mso-wrap-distance-right:9pt;mso-wrap-distance-bottom:0;mso-position-horizontal:absolute;mso-position-horizontal-relative:text;mso-position-vertical:absolute;mso-position-vertical-relative:text;v-text-anchor:top" o:gfxdata="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" stroked="f">
+                <v:textbox style="mso-fit-shape-to-text:t" inset="0,0,0,0">
+                  <w:txbxContent>
+                    <w:p>
+                      <w:pPr>
+                        <w:pStyle w:val="Caption"/>
+                      </w:pPr>
+                      <w:r>
+                        <w:t xml:space="preserve">Figure </w:t>
+                      </w:r>
+                      <w:fldSimple w:instr=" SEQ Figure \* ARABIC ">
+                        <w:r>
+                          <w:rPr>
+                            <w:noProof/>
+                          </w:rPr>
+                          <w:t>16</w:t>
+                        </w:r>
+                      </w:fldSimple>
+                      <w:r>
+                        <w:t xml:space="preserve">  Blocked  SQLi via reverse proxy</w:t>
+                      </w:r>
+                    </w:p>
+                  </w:txbxContent>
+                </v:textbox>
+                <w10:wrap type="tight"/>
+              </v:shape>
+            </w:pict>
+          </mc:Fallback>
+        </mc:AlternateContent>
+      </w:r>
+      <w:r>
+        <w:rPr>
+          <w:noProof/>
+        </w:rPr>
+        <w:drawing>
+          <wp:anchor distT="0" distB="0" distL="114300" distR="114300" simplePos="0" relativeHeight="251671552" behindDoc="1" locked="0" layoutInCell="1" allowOverlap="1" wp14:anchorId="4E54316F" wp14:editId="229D1758">
+            <wp:simplePos x="0" y="0"/>
+            <wp:positionH relativeFrom="column">
+              <wp:posOffset>335280</wp:posOffset>
+            </wp:positionH>
+            <wp:positionV relativeFrom="paragraph">
+              <wp:posOffset>2584450</wp:posOffset>
+            </wp:positionV>
+            <wp:extent cx="2125980" cy="2393950"/>
+            <wp:effectExtent l="0" t="0" r="7620" b="6350"/>
+            <wp:wrapTight wrapText="bothSides">
+              <wp:wrapPolygon edited="0">
+                <wp:start x="0" y="0"/>
+                <wp:lineTo x="0" y="21485"/>
+                <wp:lineTo x="21484" y="21485"/>
+                <wp:lineTo x="21484" y="0"/>
+                <wp:lineTo x="0" y="0"/>
+              </wp:wrapPolygon>
+            </wp:wrapTight>
+            <wp:docPr id="1105596853" name="Picture 1"/>
+            <wp:cNvGraphicFramePr>
+              <a:graphicFrameLocks xmlns:a="http://schemas.openxmlformats.org/drawingml/2006/main" noChangeAspect="1"/>
+            </wp:cNvGraphicFramePr>
+            <a:graphic xmlns:a="http://schemas.openxmlformats.org/drawingml/2006/main">
+              <a:graphicData uri="http://schemas.openxmlformats.org/drawingml/2006/picture">
+                <pic:pic xmlns:pic="http://schemas.openxmlformats.org/drawingml/2006/picture">
+                  <pic:nvPicPr>
+                    <pic:cNvPr id="1105596853" name=""/>
+                    <pic:cNvPicPr/>
+                  </pic:nvPicPr>
+                  <pic:blipFill rotWithShape="1">
+                    <a:blip r:embed="rId30">
+                      <a:extLst>
+                        <a:ext uri="{28A0092B-C50C-407E-A947-70E740481C1C}">
+                          <a14:useLocalDpi xmlns:a14="http://schemas.microsoft.com/office/drawing/2010/main" val="0"/>
+                        </a:ext>
+                      </a:extLst>
+                    </a:blip>
+                    <a:srcRect l="13699" t="19102" r="15156" b="18205"/>
+                    <a:stretch>
+                      <a:fillRect/>
+                    </a:stretch>
+                  </pic:blipFill>
+                  <pic:spPr bwMode="auto">
+                    <a:xfrm>
+                      <a:off x="0" y="0"/>
+                      <a:ext cx="2125980" cy="2393950"/>
+                    </a:xfrm>
+                    <a:prstGeom prst="rect">
+                      <a:avLst/>
+                    </a:prstGeom>
+                    <a:ln>
+                      <a:noFill/>
+                    </a:ln>
+                    <a:extLst>
+                      <a:ext uri="{53640926-AAD7-44D8-BBD7-CCE9431645EC}">
+                        <a14:shadowObscured xmlns:a14="http://schemas.microsoft.com/office/drawing/2010/main"/>
+                      </a:ext>
+                    </a:extLst>
+                  </pic:spPr>
+                </pic:pic>
+              </a:graphicData>
+            </a:graphic>
+            <wp14:sizeRelH relativeFrom="page">
+              <wp14:pctWidth>0</wp14:pctWidth>
+            </wp14:sizeRelH>
+            <wp14:sizeRelV relativeFrom="page">
+              <wp14:pctHeight>0</wp14:pctHeight>
+            </wp14:sizeRelV>
+          </wp:anchor>
+        </w:drawing>
+      </w:r>
+      <w:r>
+        <w:rPr>
+          <w:noProof/>
+        </w:rPr>
+        <w:drawing>
+          <wp:anchor distT="0" distB="0" distL="114300" distR="114300" simplePos="0" relativeHeight="251672576" behindDoc="1" locked="0" layoutInCell="1" allowOverlap="1" wp14:anchorId="0F70B007" wp14:editId="13F7C068">
+            <wp:simplePos x="0" y="0"/>
+            <wp:positionH relativeFrom="column">
+              <wp:posOffset>2439035</wp:posOffset>
+            </wp:positionH>
+            <wp:positionV relativeFrom="paragraph">
+              <wp:posOffset>2592070</wp:posOffset>
+            </wp:positionV>
+            <wp:extent cx="2957195" cy="2401570"/>
+            <wp:effectExtent l="0" t="0" r="0" b="0"/>
+            <wp:wrapTight wrapText="bothSides">
+              <wp:wrapPolygon edited="0">
+                <wp:start x="0" y="0"/>
+                <wp:lineTo x="0" y="21417"/>
+                <wp:lineTo x="21428" y="21417"/>
+                <wp:lineTo x="21428" y="0"/>
+                <wp:lineTo x="0" y="0"/>
+              </wp:wrapPolygon>
+            </wp:wrapTight>
+            <wp:docPr id="334303264" name="Picture 1" descr="A cartoon character with eyes and mouth&#10;&#10;AI-generated content may be incorrect."/>
+            <wp:cNvGraphicFramePr>
+              <a:graphicFrameLocks xmlns:a="http://schemas.openxmlformats.org/drawingml/2006/main" noChangeAspect="1"/>
+            </wp:cNvGraphicFramePr>
+            <a:graphic xmlns:a="http://schemas.openxmlformats.org/drawingml/2006/main">
+              <a:graphicData uri="http://schemas.openxmlformats.org/drawingml/2006/picture">
+                <pic:pic xmlns:pic="http://schemas.openxmlformats.org/drawingml/2006/picture">
+                  <pic:nvPicPr>
+                    <pic:cNvPr id="334303264" name="Picture 1" descr="A cartoon character with eyes and mouth&#10;&#10;AI-generated content may be incorrect."/>
+                    <pic:cNvPicPr/>
+                  </pic:nvPicPr>
+                  <pic:blipFill rotWithShape="1">
+                    <a:blip r:embed="rId31">
+                      <a:extLst>
+                        <a:ext uri="{28A0092B-C50C-407E-A947-70E740481C1C}">
+                          <a14:useLocalDpi xmlns:a14="http://schemas.microsoft.com/office/drawing/2010/main" val="0"/>
+                        </a:ext>
+                      </a:extLst>
+                    </a:blip>
+                    <a:srcRect l="11122" t="10517" r="7063" b="7006"/>
+                    <a:stretch>
+                      <a:fillRect/>
+                    </a:stretch>
+                  </pic:blipFill>
+                  <pic:spPr bwMode="auto">
+                    <a:xfrm>
+                      <a:off x="0" y="0"/>
+                      <a:ext cx="2957195" cy="2401570"/>
+                    </a:xfrm>
+                    <a:prstGeom prst="rect">
+                      <a:avLst/>
+                    </a:prstGeom>
+                    <a:ln>
+                      <a:noFill/>
+                    </a:ln>
+                    <a:extLst>
+                      <a:ext uri="{53640926-AAD7-44D8-BBD7-CCE9431645EC}">
+                        <a14:shadowObscured xmlns:a14="http://schemas.microsoft.com/office/drawing/2010/main"/>
+                      </a:ext>
+                    </a:extLst>
+                  </pic:spPr>
+                </pic:pic>
+              </a:graphicData>
+            </a:graphic>
+            <wp14:sizeRelH relativeFrom="page">
+              <wp14:pctWidth>0</wp14:pctWidth>
+            </wp14:sizeRelH>
+            <wp14:sizeRelV relativeFrom="page">
+              <wp14:pctHeight>0</wp14:pctHeight>
+            </wp14:sizeRelV>
+          </wp:anchor>
+        </w:drawing>
+      </w:r>
+      <w:r>
+        <w:br w:type="page"/>
+      </w:r>
+    </w:p>
+    <w:p>
+      <w:pPr>
+        <w:pStyle w:val="Heading2"/>
+        <w:numPr>
+          <w:ilvl w:val="0"/>
+          <w:numId w:val="2"/>
+        </w:numPr>
+      </w:pPr>
+      <w:bookmarkStart w:id="37" w:name="_Toc216171204"/>
       <w:r>
         <w:lastRenderedPageBreak/>
         <w:t>Conclusion</w:t>
       </w:r>
-      <w:bookmarkEnd w:id="36"/>
+      <w:bookmarkEnd w:id="37"/>
     </w:p>
     <w:p>
       <w:r>
@@ -8414,36 +8674,30 @@
     </w:p>
     <w:p>
       <w:r>
-        <w:t xml:space="preserve">Using Burp Suite for manual testing and </w:t>
-      </w:r>
-      <w:proofErr w:type="spellStart"/>
-      <w:r>
-        <w:t>sqlmap</w:t>
-      </w:r>
-      <w:proofErr w:type="spellEnd"/>
-      <w:r>
-        <w:t xml:space="preserve"> for automated analysis provided a comprehensive view of the attack surface. Manual tests confirmed the presence of injection points and helped reveal how crafted payloads influence backend queries. Automated tests further validated these findings by identifying multiple SQLi types and proving full database compromise through schema extraction and data dumping.</w:t>
-      </w:r>
-    </w:p>
-    <w:p>
-      <w:r>
-        <w:t xml:space="preserve">After analysing the weaknesses, the application was systematically secured using industry-standard mitigation techniques: parameterized queries, </w:t>
-      </w:r>
-      <w:proofErr w:type="spellStart"/>
-      <w:r>
-        <w:t>SQLAlchemy</w:t>
-      </w:r>
-      <w:proofErr w:type="spellEnd"/>
-      <w:r>
-        <w:t xml:space="preserve"> ORM abstraction, strict input validation, least-privilege database accounts, and safer error-handling practices. These improvements were subsequently verified through repeated manual and automated testing. All previously successful attacks failed, and </w:t>
-      </w:r>
-      <w:proofErr w:type="spellStart"/>
-      <w:r>
-        <w:t>sqlmap</w:t>
-      </w:r>
-      <w:proofErr w:type="spellEnd"/>
-      <w:r>
-        <w:t xml:space="preserve"> was unable to detect any exploitable parameters, demonstrating that the vulnerabilities had been fully addressed.</w:t>
+        <w:t>Using Burp Suite for manual testing and sqlmap for automated analysis provided a comprehensive view of the attack surface. Manual tests confirmed the presence of injection points and helped reveal how crafted payloads influence backend queries. Automated tests further validated these findings by identifying multiple SQLi types and proving full database compromise through schema extraction and data dumping.</w:t>
+      </w:r>
+    </w:p>
+    <w:p>
+      <w:r>
+        <w:t>After analysing the weaknesses, the application was systematically secured using industry-standard mitigation techniques: parameterized queries, strict input validation, least-privilege database accounts, and safer error-handling practices. These improvements were subsequently verified through repeated manual and automated testing. All previously successful attacks failed, and sqlmap was unable to detect any exploitable parameters, demonstrating that the vulnerabilities had been fully addressed.</w:t>
+      </w:r>
+      <w:r>
+        <w:t xml:space="preserve"> I also implemented </w:t>
+      </w:r>
+      <w:r>
+        <w:t xml:space="preserve">and manually tested reverse proxy and </w:t>
+      </w:r>
+      <w:r>
+        <w:t xml:space="preserve">picked out </w:t>
+      </w:r>
+      <w:r>
+        <w:t xml:space="preserve">some of </w:t>
+      </w:r>
+      <w:r>
+        <w:t xml:space="preserve">the attacks before </w:t>
+      </w:r>
+      <w:r>
+        <w:t>they could reach Database.</w:t>
       </w:r>
     </w:p>
     <w:p>
@@ -8459,11 +8713,11 @@
           <w:numId w:val="16"/>
         </w:numPr>
       </w:pPr>
-      <w:bookmarkStart w:id="37" w:name="_Toc215526949"/>
+      <w:bookmarkStart w:id="38" w:name="_Toc216171205"/>
       <w:r>
         <w:t>Experimental conclusion</w:t>
       </w:r>
-      <w:bookmarkEnd w:id="37"/>
+      <w:bookmarkEnd w:id="38"/>
     </w:p>
     <w:tbl>
       <w:tblPr>
@@ -8868,11 +9122,9 @@
             <w:tcW w:w="1080" w:type="dxa"/>
           </w:tcPr>
           <w:p>
-            <w:proofErr w:type="spellStart"/>
             <w:r>
               <w:t>sqlmap</w:t>
             </w:r>
-            <w:proofErr w:type="spellEnd"/>
           </w:p>
         </w:tc>
         <w:tc>
@@ -8937,11 +9189,9 @@
             <w:tcW w:w="1080" w:type="dxa"/>
           </w:tcPr>
           <w:p>
-            <w:proofErr w:type="spellStart"/>
             <w:r>
               <w:t>sqlmap</w:t>
             </w:r>
-            <w:proofErr w:type="spellEnd"/>
           </w:p>
         </w:tc>
         <w:tc>
@@ -9009,11 +9259,9 @@
             <w:tcW w:w="1080" w:type="dxa"/>
           </w:tcPr>
           <w:p>
-            <w:proofErr w:type="spellStart"/>
             <w:r>
               <w:t>sqlmap</w:t>
             </w:r>
-            <w:proofErr w:type="spellEnd"/>
           </w:p>
         </w:tc>
         <w:tc>
@@ -9070,13 +9318,6 @@
         </w:tc>
       </w:tr>
     </w:tbl>
-    <w:p/>
-    <w:p>
-      <w:r>
-        <w:br w:type="page"/>
-      </w:r>
-    </w:p>
-    <w:p/>
     <w:p>
       <w:pPr>
         <w:pStyle w:val="Heading2"/>
@@ -9085,11 +9326,12 @@
           <w:numId w:val="2"/>
         </w:numPr>
       </w:pPr>
-      <w:bookmarkStart w:id="38" w:name="_Toc215526950"/>
-      <w:r>
+      <w:bookmarkStart w:id="39" w:name="_Toc216171206"/>
+      <w:r>
+        <w:lastRenderedPageBreak/>
         <w:t>Used resources</w:t>
       </w:r>
-      <w:bookmarkEnd w:id="38"/>
+      <w:bookmarkEnd w:id="39"/>
     </w:p>
     <w:p>
       <w:pPr>
@@ -9100,15 +9342,19 @@
         </w:numPr>
       </w:pPr>
       <w:r>
-        <w:t xml:space="preserve">Hussein, Dina &amp; Ibrahim, Dina &amp; </w:t>
-      </w:r>
-      <w:proofErr w:type="spellStart"/>
-      <w:r>
-        <w:t>Alsalamah</w:t>
-      </w:r>
-      <w:proofErr w:type="spellEnd"/>
-      <w:r>
-        <w:t>, Mona. (2021). A Review Study on SQL Injection Attacks, Prevention, and Detection. 13. 1-9.</w:t>
+        <w:t>Hussein, Dina &amp; Ibrahim, Dina &amp; Alsalamah, Mona. (2021). A Review Study on SQL Injection Attacks, Prevention, and Detection. 13. 1-9.</w:t>
+      </w:r>
+    </w:p>
+    <w:p>
+      <w:pPr>
+        <w:pStyle w:val="ListParagraph"/>
+        <w:numPr>
+          <w:ilvl w:val="1"/>
+          <w:numId w:val="5"/>
+        </w:numPr>
+      </w:pPr>
+      <w:r>
+        <w:t>Relevance: Provides comprehensive theoretical foundation for understanding SQLi attack types, detection methods, and prevention strategies used throughout the project.</w:t>
       </w:r>
     </w:p>
     <w:p>
@@ -9119,7 +9365,7 @@
           <w:numId w:val="5"/>
         </w:numPr>
       </w:pPr>
-      <w:hyperlink r:id="rId29" w:history="1">
+      <w:hyperlink r:id="rId32" w:history="1">
         <w:r>
           <w:rPr>
             <w:rStyle w:val="Hyperlink"/>
@@ -9132,11 +9378,23 @@
       <w:pPr>
         <w:pStyle w:val="ListParagraph"/>
         <w:numPr>
+          <w:ilvl w:val="1"/>
+          <w:numId w:val="5"/>
+        </w:numPr>
+      </w:pPr>
+      <w:r>
+        <w:t>Relevance: Offers practical explanations of SQLi mechanics and prevention techniques that directly support the project's mitigation strategies section.</w:t>
+      </w:r>
+    </w:p>
+    <w:p>
+      <w:pPr>
+        <w:pStyle w:val="ListParagraph"/>
+        <w:numPr>
           <w:ilvl w:val="0"/>
           <w:numId w:val="5"/>
         </w:numPr>
       </w:pPr>
-      <w:hyperlink r:id="rId30" w:history="1">
+      <w:hyperlink r:id="rId33" w:history="1">
         <w:r>
           <w:rPr>
             <w:rStyle w:val="Hyperlink"/>
@@ -9149,26 +9407,13 @@
       <w:pPr>
         <w:pStyle w:val="ListParagraph"/>
         <w:numPr>
-          <w:ilvl w:val="0"/>
+          <w:ilvl w:val="1"/>
           <w:numId w:val="5"/>
         </w:numPr>
       </w:pPr>
-      <w:hyperlink r:id="rId31" w:history="1">
-        <w:r>
-          <w:rPr>
-            <w:rStyle w:val="Hyperlink"/>
-          </w:rPr>
-          <w:t xml:space="preserve">Intercepting HTTP traffic with Burp Proxy - </w:t>
-        </w:r>
-        <w:proofErr w:type="spellStart"/>
-        <w:r>
-          <w:rPr>
-            <w:rStyle w:val="Hyperlink"/>
-          </w:rPr>
-          <w:t>PortSwigger</w:t>
-        </w:r>
-        <w:proofErr w:type="spellEnd"/>
-      </w:hyperlink>
+      <w:r>
+        <w:t>Relevance: Defines the specific SQLi types (in-band, inferential, out-of-band) that were tested and demonstrated in the experimental phase.</w:t>
+      </w:r>
     </w:p>
     <w:p>
       <w:pPr>
@@ -9178,22 +9423,26 @@
           <w:numId w:val="5"/>
         </w:numPr>
       </w:pPr>
-      <w:hyperlink r:id="rId32" w:history="1">
-        <w:proofErr w:type="spellStart"/>
+      <w:hyperlink r:id="rId34" w:history="1">
         <w:r>
           <w:rPr>
             <w:rStyle w:val="Hyperlink"/>
           </w:rPr>
-          <w:t>sqlmap</w:t>
-        </w:r>
-        <w:proofErr w:type="spellEnd"/>
-        <w:r>
-          <w:rPr>
-            <w:rStyle w:val="Hyperlink"/>
-          </w:rPr>
-          <w:t>: automatic SQL injection and database takeover tool</w:t>
+          <w:t>Intercepting HTTP traffic with Burp Proxy - PortSwigger</w:t>
         </w:r>
       </w:hyperlink>
+    </w:p>
+    <w:p>
+      <w:pPr>
+        <w:pStyle w:val="ListParagraph"/>
+        <w:numPr>
+          <w:ilvl w:val="1"/>
+          <w:numId w:val="5"/>
+        </w:numPr>
+      </w:pPr>
+      <w:r>
+        <w:t>Relevance: Official documentation for Burp Suite usage, directly supporting the manual testing methodology employed in the project.</w:t>
+      </w:r>
     </w:p>
     <w:p>
       <w:pPr>
@@ -9203,7 +9452,36 @@
           <w:numId w:val="5"/>
         </w:numPr>
       </w:pPr>
-      <w:hyperlink r:id="rId33" w:history="1">
+      <w:hyperlink r:id="rId35" w:history="1">
+        <w:r>
+          <w:rPr>
+            <w:rStyle w:val="Hyperlink"/>
+          </w:rPr>
+          <w:t>sqlmap: automatic SQL injection and database takeover tool</w:t>
+        </w:r>
+      </w:hyperlink>
+    </w:p>
+    <w:p>
+      <w:pPr>
+        <w:pStyle w:val="ListParagraph"/>
+        <w:numPr>
+          <w:ilvl w:val="1"/>
+          <w:numId w:val="5"/>
+        </w:numPr>
+      </w:pPr>
+      <w:r>
+        <w:t>Relevance: Primary source for the automated testing tool used to validate vulnerabilities and verify mitigation effectiveness.</w:t>
+      </w:r>
+    </w:p>
+    <w:p>
+      <w:pPr>
+        <w:pStyle w:val="ListParagraph"/>
+        <w:numPr>
+          <w:ilvl w:val="0"/>
+          <w:numId w:val="5"/>
+        </w:numPr>
+      </w:pPr>
+      <w:hyperlink r:id="rId36" w:history="1">
         <w:r>
           <w:rPr>
             <w:rStyle w:val="Hyperlink"/>
@@ -9216,26 +9494,13 @@
       <w:pPr>
         <w:pStyle w:val="ListParagraph"/>
         <w:numPr>
-          <w:ilvl w:val="0"/>
+          <w:ilvl w:val="1"/>
           <w:numId w:val="5"/>
         </w:numPr>
       </w:pPr>
-      <w:hyperlink r:id="rId34" w:history="1">
-        <w:r>
-          <w:rPr>
-            <w:rStyle w:val="Hyperlink"/>
-          </w:rPr>
-          <w:t xml:space="preserve">View of A Technical Review of SQL Injection Tools and Methods: A Case Study of </w:t>
-        </w:r>
-        <w:proofErr w:type="spellStart"/>
-        <w:r>
-          <w:rPr>
-            <w:rStyle w:val="Hyperlink"/>
-          </w:rPr>
-          <w:t>SQLMap</w:t>
-        </w:r>
-        <w:proofErr w:type="spellEnd"/>
-      </w:hyperlink>
+      <w:r>
+        <w:t>Relevance: Industry-standard vulnerability classification that provides authoritative context and credibility to the security issues addressed.</w:t>
+      </w:r>
     </w:p>
     <w:p>
       <w:pPr>
@@ -9245,7 +9510,36 @@
           <w:numId w:val="5"/>
         </w:numPr>
       </w:pPr>
-      <w:hyperlink r:id="rId35" w:history="1">
+      <w:hyperlink r:id="rId37" w:history="1">
+        <w:r>
+          <w:rPr>
+            <w:rStyle w:val="Hyperlink"/>
+          </w:rPr>
+          <w:t>View of A Technical Review of SQL Injection Tools and Methods: A Case Study of SQLMap</w:t>
+        </w:r>
+      </w:hyperlink>
+    </w:p>
+    <w:p>
+      <w:pPr>
+        <w:pStyle w:val="ListParagraph"/>
+        <w:numPr>
+          <w:ilvl w:val="1"/>
+          <w:numId w:val="5"/>
+        </w:numPr>
+      </w:pPr>
+      <w:r>
+        <w:t>Relevance: Academic analysis of sqlmap's capabilities and effectiveness, supporting the tool selection and methodology justification.</w:t>
+      </w:r>
+    </w:p>
+    <w:p>
+      <w:pPr>
+        <w:pStyle w:val="ListParagraph"/>
+        <w:numPr>
+          <w:ilvl w:val="0"/>
+          <w:numId w:val="5"/>
+        </w:numPr>
+      </w:pPr>
+      <w:hyperlink r:id="rId38" w:history="1">
         <w:r>
           <w:rPr>
             <w:rStyle w:val="Hyperlink"/>
@@ -9257,29 +9551,89 @@
     <w:p>
       <w:pPr>
         <w:pStyle w:val="ListParagraph"/>
-      </w:pPr>
+        <w:numPr>
+          <w:ilvl w:val="1"/>
+          <w:numId w:val="5"/>
+        </w:numPr>
+      </w:pPr>
+      <w:r>
+        <w:t>Relevance: Broad survey of SQLi detection and prevention techniques that contextualizes the mitigation strategies implemented in the secured application.</w:t>
+      </w:r>
     </w:p>
     <w:p>
       <w:pPr>
         <w:pStyle w:val="ListParagraph"/>
+        <w:numPr>
+          <w:ilvl w:val="0"/>
+          <w:numId w:val="5"/>
+        </w:numPr>
+      </w:pPr>
+      <w:hyperlink r:id="rId39" w:history="1">
+        <w:r>
+          <w:rPr>
+            <w:rStyle w:val="Hyperlink"/>
+          </w:rPr>
+          <w:t>CRS Project</w:t>
+        </w:r>
+      </w:hyperlink>
+    </w:p>
+    <w:p>
+      <w:pPr>
+        <w:pStyle w:val="ListParagraph"/>
+        <w:numPr>
+          <w:ilvl w:val="1"/>
+          <w:numId w:val="5"/>
+        </w:numPr>
+      </w:pPr>
+      <w:r>
+        <w:t>Relevance: Technical reference for the WAF concepts and reverse proxy implementation inspired by OWASP CRS in the original solution section.</w:t>
+      </w:r>
+    </w:p>
+    <w:p>
+      <w:pPr>
+        <w:pStyle w:val="Heading2"/>
+        <w:rPr>
+          <w:sz w:val="18"/>
+          <w:szCs w:val="18"/>
+        </w:rPr>
       </w:pPr>
     </w:p>
     <w:p/>
-    <w:p/>
-    <w:p>
-      <w:pPr>
-        <w:pStyle w:val="Heading2"/>
-      </w:pPr>
-    </w:p>
-    <w:p>
-      <w:r>
+    <w:p>
+      <w:pPr>
+        <w:rPr>
+          <w:sz w:val="18"/>
+          <w:szCs w:val="18"/>
+        </w:rPr>
+      </w:pPr>
+      <w:r>
+        <w:rPr>
+          <w:sz w:val="18"/>
+          <w:szCs w:val="18"/>
+        </w:rPr>
         <w:t xml:space="preserve"> </w:t>
       </w:r>
-    </w:p>
-    <w:p/>
+      <w:r>
+        <w:rPr>
+          <w:sz w:val="18"/>
+          <w:szCs w:val="18"/>
+        </w:rPr>
+        <w:t xml:space="preserve">Project Github link: </w:t>
+      </w:r>
+      <w:hyperlink r:id="rId40" w:history="1">
+        <w:r>
+          <w:rPr>
+            <w:rStyle w:val="Hyperlink"/>
+            <w:sz w:val="18"/>
+            <w:szCs w:val="18"/>
+          </w:rPr>
+          <w:t>AweFilko/PIB_SQL_injection: Project about prevention from SQL injection with experiment</w:t>
+        </w:r>
+      </w:hyperlink>
+    </w:p>
     <w:sectPr>
-      <w:headerReference w:type="default" r:id="rId36"/>
-      <w:footerReference w:type="default" r:id="rId37"/>
+      <w:headerReference w:type="default" r:id="rId41"/>
+      <w:footerReference w:type="default" r:id="rId42"/>
       <w:pgSz w:w="11906" w:h="16838"/>
       <w:pgMar w:top="1440" w:right="1440" w:bottom="1440" w:left="1440" w:header="720" w:footer="720" w:gutter="0"/>
       <w:cols w:space="720"/>
@@ -10278,7 +10632,7 @@
   <w:abstractNum w:abstractNumId="8" w15:restartNumberingAfterBreak="0">
     <w:nsid w:val="5044740C"/>
     <w:multiLevelType w:val="hybridMultilevel"/>
-    <w:tmpl w:val="86D40944"/>
+    <w:tmpl w:val="688E9028"/>
     <w:lvl w:ilvl="0" w:tplc="08090001">
       <w:start w:val="1"/>
       <w:numFmt w:val="bullet"/>
@@ -10291,7 +10645,7 @@
         <w:rFonts w:ascii="Symbol" w:hAnsi="Symbol" w:hint="default"/>
       </w:rPr>
     </w:lvl>
-    <w:lvl w:ilvl="1" w:tplc="08090003" w:tentative="1">
+    <w:lvl w:ilvl="1" w:tplc="08090003">
       <w:start w:val="1"/>
       <w:numFmt w:val="bullet"/>
       <w:lvlText w:val="o"/>

</xml_diff>